<commit_message>
Set Up Create with Code 2
</commit_message>
<xml_diff>
--- a/PersonalProject/ProjectDesignDoc.docx
+++ b/PersonalProject/ProjectDesignDoc.docx
@@ -4448,6 +4448,1416 @@
       </w:r>
     </w:p>
     <w:p>
+      <w:r>
+        <w:rPr>
+          <w:noProof/>
+        </w:rPr>
+        <mc:AlternateContent>
+          <mc:Choice Requires="aink">
+            <w:drawing>
+              <wp:anchor distT="0" distB="0" distL="114300" distR="114300" simplePos="0" relativeHeight="251753472" behindDoc="0" locked="0" layoutInCell="1" allowOverlap="1" wp14:anchorId="3226D2DD" wp14:editId="25ABD3A2">
+                <wp:simplePos x="0" y="0"/>
+                <wp:positionH relativeFrom="column">
+                  <wp:posOffset>5301615</wp:posOffset>
+                </wp:positionH>
+                <wp:positionV relativeFrom="paragraph">
+                  <wp:posOffset>1548130</wp:posOffset>
+                </wp:positionV>
+                <wp:extent cx="846720" cy="553415"/>
+                <wp:effectExtent l="57150" t="57150" r="0" b="75565"/>
+                <wp:wrapNone/>
+                <wp:docPr id="101" name="Ink 101"/>
+                <wp:cNvGraphicFramePr/>
+                <a:graphic xmlns:a="http://schemas.openxmlformats.org/drawingml/2006/main">
+                  <a:graphicData uri="http://schemas.microsoft.com/office/word/2010/wordprocessingInk">
+                    <w14:contentPart bwMode="auto" r:id="rId5">
+                      <w14:nvContentPartPr>
+                        <w14:cNvContentPartPr/>
+                      </w14:nvContentPartPr>
+                      <w14:xfrm>
+                        <a:off x="0" y="0"/>
+                        <a:ext cx="846720" cy="553415"/>
+                      </w14:xfrm>
+                    </w14:contentPart>
+                  </a:graphicData>
+                </a:graphic>
+              </wp:anchor>
+            </w:drawing>
+          </mc:Choice>
+          <mc:Fallback>
+            <w:drawing>
+              <wp:anchor distT="0" distB="0" distL="114300" distR="114300" simplePos="0" relativeHeight="251753472" behindDoc="0" locked="0" layoutInCell="1" allowOverlap="1" wp14:anchorId="3226D2DD" wp14:editId="25ABD3A2">
+                <wp:simplePos x="0" y="0"/>
+                <wp:positionH relativeFrom="column">
+                  <wp:posOffset>5301615</wp:posOffset>
+                </wp:positionH>
+                <wp:positionV relativeFrom="paragraph">
+                  <wp:posOffset>1548130</wp:posOffset>
+                </wp:positionV>
+                <wp:extent cx="846720" cy="553415"/>
+                <wp:effectExtent l="57150" t="57150" r="0" b="75565"/>
+                <wp:wrapNone/>
+                <wp:docPr id="101" name="Ink 101"/>
+                <wp:cNvGraphicFramePr/>
+                <a:graphic xmlns:a="http://schemas.openxmlformats.org/drawingml/2006/main">
+                  <a:graphicData uri="http://schemas.openxmlformats.org/drawingml/2006/picture">
+                    <pic:pic xmlns:pic="http://schemas.openxmlformats.org/drawingml/2006/picture">
+                      <pic:nvPicPr>
+                        <pic:cNvPr id="101" name="Ink 101"/>
+                        <pic:cNvPicPr/>
+                      </pic:nvPicPr>
+                      <pic:blipFill>
+                        <a:blip r:embed="rId6"/>
+                        <a:stretch>
+                          <a:fillRect/>
+                        </a:stretch>
+                      </pic:blipFill>
+                      <pic:spPr>
+                        <a:xfrm>
+                          <a:off x="0" y="0"/>
+                          <a:ext cx="882360" cy="589061"/>
+                        </a:xfrm>
+                        <a:prstGeom prst="rect">
+                          <a:avLst/>
+                        </a:prstGeom>
+                      </pic:spPr>
+                    </pic:pic>
+                  </a:graphicData>
+                </a:graphic>
+              </wp:anchor>
+            </w:drawing>
+          </mc:Fallback>
+        </mc:AlternateContent>
+      </w:r>
+      <w:r>
+        <w:rPr>
+          <w:noProof/>
+        </w:rPr>
+        <mc:AlternateContent>
+          <mc:Choice Requires="aink">
+            <w:drawing>
+              <wp:anchor distT="0" distB="0" distL="114300" distR="114300" simplePos="0" relativeHeight="251743232" behindDoc="0" locked="0" layoutInCell="1" allowOverlap="1" wp14:anchorId="6C568F9C" wp14:editId="0EEA8F8B">
+                <wp:simplePos x="0" y="0"/>
+                <wp:positionH relativeFrom="column">
+                  <wp:posOffset>5160645</wp:posOffset>
+                </wp:positionH>
+                <wp:positionV relativeFrom="paragraph">
+                  <wp:posOffset>1569720</wp:posOffset>
+                </wp:positionV>
+                <wp:extent cx="172085" cy="399415"/>
+                <wp:effectExtent l="57150" t="57150" r="56515" b="57785"/>
+                <wp:wrapNone/>
+                <wp:docPr id="89" name="Ink 89"/>
+                <wp:cNvGraphicFramePr/>
+                <a:graphic xmlns:a="http://schemas.openxmlformats.org/drawingml/2006/main">
+                  <a:graphicData uri="http://schemas.microsoft.com/office/word/2010/wordprocessingInk">
+                    <w14:contentPart bwMode="auto" r:id="rId7">
+                      <w14:nvContentPartPr>
+                        <w14:cNvContentPartPr/>
+                      </w14:nvContentPartPr>
+                      <w14:xfrm>
+                        <a:off x="0" y="0"/>
+                        <a:ext cx="172085" cy="399415"/>
+                      </w14:xfrm>
+                    </w14:contentPart>
+                  </a:graphicData>
+                </a:graphic>
+              </wp:anchor>
+            </w:drawing>
+          </mc:Choice>
+          <mc:Fallback>
+            <w:drawing>
+              <wp:anchor distT="0" distB="0" distL="114300" distR="114300" simplePos="0" relativeHeight="251743232" behindDoc="0" locked="0" layoutInCell="1" allowOverlap="1" wp14:anchorId="6C568F9C" wp14:editId="0EEA8F8B">
+                <wp:simplePos x="0" y="0"/>
+                <wp:positionH relativeFrom="column">
+                  <wp:posOffset>5160645</wp:posOffset>
+                </wp:positionH>
+                <wp:positionV relativeFrom="paragraph">
+                  <wp:posOffset>1569720</wp:posOffset>
+                </wp:positionV>
+                <wp:extent cx="172085" cy="399415"/>
+                <wp:effectExtent l="57150" t="57150" r="56515" b="57785"/>
+                <wp:wrapNone/>
+                <wp:docPr id="89" name="Ink 89"/>
+                <wp:cNvGraphicFramePr/>
+                <a:graphic xmlns:a="http://schemas.openxmlformats.org/drawingml/2006/main">
+                  <a:graphicData uri="http://schemas.openxmlformats.org/drawingml/2006/picture">
+                    <pic:pic xmlns:pic="http://schemas.openxmlformats.org/drawingml/2006/picture">
+                      <pic:nvPicPr>
+                        <pic:cNvPr id="89" name="Ink 89"/>
+                        <pic:cNvPicPr/>
+                      </pic:nvPicPr>
+                      <pic:blipFill>
+                        <a:blip r:embed="rId8"/>
+                        <a:stretch>
+                          <a:fillRect/>
+                        </a:stretch>
+                      </pic:blipFill>
+                      <pic:spPr>
+                        <a:xfrm>
+                          <a:off x="0" y="0"/>
+                          <a:ext cx="207726" cy="435039"/>
+                        </a:xfrm>
+                        <a:prstGeom prst="rect">
+                          <a:avLst/>
+                        </a:prstGeom>
+                      </pic:spPr>
+                    </pic:pic>
+                  </a:graphicData>
+                </a:graphic>
+              </wp:anchor>
+            </w:drawing>
+          </mc:Fallback>
+        </mc:AlternateContent>
+      </w:r>
+      <w:r>
+        <w:rPr>
+          <w:noProof/>
+        </w:rPr>
+        <mc:AlternateContent>
+          <mc:Choice Requires="wps">
+            <w:drawing>
+              <wp:anchor distT="0" distB="0" distL="114300" distR="114300" simplePos="0" relativeHeight="251738112" behindDoc="0" locked="0" layoutInCell="1" allowOverlap="1" wp14:anchorId="146DA4D6" wp14:editId="2EA15F14">
+                <wp:simplePos x="0" y="0"/>
+                <wp:positionH relativeFrom="column">
+                  <wp:posOffset>5071680</wp:posOffset>
+                </wp:positionH>
+                <wp:positionV relativeFrom="paragraph">
+                  <wp:posOffset>1254800</wp:posOffset>
+                </wp:positionV>
+                <wp:extent cx="1097280" cy="1097280"/>
+                <wp:effectExtent l="57150" t="19050" r="83820" b="102870"/>
+                <wp:wrapNone/>
+                <wp:docPr id="84" name="Oval 84"/>
+                <wp:cNvGraphicFramePr/>
+                <a:graphic xmlns:a="http://schemas.openxmlformats.org/drawingml/2006/main">
+                  <a:graphicData uri="http://schemas.microsoft.com/office/word/2010/wordprocessingShape">
+                    <wps:wsp>
+                      <wps:cNvSpPr/>
+                      <wps:spPr>
+                        <a:xfrm>
+                          <a:off x="0" y="0"/>
+                          <a:ext cx="1097280" cy="1097280"/>
+                        </a:xfrm>
+                        <a:prstGeom prst="ellipse">
+                          <a:avLst/>
+                        </a:prstGeom>
+                        <a:solidFill>
+                          <a:srgbClr val="000000">
+                            <a:alpha val="5000"/>
+                          </a:srgbClr>
+                        </a:solidFill>
+                        <a:ln w="18000">
+                          <a:solidFill>
+                            <a:srgbClr val="000000"/>
+                          </a:solidFill>
+                        </a:ln>
+                      </wps:spPr>
+                      <wps:style>
+                        <a:lnRef idx="1">
+                          <a:schemeClr val="accent1"/>
+                        </a:lnRef>
+                        <a:fillRef idx="3">
+                          <a:schemeClr val="accent1"/>
+                        </a:fillRef>
+                        <a:effectRef idx="2">
+                          <a:schemeClr val="accent1"/>
+                        </a:effectRef>
+                        <a:fontRef idx="minor">
+                          <a:schemeClr val="lt1"/>
+                        </a:fontRef>
+                      </wps:style>
+                      <wps:bodyPr rot="0" spcFirstLastPara="0" vertOverflow="overflow" horzOverflow="overflow" vert="horz" wrap="square" lIns="91440" tIns="45720" rIns="91440" bIns="45720" numCol="1" spcCol="0" rtlCol="0" fromWordArt="0" anchor="ctr" anchorCtr="0" forceAA="0" compatLnSpc="1">
+                        <a:prstTxWarp prst="textNoShape">
+                          <a:avLst/>
+                        </a:prstTxWarp>
+                        <a:noAutofit/>
+                      </wps:bodyPr>
+                    </wps:wsp>
+                  </a:graphicData>
+                </a:graphic>
+              </wp:anchor>
+            </w:drawing>
+          </mc:Choice>
+          <mc:Fallback>
+            <w:pict>
+              <v:oval w14:anchorId="5D69C6BE" id="Oval 84" o:spid="_x0000_s1026" style="position:absolute;margin-left:399.35pt;margin-top:98.8pt;width:86.4pt;height:86.4pt;z-index:251738112;visibility:visible;mso-wrap-style:square;mso-wrap-distance-left:9pt;mso-wrap-distance-top:0;mso-wrap-distance-right:9pt;mso-wrap-distance-bottom:0;mso-position-horizontal:absolute;mso-position-horizontal-relative:text;mso-position-vertical:absolute;mso-position-vertical-relative:text;v-text-anchor:middle" o:gfxdata="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" fillcolor="black" strokeweight=".5mm">
+                <v:fill opacity="3341f"/>
+                <v:shadow on="t" color="black" opacity="22937f" origin=",.5" offset="0,.63889mm"/>
+              </v:oval>
+            </w:pict>
+          </mc:Fallback>
+        </mc:AlternateContent>
+      </w:r>
+      <w:r>
+        <w:rPr>
+          <w:noProof/>
+        </w:rPr>
+        <mc:AlternateContent>
+          <mc:Choice Requires="wpi">
+            <w:drawing>
+              <wp:anchor distT="0" distB="0" distL="114300" distR="114300" simplePos="0" relativeHeight="251737088" behindDoc="0" locked="0" layoutInCell="1" allowOverlap="1" wp14:anchorId="77A00DCF" wp14:editId="70FE484C">
+                <wp:simplePos x="0" y="0"/>
+                <wp:positionH relativeFrom="column">
+                  <wp:posOffset>3927475</wp:posOffset>
+                </wp:positionH>
+                <wp:positionV relativeFrom="paragraph">
+                  <wp:posOffset>2407425</wp:posOffset>
+                </wp:positionV>
+                <wp:extent cx="879480" cy="150480"/>
+                <wp:effectExtent l="57150" t="38100" r="53975" b="40640"/>
+                <wp:wrapNone/>
+                <wp:docPr id="83" name="Ink 83"/>
+                <wp:cNvGraphicFramePr/>
+                <a:graphic xmlns:a="http://schemas.openxmlformats.org/drawingml/2006/main">
+                  <a:graphicData uri="http://schemas.microsoft.com/office/word/2010/wordprocessingInk">
+                    <w14:contentPart bwMode="auto" r:id="rId9">
+                      <w14:nvContentPartPr>
+                        <w14:cNvContentPartPr/>
+                      </w14:nvContentPartPr>
+                      <w14:xfrm>
+                        <a:off x="0" y="0"/>
+                        <a:ext cx="879480" cy="150480"/>
+                      </w14:xfrm>
+                    </w14:contentPart>
+                  </a:graphicData>
+                </a:graphic>
+                <wp14:sizeRelH relativeFrom="margin">
+                  <wp14:pctWidth>0</wp14:pctWidth>
+                </wp14:sizeRelH>
+                <wp14:sizeRelV relativeFrom="margin">
+                  <wp14:pctHeight>0</wp14:pctHeight>
+                </wp14:sizeRelV>
+              </wp:anchor>
+            </w:drawing>
+          </mc:Choice>
+          <mc:Fallback>
+            <w:pict>
+              <v:shapetype w14:anchorId="6AC891C3" id="_x0000_t75" coordsize="21600,21600" o:spt="75" o:preferrelative="t" path="m@4@5l@4@11@9@11@9@5xe" filled="f" stroked="f">
+                <v:stroke joinstyle="miter"/>
+                <v:formulas>
+                  <v:f eqn="if lineDrawn pixelLineWidth 0"/>
+                  <v:f eqn="sum @0 1 0"/>
+                  <v:f eqn="sum 0 0 @1"/>
+                  <v:f eqn="prod @2 1 2"/>
+                  <v:f eqn="prod @3 21600 pixelWidth"/>
+                  <v:f eqn="prod @3 21600 pixelHeight"/>
+                  <v:f eqn="sum @0 0 1"/>
+                  <v:f eqn="prod @6 1 2"/>
+                  <v:f eqn="prod @7 21600 pixelWidth"/>
+                  <v:f eqn="sum @8 21600 0"/>
+                  <v:f eqn="prod @7 21600 pixelHeight"/>
+                  <v:f eqn="sum @10 21600 0"/>
+                </v:formulas>
+                <v:path o:extrusionok="f" gradientshapeok="t" o:connecttype="rect"/>
+                <o:lock v:ext="edit" aspectratio="t"/>
+              </v:shapetype>
+              <v:shape id="Ink 83" o:spid="_x0000_s1026" type="#_x0000_t75" style="position:absolute;margin-left:308.55pt;margin-top:188.85pt;width:70.65pt;height:13.3pt;z-index:251737088;visibility:visible;mso-wrap-style:square;mso-width-percent:0;mso-height-percent:0;mso-wrap-distance-left:9pt;mso-wrap-distance-top:0;mso-wrap-distance-right:9pt;mso-wrap-distance-bottom:0;mso-position-horizontal:absolute;mso-position-horizontal-relative:text;mso-position-vertical:absolute;mso-position-vertical-relative:text;mso-width-percent:0;mso-height-percent:0;mso-width-relative:margin;mso-height-relative:margin" o:gfxdata="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">
+                <v:imagedata r:id="rId10" o:title=""/>
+              </v:shape>
+            </w:pict>
+          </mc:Fallback>
+        </mc:AlternateContent>
+      </w:r>
+      <w:r>
+        <w:rPr>
+          <w:noProof/>
+        </w:rPr>
+        <mc:AlternateContent>
+          <mc:Choice Requires="wpi">
+            <w:drawing>
+              <wp:anchor distT="0" distB="0" distL="114300" distR="114300" simplePos="0" relativeHeight="251734016" behindDoc="0" locked="0" layoutInCell="1" allowOverlap="1" wp14:anchorId="18570FC1" wp14:editId="72884BA9">
+                <wp:simplePos x="0" y="0"/>
+                <wp:positionH relativeFrom="column">
+                  <wp:posOffset>3857400</wp:posOffset>
+                </wp:positionH>
+                <wp:positionV relativeFrom="paragraph">
+                  <wp:posOffset>1047920</wp:posOffset>
+                </wp:positionV>
+                <wp:extent cx="969120" cy="112680"/>
+                <wp:effectExtent l="38100" t="38100" r="40640" b="40005"/>
+                <wp:wrapNone/>
+                <wp:docPr id="80" name="Ink 80"/>
+                <wp:cNvGraphicFramePr/>
+                <a:graphic xmlns:a="http://schemas.openxmlformats.org/drawingml/2006/main">
+                  <a:graphicData uri="http://schemas.microsoft.com/office/word/2010/wordprocessingInk">
+                    <w14:contentPart bwMode="auto" r:id="rId11">
+                      <w14:nvContentPartPr>
+                        <w14:cNvContentPartPr/>
+                      </w14:nvContentPartPr>
+                      <w14:xfrm>
+                        <a:off x="0" y="0"/>
+                        <a:ext cx="969120" cy="112680"/>
+                      </w14:xfrm>
+                    </w14:contentPart>
+                  </a:graphicData>
+                </a:graphic>
+              </wp:anchor>
+            </w:drawing>
+          </mc:Choice>
+          <mc:Fallback>
+            <w:pict>
+              <v:shape w14:anchorId="04343F66" id="Ink 80" o:spid="_x0000_s1026" type="#_x0000_t75" style="position:absolute;margin-left:303.05pt;margin-top:81.8pt;width:77.7pt;height:10.25pt;z-index:251734016;visibility:visible;mso-wrap-style:square;mso-wrap-distance-left:9pt;mso-wrap-distance-top:0;mso-wrap-distance-right:9pt;mso-wrap-distance-bottom:0;mso-position-horizontal:absolute;mso-position-horizontal-relative:text;mso-position-vertical:absolute;mso-position-vertical-relative:text" o:gfxdata="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">
+                <v:imagedata r:id="rId12" o:title=""/>
+              </v:shape>
+            </w:pict>
+          </mc:Fallback>
+        </mc:AlternateContent>
+      </w:r>
+      <w:r>
+        <w:rPr>
+          <w:noProof/>
+        </w:rPr>
+        <mc:AlternateContent>
+          <mc:Choice Requires="wpi">
+            <w:drawing>
+              <wp:anchor distT="0" distB="0" distL="114300" distR="114300" simplePos="0" relativeHeight="251732992" behindDoc="0" locked="0" layoutInCell="1" allowOverlap="1" wp14:anchorId="5A22E401" wp14:editId="3F3F5824">
+                <wp:simplePos x="0" y="0"/>
+                <wp:positionH relativeFrom="column">
+                  <wp:posOffset>1629720</wp:posOffset>
+                </wp:positionH>
+                <wp:positionV relativeFrom="paragraph">
+                  <wp:posOffset>2463800</wp:posOffset>
+                </wp:positionV>
+                <wp:extent cx="818280" cy="84240"/>
+                <wp:effectExtent l="38100" t="38100" r="58420" b="49530"/>
+                <wp:wrapNone/>
+                <wp:docPr id="79" name="Ink 79"/>
+                <wp:cNvGraphicFramePr/>
+                <a:graphic xmlns:a="http://schemas.openxmlformats.org/drawingml/2006/main">
+                  <a:graphicData uri="http://schemas.microsoft.com/office/word/2010/wordprocessingInk">
+                    <w14:contentPart bwMode="auto" r:id="rId13">
+                      <w14:nvContentPartPr>
+                        <w14:cNvContentPartPr/>
+                      </w14:nvContentPartPr>
+                      <w14:xfrm>
+                        <a:off x="0" y="0"/>
+                        <a:ext cx="818280" cy="84240"/>
+                      </w14:xfrm>
+                    </w14:contentPart>
+                  </a:graphicData>
+                </a:graphic>
+              </wp:anchor>
+            </w:drawing>
+          </mc:Choice>
+          <mc:Fallback>
+            <w:pict>
+              <v:shape w14:anchorId="7E8B7D2F" id="Ink 79" o:spid="_x0000_s1026" type="#_x0000_t75" style="position:absolute;margin-left:127.6pt;margin-top:193.3pt;width:65.85pt;height:8.05pt;z-index:251732992;visibility:visible;mso-wrap-style:square;mso-wrap-distance-left:9pt;mso-wrap-distance-top:0;mso-wrap-distance-right:9pt;mso-wrap-distance-bottom:0;mso-position-horizontal:absolute;mso-position-horizontal-relative:text;mso-position-vertical:absolute;mso-position-vertical-relative:text" o:gfxdata="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">
+                <v:imagedata r:id="rId14" o:title=""/>
+              </v:shape>
+            </w:pict>
+          </mc:Fallback>
+        </mc:AlternateContent>
+      </w:r>
+      <w:r>
+        <w:rPr>
+          <w:noProof/>
+        </w:rPr>
+        <mc:AlternateContent>
+          <mc:Choice Requires="wpi">
+            <w:drawing>
+              <wp:anchor distT="0" distB="0" distL="114300" distR="114300" simplePos="0" relativeHeight="251731968" behindDoc="0" locked="0" layoutInCell="1" allowOverlap="1" wp14:anchorId="42130357" wp14:editId="1194C355">
+                <wp:simplePos x="0" y="0"/>
+                <wp:positionH relativeFrom="column">
+                  <wp:posOffset>1594800</wp:posOffset>
+                </wp:positionH>
+                <wp:positionV relativeFrom="paragraph">
+                  <wp:posOffset>988160</wp:posOffset>
+                </wp:positionV>
+                <wp:extent cx="819360" cy="177480"/>
+                <wp:effectExtent l="38100" t="38100" r="38100" b="51435"/>
+                <wp:wrapNone/>
+                <wp:docPr id="78" name="Ink 78"/>
+                <wp:cNvGraphicFramePr/>
+                <a:graphic xmlns:a="http://schemas.openxmlformats.org/drawingml/2006/main">
+                  <a:graphicData uri="http://schemas.microsoft.com/office/word/2010/wordprocessingInk">
+                    <w14:contentPart bwMode="auto" r:id="rId15">
+                      <w14:nvContentPartPr>
+                        <w14:cNvContentPartPr/>
+                      </w14:nvContentPartPr>
+                      <w14:xfrm>
+                        <a:off x="0" y="0"/>
+                        <a:ext cx="819360" cy="177480"/>
+                      </w14:xfrm>
+                    </w14:contentPart>
+                  </a:graphicData>
+                </a:graphic>
+              </wp:anchor>
+            </w:drawing>
+          </mc:Choice>
+          <mc:Fallback>
+            <w:pict>
+              <v:shape w14:anchorId="773BFE91" id="Ink 78" o:spid="_x0000_s1026" type="#_x0000_t75" style="position:absolute;margin-left:124.85pt;margin-top:77.1pt;width:65.9pt;height:15.35pt;z-index:251731968;visibility:visible;mso-wrap-style:square;mso-wrap-distance-left:9pt;mso-wrap-distance-top:0;mso-wrap-distance-right:9pt;mso-wrap-distance-bottom:0;mso-position-horizontal:absolute;mso-position-horizontal-relative:text;mso-position-vertical:absolute;mso-position-vertical-relative:text" o:gfxdata="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">
+                <v:imagedata r:id="rId16" o:title=""/>
+              </v:shape>
+            </w:pict>
+          </mc:Fallback>
+        </mc:AlternateContent>
+      </w:r>
+      <w:r>
+        <w:rPr>
+          <w:noProof/>
+        </w:rPr>
+        <mc:AlternateContent>
+          <mc:Choice Requires="wps">
+            <w:drawing>
+              <wp:anchor distT="0" distB="0" distL="114300" distR="114300" simplePos="0" relativeHeight="251730944" behindDoc="0" locked="0" layoutInCell="1" allowOverlap="1" wp14:anchorId="4FC145E1" wp14:editId="63A46F96">
+                <wp:simplePos x="0" y="0"/>
+                <wp:positionH relativeFrom="column">
+                  <wp:posOffset>3011220</wp:posOffset>
+                </wp:positionH>
+                <wp:positionV relativeFrom="paragraph">
+                  <wp:posOffset>2060480</wp:posOffset>
+                </wp:positionV>
+                <wp:extent cx="182880" cy="365760"/>
+                <wp:effectExtent l="57150" t="19050" r="45720" b="91440"/>
+                <wp:wrapNone/>
+                <wp:docPr id="75" name="Diamond 75"/>
+                <wp:cNvGraphicFramePr/>
+                <a:graphic xmlns:a="http://schemas.openxmlformats.org/drawingml/2006/main">
+                  <a:graphicData uri="http://schemas.microsoft.com/office/word/2010/wordprocessingShape">
+                    <wps:wsp>
+                      <wps:cNvSpPr/>
+                      <wps:spPr>
+                        <a:xfrm>
+                          <a:off x="0" y="0"/>
+                          <a:ext cx="182880" cy="365760"/>
+                        </a:xfrm>
+                        <a:prstGeom prst="diamond">
+                          <a:avLst/>
+                        </a:prstGeom>
+                        <a:solidFill>
+                          <a:srgbClr val="008C3A">
+                            <a:alpha val="5000"/>
+                          </a:srgbClr>
+                        </a:solidFill>
+                        <a:ln w="18000">
+                          <a:solidFill>
+                            <a:srgbClr val="008C3A"/>
+                          </a:solidFill>
+                        </a:ln>
+                      </wps:spPr>
+                      <wps:style>
+                        <a:lnRef idx="1">
+                          <a:schemeClr val="accent1"/>
+                        </a:lnRef>
+                        <a:fillRef idx="3">
+                          <a:schemeClr val="accent1"/>
+                        </a:fillRef>
+                        <a:effectRef idx="2">
+                          <a:schemeClr val="accent1"/>
+                        </a:effectRef>
+                        <a:fontRef idx="minor">
+                          <a:schemeClr val="lt1"/>
+                        </a:fontRef>
+                      </wps:style>
+                      <wps:bodyPr rot="0" spcFirstLastPara="0" vertOverflow="overflow" horzOverflow="overflow" vert="horz" wrap="square" lIns="91440" tIns="45720" rIns="91440" bIns="45720" numCol="1" spcCol="0" rtlCol="0" fromWordArt="0" anchor="ctr" anchorCtr="0" forceAA="0" compatLnSpc="1">
+                        <a:prstTxWarp prst="textNoShape">
+                          <a:avLst/>
+                        </a:prstTxWarp>
+                        <a:noAutofit/>
+                      </wps:bodyPr>
+                    </wps:wsp>
+                  </a:graphicData>
+                </a:graphic>
+              </wp:anchor>
+            </w:drawing>
+          </mc:Choice>
+          <mc:Fallback>
+            <w:pict>
+              <v:shapetype w14:anchorId="1A318DF2" id="_x0000_t4" coordsize="21600,21600" o:spt="4" path="m10800,l,10800,10800,21600,21600,10800xe">
+                <v:stroke joinstyle="miter"/>
+                <v:path gradientshapeok="t" o:connecttype="rect" textboxrect="5400,5400,16200,16200"/>
+              </v:shapetype>
+              <v:shape id="Diamond 75" o:spid="_x0000_s1026" type="#_x0000_t4" style="position:absolute;margin-left:237.1pt;margin-top:162.25pt;width:14.4pt;height:28.8pt;z-index:251730944;visibility:visible;mso-wrap-style:square;mso-wrap-distance-left:9pt;mso-wrap-distance-top:0;mso-wrap-distance-right:9pt;mso-wrap-distance-bottom:0;mso-position-horizontal:absolute;mso-position-horizontal-relative:text;mso-position-vertical:absolute;mso-position-vertical-relative:text;v-text-anchor:middle" o:gfxdata="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" fillcolor="#008c3a" strokecolor="#008c3a" strokeweight=".5mm">
+                <v:fill opacity="3341f"/>
+                <v:shadow on="t" color="black" opacity="22937f" origin=",.5" offset="0,.63889mm"/>
+              </v:shape>
+            </w:pict>
+          </mc:Fallback>
+        </mc:AlternateContent>
+      </w:r>
+      <w:r>
+        <w:rPr>
+          <w:noProof/>
+        </w:rPr>
+        <mc:AlternateContent>
+          <mc:Choice Requires="wps">
+            <w:drawing>
+              <wp:anchor distT="0" distB="0" distL="114300" distR="114300" simplePos="0" relativeHeight="251728896" behindDoc="0" locked="0" layoutInCell="1" allowOverlap="1" wp14:anchorId="164BD49A" wp14:editId="08CE8267">
+                <wp:simplePos x="0" y="0"/>
+                <wp:positionH relativeFrom="column">
+                  <wp:posOffset>2956140</wp:posOffset>
+                </wp:positionH>
+                <wp:positionV relativeFrom="paragraph">
+                  <wp:posOffset>1192520</wp:posOffset>
+                </wp:positionV>
+                <wp:extent cx="182880" cy="365760"/>
+                <wp:effectExtent l="57150" t="19050" r="45720" b="91440"/>
+                <wp:wrapNone/>
+                <wp:docPr id="73" name="Diamond 73"/>
+                <wp:cNvGraphicFramePr/>
+                <a:graphic xmlns:a="http://schemas.openxmlformats.org/drawingml/2006/main">
+                  <a:graphicData uri="http://schemas.microsoft.com/office/word/2010/wordprocessingShape">
+                    <wps:wsp>
+                      <wps:cNvSpPr/>
+                      <wps:spPr>
+                        <a:xfrm>
+                          <a:off x="0" y="0"/>
+                          <a:ext cx="182880" cy="365760"/>
+                        </a:xfrm>
+                        <a:prstGeom prst="diamond">
+                          <a:avLst/>
+                        </a:prstGeom>
+                        <a:solidFill>
+                          <a:srgbClr val="008C3A">
+                            <a:alpha val="5000"/>
+                          </a:srgbClr>
+                        </a:solidFill>
+                        <a:ln w="18000">
+                          <a:solidFill>
+                            <a:srgbClr val="008C3A"/>
+                          </a:solidFill>
+                        </a:ln>
+                      </wps:spPr>
+                      <wps:style>
+                        <a:lnRef idx="1">
+                          <a:schemeClr val="accent1"/>
+                        </a:lnRef>
+                        <a:fillRef idx="3">
+                          <a:schemeClr val="accent1"/>
+                        </a:fillRef>
+                        <a:effectRef idx="2">
+                          <a:schemeClr val="accent1"/>
+                        </a:effectRef>
+                        <a:fontRef idx="minor">
+                          <a:schemeClr val="lt1"/>
+                        </a:fontRef>
+                      </wps:style>
+                      <wps:bodyPr rot="0" spcFirstLastPara="0" vertOverflow="overflow" horzOverflow="overflow" vert="horz" wrap="square" lIns="91440" tIns="45720" rIns="91440" bIns="45720" numCol="1" spcCol="0" rtlCol="0" fromWordArt="0" anchor="ctr" anchorCtr="0" forceAA="0" compatLnSpc="1">
+                        <a:prstTxWarp prst="textNoShape">
+                          <a:avLst/>
+                        </a:prstTxWarp>
+                        <a:noAutofit/>
+                      </wps:bodyPr>
+                    </wps:wsp>
+                  </a:graphicData>
+                </a:graphic>
+              </wp:anchor>
+            </w:drawing>
+          </mc:Choice>
+          <mc:Fallback>
+            <w:pict>
+              <v:shape w14:anchorId="634CAAC2" id="Diamond 73" o:spid="_x0000_s1026" type="#_x0000_t4" style="position:absolute;margin-left:232.75pt;margin-top:93.9pt;width:14.4pt;height:28.8pt;z-index:251728896;visibility:visible;mso-wrap-style:square;mso-wrap-distance-left:9pt;mso-wrap-distance-top:0;mso-wrap-distance-right:9pt;mso-wrap-distance-bottom:0;mso-position-horizontal:absolute;mso-position-horizontal-relative:text;mso-position-vertical:absolute;mso-position-vertical-relative:text;v-text-anchor:middle" o:gfxdata="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" fillcolor="#008c3a" strokecolor="#008c3a" strokeweight=".5mm">
+                <v:fill opacity="3341f"/>
+                <v:shadow on="t" color="black" opacity="22937f" origin=",.5" offset="0,.63889mm"/>
+              </v:shape>
+            </w:pict>
+          </mc:Fallback>
+        </mc:AlternateContent>
+      </w:r>
+      <w:r>
+        <w:rPr>
+          <w:noProof/>
+        </w:rPr>
+        <mc:AlternateContent>
+          <mc:Choice Requires="wpi">
+            <w:drawing>
+              <wp:anchor distT="0" distB="0" distL="114300" distR="114300" simplePos="0" relativeHeight="251726848" behindDoc="0" locked="0" layoutInCell="1" allowOverlap="1" wp14:anchorId="329D2C8B" wp14:editId="3A4D8393">
+                <wp:simplePos x="0" y="0"/>
+                <wp:positionH relativeFrom="column">
+                  <wp:posOffset>1257935</wp:posOffset>
+                </wp:positionH>
+                <wp:positionV relativeFrom="paragraph">
+                  <wp:posOffset>331470</wp:posOffset>
+                </wp:positionV>
+                <wp:extent cx="1090395" cy="253020"/>
+                <wp:effectExtent l="38100" t="38100" r="33655" b="52070"/>
+                <wp:wrapNone/>
+                <wp:docPr id="70" name="Ink 70"/>
+                <wp:cNvGraphicFramePr/>
+                <a:graphic xmlns:a="http://schemas.openxmlformats.org/drawingml/2006/main">
+                  <a:graphicData uri="http://schemas.microsoft.com/office/word/2010/wordprocessingInk">
+                    <w14:contentPart bwMode="auto" r:id="rId17">
+                      <w14:nvContentPartPr>
+                        <w14:cNvContentPartPr/>
+                      </w14:nvContentPartPr>
+                      <w14:xfrm>
+                        <a:off x="0" y="0"/>
+                        <a:ext cx="1090395" cy="253020"/>
+                      </w14:xfrm>
+                    </w14:contentPart>
+                  </a:graphicData>
+                </a:graphic>
+              </wp:anchor>
+            </w:drawing>
+          </mc:Choice>
+          <mc:Fallback>
+            <w:pict>
+              <v:shape w14:anchorId="75EB1A6B" id="Ink 70" o:spid="_x0000_s1026" type="#_x0000_t75" style="position:absolute;margin-left:98.35pt;margin-top:25.4pt;width:87.25pt;height:21.3pt;z-index:251726848;visibility:visible;mso-wrap-style:square;mso-wrap-distance-left:9pt;mso-wrap-distance-top:0;mso-wrap-distance-right:9pt;mso-wrap-distance-bottom:0;mso-position-horizontal:absolute;mso-position-horizontal-relative:text;mso-position-vertical:absolute;mso-position-vertical-relative:text" o:gfxdata="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">
+                <v:imagedata r:id="rId18" o:title=""/>
+              </v:shape>
+            </w:pict>
+          </mc:Fallback>
+        </mc:AlternateContent>
+      </w:r>
+      <w:r>
+        <w:rPr>
+          <w:noProof/>
+        </w:rPr>
+        <mc:AlternateContent>
+          <mc:Choice Requires="wps">
+            <w:drawing>
+              <wp:anchor distT="0" distB="0" distL="114300" distR="114300" simplePos="0" relativeHeight="251713536" behindDoc="0" locked="0" layoutInCell="1" allowOverlap="1" wp14:anchorId="382E1B84" wp14:editId="47AD87FB">
+                <wp:simplePos x="0" y="0"/>
+                <wp:positionH relativeFrom="column">
+                  <wp:posOffset>1238580</wp:posOffset>
+                </wp:positionH>
+                <wp:positionV relativeFrom="paragraph">
+                  <wp:posOffset>393320</wp:posOffset>
+                </wp:positionV>
+                <wp:extent cx="182880" cy="182880"/>
+                <wp:effectExtent l="57150" t="19050" r="83820" b="102870"/>
+                <wp:wrapNone/>
+                <wp:docPr id="57" name="Rectangle 57"/>
+                <wp:cNvGraphicFramePr/>
+                <a:graphic xmlns:a="http://schemas.openxmlformats.org/drawingml/2006/main">
+                  <a:graphicData uri="http://schemas.microsoft.com/office/word/2010/wordprocessingShape">
+                    <wps:wsp>
+                      <wps:cNvSpPr/>
+                      <wps:spPr>
+                        <a:xfrm>
+                          <a:off x="0" y="0"/>
+                          <a:ext cx="182880" cy="182880"/>
+                        </a:xfrm>
+                        <a:prstGeom prst="rect">
+                          <a:avLst/>
+                        </a:prstGeom>
+                        <a:solidFill>
+                          <a:srgbClr val="008C3A">
+                            <a:alpha val="5000"/>
+                          </a:srgbClr>
+                        </a:solidFill>
+                        <a:ln w="18000">
+                          <a:solidFill>
+                            <a:srgbClr val="008C3A"/>
+                          </a:solidFill>
+                        </a:ln>
+                      </wps:spPr>
+                      <wps:style>
+                        <a:lnRef idx="1">
+                          <a:schemeClr val="accent1"/>
+                        </a:lnRef>
+                        <a:fillRef idx="3">
+                          <a:schemeClr val="accent1"/>
+                        </a:fillRef>
+                        <a:effectRef idx="2">
+                          <a:schemeClr val="accent1"/>
+                        </a:effectRef>
+                        <a:fontRef idx="minor">
+                          <a:schemeClr val="lt1"/>
+                        </a:fontRef>
+                      </wps:style>
+                      <wps:bodyPr rot="0" spcFirstLastPara="0" vertOverflow="overflow" horzOverflow="overflow" vert="horz" wrap="square" lIns="91440" tIns="45720" rIns="91440" bIns="45720" numCol="1" spcCol="0" rtlCol="0" fromWordArt="0" anchor="ctr" anchorCtr="0" forceAA="0" compatLnSpc="1">
+                        <a:prstTxWarp prst="textNoShape">
+                          <a:avLst/>
+                        </a:prstTxWarp>
+                        <a:noAutofit/>
+                      </wps:bodyPr>
+                    </wps:wsp>
+                  </a:graphicData>
+                </a:graphic>
+              </wp:anchor>
+            </w:drawing>
+          </mc:Choice>
+          <mc:Fallback>
+            <w:pict>
+              <v:rect w14:anchorId="37AEEC37" id="Rectangle 57" o:spid="_x0000_s1026" style="position:absolute;margin-left:97.55pt;margin-top:30.95pt;width:14.4pt;height:14.4pt;z-index:251713536;visibility:visible;mso-wrap-style:square;mso-wrap-distance-left:9pt;mso-wrap-distance-top:0;mso-wrap-distance-right:9pt;mso-wrap-distance-bottom:0;mso-position-horizontal:absolute;mso-position-horizontal-relative:text;mso-position-vertical:absolute;mso-position-vertical-relative:text;v-text-anchor:middle" o:gfxdata="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" fillcolor="#008c3a" strokecolor="#008c3a" strokeweight=".5mm">
+                <v:fill opacity="3341f"/>
+                <v:shadow on="t" color="black" opacity="22937f" origin=",.5" offset="0,.63889mm"/>
+              </v:rect>
+            </w:pict>
+          </mc:Fallback>
+        </mc:AlternateContent>
+      </w:r>
+      <w:r>
+        <w:rPr>
+          <w:noProof/>
+        </w:rPr>
+        <mc:AlternateContent>
+          <mc:Choice Requires="wpi">
+            <w:drawing>
+              <wp:anchor distT="0" distB="0" distL="114300" distR="114300" simplePos="0" relativeHeight="251709440" behindDoc="0" locked="0" layoutInCell="1" allowOverlap="1" wp14:anchorId="66A59956" wp14:editId="30426AAC">
+                <wp:simplePos x="0" y="0"/>
+                <wp:positionH relativeFrom="column">
+                  <wp:posOffset>1167765</wp:posOffset>
+                </wp:positionH>
+                <wp:positionV relativeFrom="paragraph">
+                  <wp:posOffset>25400</wp:posOffset>
+                </wp:positionV>
+                <wp:extent cx="1920015" cy="227330"/>
+                <wp:effectExtent l="38100" t="38100" r="23495" b="58420"/>
+                <wp:wrapNone/>
+                <wp:docPr id="53" name="Ink 53"/>
+                <wp:cNvGraphicFramePr/>
+                <a:graphic xmlns:a="http://schemas.openxmlformats.org/drawingml/2006/main">
+                  <a:graphicData uri="http://schemas.microsoft.com/office/word/2010/wordprocessingInk">
+                    <w14:contentPart bwMode="auto" r:id="rId19">
+                      <w14:nvContentPartPr>
+                        <w14:cNvContentPartPr/>
+                      </w14:nvContentPartPr>
+                      <w14:xfrm>
+                        <a:off x="0" y="0"/>
+                        <a:ext cx="1920015" cy="227330"/>
+                      </w14:xfrm>
+                    </w14:contentPart>
+                  </a:graphicData>
+                </a:graphic>
+              </wp:anchor>
+            </w:drawing>
+          </mc:Choice>
+          <mc:Fallback>
+            <w:pict>
+              <v:shape w14:anchorId="5F574985" id="Ink 53" o:spid="_x0000_s1026" type="#_x0000_t75" style="position:absolute;margin-left:91.25pt;margin-top:1.3pt;width:152.6pt;height:19.3pt;z-index:251709440;visibility:visible;mso-wrap-style:square;mso-wrap-distance-left:9pt;mso-wrap-distance-top:0;mso-wrap-distance-right:9pt;mso-wrap-distance-bottom:0;mso-position-horizontal:absolute;mso-position-horizontal-relative:text;mso-position-vertical:absolute;mso-position-vertical-relative:text" o:gfxdata="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">
+                <v:imagedata r:id="rId20" o:title=""/>
+              </v:shape>
+            </w:pict>
+          </mc:Fallback>
+        </mc:AlternateContent>
+      </w:r>
+      <w:r>
+        <w:rPr>
+          <w:noProof/>
+        </w:rPr>
+        <mc:AlternateContent>
+          <mc:Choice Requires="wpi">
+            <w:drawing>
+              <wp:anchor distT="0" distB="0" distL="114300" distR="114300" simplePos="0" relativeHeight="251679744" behindDoc="0" locked="0" layoutInCell="1" allowOverlap="1" wp14:anchorId="0DB8E7FD" wp14:editId="2B9FCCE4">
+                <wp:simplePos x="0" y="0"/>
+                <wp:positionH relativeFrom="column">
+                  <wp:posOffset>3377880</wp:posOffset>
+                </wp:positionH>
+                <wp:positionV relativeFrom="paragraph">
+                  <wp:posOffset>1286960</wp:posOffset>
+                </wp:positionV>
+                <wp:extent cx="100080" cy="161280"/>
+                <wp:effectExtent l="38100" t="57150" r="14605" b="48895"/>
+                <wp:wrapNone/>
+                <wp:docPr id="24" name="Ink 24"/>
+                <wp:cNvGraphicFramePr/>
+                <a:graphic xmlns:a="http://schemas.openxmlformats.org/drawingml/2006/main">
+                  <a:graphicData uri="http://schemas.microsoft.com/office/word/2010/wordprocessingInk">
+                    <w14:contentPart bwMode="auto" r:id="rId21">
+                      <w14:nvContentPartPr>
+                        <w14:cNvContentPartPr/>
+                      </w14:nvContentPartPr>
+                      <w14:xfrm>
+                        <a:off x="0" y="0"/>
+                        <a:ext cx="100080" cy="161280"/>
+                      </w14:xfrm>
+                    </w14:contentPart>
+                  </a:graphicData>
+                </a:graphic>
+              </wp:anchor>
+            </w:drawing>
+          </mc:Choice>
+          <mc:Fallback>
+            <w:pict>
+              <v:shape w14:anchorId="01AB4F99" id="Ink 24" o:spid="_x0000_s1026" type="#_x0000_t75" style="position:absolute;margin-left:265.25pt;margin-top:100.65pt;width:9.3pt;height:14.15pt;z-index:251679744;visibility:visible;mso-wrap-style:square;mso-wrap-distance-left:9pt;mso-wrap-distance-top:0;mso-wrap-distance-right:9pt;mso-wrap-distance-bottom:0;mso-position-horizontal:absolute;mso-position-horizontal-relative:text;mso-position-vertical:absolute;mso-position-vertical-relative:text" o:gfxdata="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">
+                <v:imagedata r:id="rId22" o:title=""/>
+              </v:shape>
+            </w:pict>
+          </mc:Fallback>
+        </mc:AlternateContent>
+      </w:r>
+      <w:r>
+        <w:rPr>
+          <w:noProof/>
+        </w:rPr>
+        <mc:AlternateContent>
+          <mc:Choice Requires="wpi">
+            <w:drawing>
+              <wp:anchor distT="0" distB="0" distL="114300" distR="114300" simplePos="0" relativeHeight="251678720" behindDoc="0" locked="0" layoutInCell="1" allowOverlap="1" wp14:anchorId="2DA7F054" wp14:editId="2FD38A5B">
+                <wp:simplePos x="0" y="0"/>
+                <wp:positionH relativeFrom="column">
+                  <wp:posOffset>3379320</wp:posOffset>
+                </wp:positionH>
+                <wp:positionV relativeFrom="paragraph">
+                  <wp:posOffset>2184800</wp:posOffset>
+                </wp:positionV>
+                <wp:extent cx="132840" cy="145080"/>
+                <wp:effectExtent l="38100" t="38100" r="38735" b="45720"/>
+                <wp:wrapNone/>
+                <wp:docPr id="23" name="Ink 23"/>
+                <wp:cNvGraphicFramePr/>
+                <a:graphic xmlns:a="http://schemas.openxmlformats.org/drawingml/2006/main">
+                  <a:graphicData uri="http://schemas.microsoft.com/office/word/2010/wordprocessingInk">
+                    <w14:contentPart bwMode="auto" r:id="rId23">
+                      <w14:nvContentPartPr>
+                        <w14:cNvContentPartPr/>
+                      </w14:nvContentPartPr>
+                      <w14:xfrm>
+                        <a:off x="0" y="0"/>
+                        <a:ext cx="132840" cy="145080"/>
+                      </w14:xfrm>
+                    </w14:contentPart>
+                  </a:graphicData>
+                </a:graphic>
+              </wp:anchor>
+            </w:drawing>
+          </mc:Choice>
+          <mc:Fallback>
+            <w:pict>
+              <v:shape w14:anchorId="4C22BB89" id="Ink 23" o:spid="_x0000_s1026" type="#_x0000_t75" style="position:absolute;margin-left:265.4pt;margin-top:171.35pt;width:11.85pt;height:12.8pt;z-index:251678720;visibility:visible;mso-wrap-style:square;mso-wrap-distance-left:9pt;mso-wrap-distance-top:0;mso-wrap-distance-right:9pt;mso-wrap-distance-bottom:0;mso-position-horizontal:absolute;mso-position-horizontal-relative:text;mso-position-vertical:absolute;mso-position-vertical-relative:text" o:gfxdata="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">
+                <v:imagedata r:id="rId24" o:title=""/>
+              </v:shape>
+            </w:pict>
+          </mc:Fallback>
+        </mc:AlternateContent>
+      </w:r>
+      <w:r>
+        <w:rPr>
+          <w:noProof/>
+        </w:rPr>
+        <mc:AlternateContent>
+          <mc:Choice Requires="wpi">
+            <w:drawing>
+              <wp:anchor distT="0" distB="0" distL="114300" distR="114300" simplePos="0" relativeHeight="251677696" behindDoc="0" locked="0" layoutInCell="1" allowOverlap="1" wp14:anchorId="4A5F04AE" wp14:editId="338FBFFD">
+                <wp:simplePos x="0" y="0"/>
+                <wp:positionH relativeFrom="column">
+                  <wp:posOffset>2724840</wp:posOffset>
+                </wp:positionH>
+                <wp:positionV relativeFrom="paragraph">
+                  <wp:posOffset>2155280</wp:posOffset>
+                </wp:positionV>
+                <wp:extent cx="132120" cy="134280"/>
+                <wp:effectExtent l="38100" t="38100" r="39370" b="56515"/>
+                <wp:wrapNone/>
+                <wp:docPr id="22" name="Ink 22"/>
+                <wp:cNvGraphicFramePr/>
+                <a:graphic xmlns:a="http://schemas.openxmlformats.org/drawingml/2006/main">
+                  <a:graphicData uri="http://schemas.microsoft.com/office/word/2010/wordprocessingInk">
+                    <w14:contentPart bwMode="auto" r:id="rId25">
+                      <w14:nvContentPartPr>
+                        <w14:cNvContentPartPr/>
+                      </w14:nvContentPartPr>
+                      <w14:xfrm>
+                        <a:off x="0" y="0"/>
+                        <a:ext cx="132120" cy="134280"/>
+                      </w14:xfrm>
+                    </w14:contentPart>
+                  </a:graphicData>
+                </a:graphic>
+              </wp:anchor>
+            </w:drawing>
+          </mc:Choice>
+          <mc:Fallback>
+            <w:pict>
+              <v:shape w14:anchorId="49779D36" id="Ink 22" o:spid="_x0000_s1026" type="#_x0000_t75" style="position:absolute;margin-left:213.85pt;margin-top:169pt;width:11.8pt;height:11.95pt;z-index:251677696;visibility:visible;mso-wrap-style:square;mso-wrap-distance-left:9pt;mso-wrap-distance-top:0;mso-wrap-distance-right:9pt;mso-wrap-distance-bottom:0;mso-position-horizontal:absolute;mso-position-horizontal-relative:text;mso-position-vertical:absolute;mso-position-vertical-relative:text" o:gfxdata="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">
+                <v:imagedata r:id="rId26" o:title=""/>
+              </v:shape>
+            </w:pict>
+          </mc:Fallback>
+        </mc:AlternateContent>
+      </w:r>
+      <w:r>
+        <w:rPr>
+          <w:noProof/>
+        </w:rPr>
+        <mc:AlternateContent>
+          <mc:Choice Requires="wpi">
+            <w:drawing>
+              <wp:anchor distT="0" distB="0" distL="114300" distR="114300" simplePos="0" relativeHeight="251676672" behindDoc="0" locked="0" layoutInCell="1" allowOverlap="1" wp14:anchorId="511DE41D" wp14:editId="534C45F6">
+                <wp:simplePos x="0" y="0"/>
+                <wp:positionH relativeFrom="column">
+                  <wp:posOffset>2996280</wp:posOffset>
+                </wp:positionH>
+                <wp:positionV relativeFrom="paragraph">
+                  <wp:posOffset>1726520</wp:posOffset>
+                </wp:positionV>
+                <wp:extent cx="154440" cy="150480"/>
+                <wp:effectExtent l="57150" t="38100" r="17145" b="40640"/>
+                <wp:wrapNone/>
+                <wp:docPr id="21" name="Ink 21"/>
+                <wp:cNvGraphicFramePr/>
+                <a:graphic xmlns:a="http://schemas.openxmlformats.org/drawingml/2006/main">
+                  <a:graphicData uri="http://schemas.microsoft.com/office/word/2010/wordprocessingInk">
+                    <w14:contentPart bwMode="auto" r:id="rId27">
+                      <w14:nvContentPartPr>
+                        <w14:cNvContentPartPr/>
+                      </w14:nvContentPartPr>
+                      <w14:xfrm>
+                        <a:off x="0" y="0"/>
+                        <a:ext cx="154440" cy="150480"/>
+                      </w14:xfrm>
+                    </w14:contentPart>
+                  </a:graphicData>
+                </a:graphic>
+              </wp:anchor>
+            </w:drawing>
+          </mc:Choice>
+          <mc:Fallback>
+            <w:pict>
+              <v:shape w14:anchorId="0F1EF7A0" id="Ink 21" o:spid="_x0000_s1026" type="#_x0000_t75" style="position:absolute;margin-left:235.25pt;margin-top:135.25pt;width:13.55pt;height:13.3pt;z-index:251676672;visibility:visible;mso-wrap-style:square;mso-wrap-distance-left:9pt;mso-wrap-distance-top:0;mso-wrap-distance-right:9pt;mso-wrap-distance-bottom:0;mso-position-horizontal:absolute;mso-position-horizontal-relative:text;mso-position-vertical:absolute;mso-position-vertical-relative:text" o:gfxdata="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">
+                <v:imagedata r:id="rId28" o:title=""/>
+              </v:shape>
+            </w:pict>
+          </mc:Fallback>
+        </mc:AlternateContent>
+      </w:r>
+      <w:r>
+        <w:rPr>
+          <w:noProof/>
+        </w:rPr>
+        <mc:AlternateContent>
+          <mc:Choice Requires="wpi">
+            <w:drawing>
+              <wp:anchor distT="0" distB="0" distL="114300" distR="114300" simplePos="0" relativeHeight="251675648" behindDoc="0" locked="0" layoutInCell="1" allowOverlap="1" wp14:anchorId="2ACF3599" wp14:editId="21A6DDEF">
+                <wp:simplePos x="0" y="0"/>
+                <wp:positionH relativeFrom="column">
+                  <wp:posOffset>2663640</wp:posOffset>
+                </wp:positionH>
+                <wp:positionV relativeFrom="paragraph">
+                  <wp:posOffset>1316840</wp:posOffset>
+                </wp:positionV>
+                <wp:extent cx="82440" cy="96840"/>
+                <wp:effectExtent l="57150" t="38100" r="32385" b="55880"/>
+                <wp:wrapNone/>
+                <wp:docPr id="20" name="Ink 20"/>
+                <wp:cNvGraphicFramePr/>
+                <a:graphic xmlns:a="http://schemas.openxmlformats.org/drawingml/2006/main">
+                  <a:graphicData uri="http://schemas.microsoft.com/office/word/2010/wordprocessingInk">
+                    <w14:contentPart bwMode="auto" r:id="rId29">
+                      <w14:nvContentPartPr>
+                        <w14:cNvContentPartPr/>
+                      </w14:nvContentPartPr>
+                      <w14:xfrm>
+                        <a:off x="0" y="0"/>
+                        <a:ext cx="82440" cy="96840"/>
+                      </w14:xfrm>
+                    </w14:contentPart>
+                  </a:graphicData>
+                </a:graphic>
+              </wp:anchor>
+            </w:drawing>
+          </mc:Choice>
+          <mc:Fallback>
+            <w:pict>
+              <v:shape w14:anchorId="44C389B8" id="Ink 20" o:spid="_x0000_s1026" type="#_x0000_t75" style="position:absolute;margin-left:209.05pt;margin-top:103pt;width:7.95pt;height:9.05pt;z-index:251675648;visibility:visible;mso-wrap-style:square;mso-wrap-distance-left:9pt;mso-wrap-distance-top:0;mso-wrap-distance-right:9pt;mso-wrap-distance-bottom:0;mso-position-horizontal:absolute;mso-position-horizontal-relative:text;mso-position-vertical:absolute;mso-position-vertical-relative:text" o:gfxdata="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">
+                <v:imagedata r:id="rId30" o:title=""/>
+              </v:shape>
+            </w:pict>
+          </mc:Fallback>
+        </mc:AlternateContent>
+      </w:r>
+      <w:r>
+        <w:rPr>
+          <w:noProof/>
+        </w:rPr>
+        <mc:AlternateContent>
+          <mc:Choice Requires="wps">
+            <w:drawing>
+              <wp:anchor distT="0" distB="0" distL="114300" distR="114300" simplePos="0" relativeHeight="251674624" behindDoc="0" locked="0" layoutInCell="1" allowOverlap="1" wp14:anchorId="65943BA1" wp14:editId="3E721A64">
+                <wp:simplePos x="0" y="0"/>
+                <wp:positionH relativeFrom="column">
+                  <wp:posOffset>2396160</wp:posOffset>
+                </wp:positionH>
+                <wp:positionV relativeFrom="paragraph">
+                  <wp:posOffset>1098560</wp:posOffset>
+                </wp:positionV>
+                <wp:extent cx="1463040" cy="1463040"/>
+                <wp:effectExtent l="57150" t="19050" r="80010" b="99060"/>
+                <wp:wrapNone/>
+                <wp:docPr id="19" name="Rectangle 19"/>
+                <wp:cNvGraphicFramePr/>
+                <a:graphic xmlns:a="http://schemas.openxmlformats.org/drawingml/2006/main">
+                  <a:graphicData uri="http://schemas.microsoft.com/office/word/2010/wordprocessingShape">
+                    <wps:wsp>
+                      <wps:cNvSpPr/>
+                      <wps:spPr>
+                        <a:xfrm>
+                          <a:off x="0" y="0"/>
+                          <a:ext cx="1463040" cy="1463040"/>
+                        </a:xfrm>
+                        <a:prstGeom prst="rect">
+                          <a:avLst/>
+                        </a:prstGeom>
+                        <a:solidFill>
+                          <a:srgbClr val="000000">
+                            <a:alpha val="5000"/>
+                          </a:srgbClr>
+                        </a:solidFill>
+                        <a:ln w="18000">
+                          <a:solidFill>
+                            <a:srgbClr val="000000"/>
+                          </a:solidFill>
+                        </a:ln>
+                      </wps:spPr>
+                      <wps:style>
+                        <a:lnRef idx="1">
+                          <a:schemeClr val="accent1"/>
+                        </a:lnRef>
+                        <a:fillRef idx="3">
+                          <a:schemeClr val="accent1"/>
+                        </a:fillRef>
+                        <a:effectRef idx="2">
+                          <a:schemeClr val="accent1"/>
+                        </a:effectRef>
+                        <a:fontRef idx="minor">
+                          <a:schemeClr val="lt1"/>
+                        </a:fontRef>
+                      </wps:style>
+                      <wps:bodyPr rot="0" spcFirstLastPara="0" vertOverflow="overflow" horzOverflow="overflow" vert="horz" wrap="square" lIns="91440" tIns="45720" rIns="91440" bIns="45720" numCol="1" spcCol="0" rtlCol="0" fromWordArt="0" anchor="ctr" anchorCtr="0" forceAA="0" compatLnSpc="1">
+                        <a:prstTxWarp prst="textNoShape">
+                          <a:avLst/>
+                        </a:prstTxWarp>
+                        <a:noAutofit/>
+                      </wps:bodyPr>
+                    </wps:wsp>
+                  </a:graphicData>
+                </a:graphic>
+              </wp:anchor>
+            </w:drawing>
+          </mc:Choice>
+          <mc:Fallback>
+            <w:pict>
+              <v:rect w14:anchorId="36C404CA" id="Rectangle 19" o:spid="_x0000_s1026" style="position:absolute;margin-left:188.65pt;margin-top:86.5pt;width:115.2pt;height:115.2pt;z-index:251674624;visibility:visible;mso-wrap-style:square;mso-wrap-distance-left:9pt;mso-wrap-distance-top:0;mso-wrap-distance-right:9pt;mso-wrap-distance-bottom:0;mso-position-horizontal:absolute;mso-position-horizontal-relative:text;mso-position-vertical:absolute;mso-position-vertical-relative:text;v-text-anchor:middle" o:gfxdata="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" fillcolor="black" strokeweight=".5mm">
+                <v:fill opacity="3341f"/>
+                <v:shadow on="t" color="black" opacity="22937f" origin=",.5" offset="0,.63889mm"/>
+              </v:rect>
+            </w:pict>
+          </mc:Fallback>
+        </mc:AlternateContent>
+      </w:r>
+      <w:r>
+        <w:rPr>
+          <w:noProof/>
+        </w:rPr>
+        <mc:AlternateContent>
+          <mc:Choice Requires="wps">
+            <w:drawing>
+              <wp:anchor distT="0" distB="0" distL="114300" distR="114300" simplePos="0" relativeHeight="251672576" behindDoc="0" locked="0" layoutInCell="1" allowOverlap="1" wp14:anchorId="07839B9D" wp14:editId="5ED52714">
+                <wp:simplePos x="0" y="0"/>
+                <wp:positionH relativeFrom="column">
+                  <wp:posOffset>4765320</wp:posOffset>
+                </wp:positionH>
+                <wp:positionV relativeFrom="paragraph">
+                  <wp:posOffset>1072640</wp:posOffset>
+                </wp:positionV>
+                <wp:extent cx="1463040" cy="1463040"/>
+                <wp:effectExtent l="57150" t="19050" r="80010" b="99060"/>
+                <wp:wrapNone/>
+                <wp:docPr id="17" name="Rectangle 17"/>
+                <wp:cNvGraphicFramePr/>
+                <a:graphic xmlns:a="http://schemas.openxmlformats.org/drawingml/2006/main">
+                  <a:graphicData uri="http://schemas.microsoft.com/office/word/2010/wordprocessingShape">
+                    <wps:wsp>
+                      <wps:cNvSpPr/>
+                      <wps:spPr>
+                        <a:xfrm>
+                          <a:off x="0" y="0"/>
+                          <a:ext cx="1463040" cy="1463040"/>
+                        </a:xfrm>
+                        <a:prstGeom prst="rect">
+                          <a:avLst/>
+                        </a:prstGeom>
+                        <a:solidFill>
+                          <a:srgbClr val="000000">
+                            <a:alpha val="5000"/>
+                          </a:srgbClr>
+                        </a:solidFill>
+                        <a:ln w="18000">
+                          <a:solidFill>
+                            <a:srgbClr val="000000"/>
+                          </a:solidFill>
+                        </a:ln>
+                      </wps:spPr>
+                      <wps:style>
+                        <a:lnRef idx="1">
+                          <a:schemeClr val="accent1"/>
+                        </a:lnRef>
+                        <a:fillRef idx="3">
+                          <a:schemeClr val="accent1"/>
+                        </a:fillRef>
+                        <a:effectRef idx="2">
+                          <a:schemeClr val="accent1"/>
+                        </a:effectRef>
+                        <a:fontRef idx="minor">
+                          <a:schemeClr val="lt1"/>
+                        </a:fontRef>
+                      </wps:style>
+                      <wps:bodyPr rot="0" spcFirstLastPara="0" vertOverflow="overflow" horzOverflow="overflow" vert="horz" wrap="square" lIns="91440" tIns="45720" rIns="91440" bIns="45720" numCol="1" spcCol="0" rtlCol="0" fromWordArt="0" anchor="ctr" anchorCtr="0" forceAA="0" compatLnSpc="1">
+                        <a:prstTxWarp prst="textNoShape">
+                          <a:avLst/>
+                        </a:prstTxWarp>
+                        <a:noAutofit/>
+                      </wps:bodyPr>
+                    </wps:wsp>
+                  </a:graphicData>
+                </a:graphic>
+              </wp:anchor>
+            </w:drawing>
+          </mc:Choice>
+          <mc:Fallback>
+            <w:pict>
+              <v:rect w14:anchorId="3F144832" id="Rectangle 17" o:spid="_x0000_s1026" style="position:absolute;margin-left:375.2pt;margin-top:84.45pt;width:115.2pt;height:115.2pt;z-index:251672576;visibility:visible;mso-wrap-style:square;mso-wrap-distance-left:9pt;mso-wrap-distance-top:0;mso-wrap-distance-right:9pt;mso-wrap-distance-bottom:0;mso-position-horizontal:absolute;mso-position-horizontal-relative:text;mso-position-vertical:absolute;mso-position-vertical-relative:text;v-text-anchor:middle" o:gfxdata="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" fillcolor="black" strokeweight=".5mm">
+                <v:fill opacity="3341f"/>
+                <v:shadow on="t" color="black" opacity="22937f" origin=",.5" offset="0,.63889mm"/>
+              </v:rect>
+            </w:pict>
+          </mc:Fallback>
+        </mc:AlternateContent>
+      </w:r>
+      <w:r>
+        <w:rPr>
+          <w:noProof/>
+        </w:rPr>
+        <mc:AlternateContent>
+          <mc:Choice Requires="wps">
+            <w:drawing>
+              <wp:anchor distT="0" distB="0" distL="114300" distR="114300" simplePos="0" relativeHeight="251670528" behindDoc="0" locked="0" layoutInCell="1" allowOverlap="1" wp14:anchorId="1083AAF4" wp14:editId="76AC8645">
+                <wp:simplePos x="0" y="0"/>
+                <wp:positionH relativeFrom="column">
+                  <wp:posOffset>159480</wp:posOffset>
+                </wp:positionH>
+                <wp:positionV relativeFrom="paragraph">
+                  <wp:posOffset>1013960</wp:posOffset>
+                </wp:positionV>
+                <wp:extent cx="1463040" cy="1463040"/>
+                <wp:effectExtent l="57150" t="19050" r="80010" b="99060"/>
+                <wp:wrapNone/>
+                <wp:docPr id="13" name="Rectangle 13"/>
+                <wp:cNvGraphicFramePr/>
+                <a:graphic xmlns:a="http://schemas.openxmlformats.org/drawingml/2006/main">
+                  <a:graphicData uri="http://schemas.microsoft.com/office/word/2010/wordprocessingShape">
+                    <wps:wsp>
+                      <wps:cNvSpPr/>
+                      <wps:spPr>
+                        <a:xfrm>
+                          <a:off x="0" y="0"/>
+                          <a:ext cx="1463040" cy="1463040"/>
+                        </a:xfrm>
+                        <a:prstGeom prst="rect">
+                          <a:avLst/>
+                        </a:prstGeom>
+                        <a:solidFill>
+                          <a:srgbClr val="000000">
+                            <a:alpha val="5000"/>
+                          </a:srgbClr>
+                        </a:solidFill>
+                        <a:ln w="18000">
+                          <a:solidFill>
+                            <a:srgbClr val="000000"/>
+                          </a:solidFill>
+                        </a:ln>
+                      </wps:spPr>
+                      <wps:style>
+                        <a:lnRef idx="1">
+                          <a:schemeClr val="accent1"/>
+                        </a:lnRef>
+                        <a:fillRef idx="3">
+                          <a:schemeClr val="accent1"/>
+                        </a:fillRef>
+                        <a:effectRef idx="2">
+                          <a:schemeClr val="accent1"/>
+                        </a:effectRef>
+                        <a:fontRef idx="minor">
+                          <a:schemeClr val="lt1"/>
+                        </a:fontRef>
+                      </wps:style>
+                      <wps:bodyPr rot="0" spcFirstLastPara="0" vertOverflow="overflow" horzOverflow="overflow" vert="horz" wrap="square" lIns="91440" tIns="45720" rIns="91440" bIns="45720" numCol="1" spcCol="0" rtlCol="0" fromWordArt="0" anchor="ctr" anchorCtr="0" forceAA="0" compatLnSpc="1">
+                        <a:prstTxWarp prst="textNoShape">
+                          <a:avLst/>
+                        </a:prstTxWarp>
+                        <a:noAutofit/>
+                      </wps:bodyPr>
+                    </wps:wsp>
+                  </a:graphicData>
+                </a:graphic>
+              </wp:anchor>
+            </w:drawing>
+          </mc:Choice>
+          <mc:Fallback>
+            <w:pict>
+              <v:rect w14:anchorId="1382009F" id="Rectangle 13" o:spid="_x0000_s1026" style="position:absolute;margin-left:12.55pt;margin-top:79.85pt;width:115.2pt;height:115.2pt;z-index:251670528;visibility:visible;mso-wrap-style:square;mso-wrap-distance-left:9pt;mso-wrap-distance-top:0;mso-wrap-distance-right:9pt;mso-wrap-distance-bottom:0;mso-position-horizontal:absolute;mso-position-horizontal-relative:text;mso-position-vertical:absolute;mso-position-vertical-relative:text;v-text-anchor:middle" o:gfxdata="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" fillcolor="black" strokeweight=".5mm">
+                <v:fill opacity="3341f"/>
+                <v:shadow on="t" color="black" opacity="22937f" origin=",.5" offset="0,.63889mm"/>
+              </v:rect>
+            </w:pict>
+          </mc:Fallback>
+        </mc:AlternateContent>
+      </w:r>
+      <w:r>
+        <w:rPr>
+          <w:noProof/>
+        </w:rPr>
+        <mc:AlternateContent>
+          <mc:Choice Requires="aink">
+            <w:drawing>
+              <wp:anchor distT="0" distB="0" distL="114300" distR="114300" simplePos="0" relativeHeight="251660288" behindDoc="0" locked="0" layoutInCell="1" allowOverlap="1" wp14:anchorId="0FAD5E3D" wp14:editId="161CAB2B">
+                <wp:simplePos x="0" y="0"/>
+                <wp:positionH relativeFrom="column">
+                  <wp:posOffset>643255</wp:posOffset>
+                </wp:positionH>
+                <wp:positionV relativeFrom="paragraph">
+                  <wp:posOffset>1624330</wp:posOffset>
+                </wp:positionV>
+                <wp:extent cx="316230" cy="336550"/>
+                <wp:effectExtent l="57150" t="57150" r="45720" b="63500"/>
+                <wp:wrapNone/>
+                <wp:docPr id="3" name="Ink 3"/>
+                <wp:cNvGraphicFramePr/>
+                <a:graphic xmlns:a="http://schemas.openxmlformats.org/drawingml/2006/main">
+                  <a:graphicData uri="http://schemas.microsoft.com/office/word/2010/wordprocessingInk">
+                    <w14:contentPart bwMode="auto" r:id="rId31">
+                      <w14:nvContentPartPr>
+                        <w14:cNvContentPartPr/>
+                      </w14:nvContentPartPr>
+                      <w14:xfrm>
+                        <a:off x="0" y="0"/>
+                        <a:ext cx="316230" cy="336550"/>
+                      </w14:xfrm>
+                    </w14:contentPart>
+                  </a:graphicData>
+                </a:graphic>
+              </wp:anchor>
+            </w:drawing>
+          </mc:Choice>
+          <mc:Fallback>
+            <w:drawing>
+              <wp:anchor distT="0" distB="0" distL="114300" distR="114300" simplePos="0" relativeHeight="251660288" behindDoc="0" locked="0" layoutInCell="1" allowOverlap="1" wp14:anchorId="0FAD5E3D" wp14:editId="161CAB2B">
+                <wp:simplePos x="0" y="0"/>
+                <wp:positionH relativeFrom="column">
+                  <wp:posOffset>643255</wp:posOffset>
+                </wp:positionH>
+                <wp:positionV relativeFrom="paragraph">
+                  <wp:posOffset>1624330</wp:posOffset>
+                </wp:positionV>
+                <wp:extent cx="316230" cy="336550"/>
+                <wp:effectExtent l="57150" t="57150" r="45720" b="63500"/>
+                <wp:wrapNone/>
+                <wp:docPr id="3" name="Ink 3"/>
+                <wp:cNvGraphicFramePr/>
+                <a:graphic xmlns:a="http://schemas.openxmlformats.org/drawingml/2006/main">
+                  <a:graphicData uri="http://schemas.openxmlformats.org/drawingml/2006/picture">
+                    <pic:pic xmlns:pic="http://schemas.openxmlformats.org/drawingml/2006/picture">
+                      <pic:nvPicPr>
+                        <pic:cNvPr id="3" name="Ink 3"/>
+                        <pic:cNvPicPr/>
+                      </pic:nvPicPr>
+                      <pic:blipFill>
+                        <a:blip r:embed="rId32"/>
+                        <a:stretch>
+                          <a:fillRect/>
+                        </a:stretch>
+                      </pic:blipFill>
+                      <pic:spPr>
+                        <a:xfrm>
+                          <a:off x="0" y="0"/>
+                          <a:ext cx="351806" cy="372185"/>
+                        </a:xfrm>
+                        <a:prstGeom prst="rect">
+                          <a:avLst/>
+                        </a:prstGeom>
+                      </pic:spPr>
+                    </pic:pic>
+                  </a:graphicData>
+                </a:graphic>
+              </wp:anchor>
+            </w:drawing>
+          </mc:Fallback>
+        </mc:AlternateContent>
+      </w:r>
+      <w:r>
+        <w:rPr>
+          <w:noProof/>
+        </w:rPr>
+        <mc:AlternateContent>
+          <mc:Choice Requires="wpi">
+            <w:drawing>
+              <wp:anchor distT="0" distB="0" distL="114300" distR="114300" simplePos="0" relativeHeight="251668480" behindDoc="0" locked="0" layoutInCell="1" allowOverlap="1" wp14:anchorId="1BA181A5" wp14:editId="05D9F871">
+                <wp:simplePos x="0" y="0"/>
+                <wp:positionH relativeFrom="column">
+                  <wp:posOffset>435610</wp:posOffset>
+                </wp:positionH>
+                <wp:positionV relativeFrom="paragraph">
+                  <wp:posOffset>1407160</wp:posOffset>
+                </wp:positionV>
+                <wp:extent cx="591810" cy="163080"/>
+                <wp:effectExtent l="38100" t="38100" r="0" b="46990"/>
+                <wp:wrapNone/>
+                <wp:docPr id="11" name="Ink 11"/>
+                <wp:cNvGraphicFramePr/>
+                <a:graphic xmlns:a="http://schemas.openxmlformats.org/drawingml/2006/main">
+                  <a:graphicData uri="http://schemas.microsoft.com/office/word/2010/wordprocessingInk">
+                    <w14:contentPart bwMode="auto" r:id="rId33">
+                      <w14:nvContentPartPr>
+                        <w14:cNvContentPartPr/>
+                      </w14:nvContentPartPr>
+                      <w14:xfrm>
+                        <a:off x="0" y="0"/>
+                        <a:ext cx="591810" cy="163080"/>
+                      </w14:xfrm>
+                    </w14:contentPart>
+                  </a:graphicData>
+                </a:graphic>
+              </wp:anchor>
+            </w:drawing>
+          </mc:Choice>
+          <mc:Fallback>
+            <w:pict>
+              <v:shape w14:anchorId="1F2D318B" id="Ink 11" o:spid="_x0000_s1026" type="#_x0000_t75" style="position:absolute;margin-left:33.6pt;margin-top:110.1pt;width:48.05pt;height:14.3pt;z-index:251668480;visibility:visible;mso-wrap-style:square;mso-wrap-distance-left:9pt;mso-wrap-distance-top:0;mso-wrap-distance-right:9pt;mso-wrap-distance-bottom:0;mso-position-horizontal:absolute;mso-position-horizontal-relative:text;mso-position-vertical:absolute;mso-position-vertical-relative:text" o:gfxdata="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">
+                <v:imagedata r:id="rId34" o:title=""/>
+              </v:shape>
+            </w:pict>
+          </mc:Fallback>
+        </mc:AlternateContent>
+      </w:r>
+      <w:r>
+        <w:rPr>
+          <w:noProof/>
+        </w:rPr>
+        <mc:AlternateContent>
+          <mc:Choice Requires="wpi">
+            <w:drawing>
+              <wp:anchor distT="0" distB="0" distL="114300" distR="114300" simplePos="0" relativeHeight="251659264" behindDoc="0" locked="0" layoutInCell="1" allowOverlap="1" wp14:anchorId="3EF97823" wp14:editId="067FA409">
+                <wp:simplePos x="0" y="0"/>
+                <wp:positionH relativeFrom="column">
+                  <wp:posOffset>9267840</wp:posOffset>
+                </wp:positionH>
+                <wp:positionV relativeFrom="paragraph">
+                  <wp:posOffset>5240000</wp:posOffset>
+                </wp:positionV>
+                <wp:extent cx="100080" cy="117360"/>
+                <wp:effectExtent l="38100" t="38100" r="52705" b="54610"/>
+                <wp:wrapNone/>
+                <wp:docPr id="2" name="Ink 2"/>
+                <wp:cNvGraphicFramePr/>
+                <a:graphic xmlns:a="http://schemas.openxmlformats.org/drawingml/2006/main">
+                  <a:graphicData uri="http://schemas.microsoft.com/office/word/2010/wordprocessingInk">
+                    <w14:contentPart bwMode="auto" r:id="rId35">
+                      <w14:nvContentPartPr>
+                        <w14:cNvContentPartPr/>
+                      </w14:nvContentPartPr>
+                      <w14:xfrm>
+                        <a:off x="0" y="0"/>
+                        <a:ext cx="100080" cy="117360"/>
+                      </w14:xfrm>
+                    </w14:contentPart>
+                  </a:graphicData>
+                </a:graphic>
+              </wp:anchor>
+            </w:drawing>
+          </mc:Choice>
+          <mc:Fallback>
+            <w:pict>
+              <v:shape w14:anchorId="1493DBCE" id="Ink 2" o:spid="_x0000_s1026" type="#_x0000_t75" style="position:absolute;margin-left:729.05pt;margin-top:411.9pt;width:9.3pt;height:10.7pt;z-index:251659264;visibility:visible;mso-wrap-style:square;mso-wrap-distance-left:9pt;mso-wrap-distance-top:0;mso-wrap-distance-right:9pt;mso-wrap-distance-bottom:0;mso-position-horizontal:absolute;mso-position-horizontal-relative:text;mso-position-vertical:absolute;mso-position-vertical-relative:text" o:gfxdata="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">
+                <v:imagedata r:id="rId36" o:title=""/>
+              </v:shape>
+            </w:pict>
+          </mc:Fallback>
+        </mc:AlternateContent>
+      </w:r>
       <w:r>
         <w:rPr>
           <w:noProof/>
@@ -5170,7 +6580,6 @@
   <w:style w:type="character" w:default="1" w:styleId="DefaultParagraphFont">
     <w:name w:val="Default Paragraph Font"/>
     <w:uiPriority w:val="1"/>
-    <w:semiHidden/>
     <w:unhideWhenUsed/>
   </w:style>
   <w:style w:type="table" w:default="1" w:styleId="TableNormal">
@@ -5753,6 +7162,639 @@
 </w:styles>
 </file>
 
+<file path=word/ink/ink1.xml><?xml version="1.0" encoding="utf-8"?>
+<inkml:ink xmlns:inkml="http://www.w3.org/2003/InkML">
+  <inkml:definitions>
+    <inkml:context xml:id="ctx0">
+      <inkml:inkSource xml:id="inkSrc0">
+        <inkml:traceFormat>
+          <inkml:channel name="X" type="integer" min="-2.14748E9" max="2.14748E9" units="cm"/>
+          <inkml:channel name="Y" type="integer" min="-2.14748E9" max="2.14748E9" units="cm"/>
+          <inkml:channel name="F" type="integer" max="32767" units="dev"/>
+          <inkml:channel name="OA" type="integer" max="360" units="deg"/>
+          <inkml:channel name="OE" type="integer" max="90" units="deg"/>
+        </inkml:traceFormat>
+        <inkml:channelProperties>
+          <inkml:channelProperty channel="X" name="resolution" value="1000" units="1/cm"/>
+          <inkml:channelProperty channel="Y" name="resolution" value="1000" units="1/cm"/>
+          <inkml:channelProperty channel="F" name="resolution" value="0" units="1/dev"/>
+          <inkml:channelProperty channel="OA" name="resolution" value="1000" units="1/deg"/>
+          <inkml:channelProperty channel="OE" name="resolution" value="1000" units="1/deg"/>
+        </inkml:channelProperties>
+      </inkml:inkSource>
+      <inkml:timestamp xml:id="ts0" timeString="2020-09-19T05:27:54.024"/>
+    </inkml:context>
+    <inkml:brush xml:id="br0">
+      <inkml:brushProperty name="width" value="0.1" units="cm"/>
+      <inkml:brushProperty name="height" value="0.1" units="cm"/>
+      <inkml:brushProperty name="color" value="#AE198D"/>
+      <inkml:brushProperty name="inkEffects" value="galaxy"/>
+      <inkml:brushProperty name="anchorX" value="-4531.17041"/>
+      <inkml:brushProperty name="anchorY" value="-4551.99951"/>
+      <inkml:brushProperty name="scaleFactor" value="0.5"/>
+    </inkml:brush>
+    <inkml:brush xml:id="br1">
+      <inkml:brushProperty name="width" value="0.1" units="cm"/>
+      <inkml:brushProperty name="height" value="0.1" units="cm"/>
+      <inkml:brushProperty name="color" value="#AE198D"/>
+      <inkml:brushProperty name="inkEffects" value="galaxy"/>
+      <inkml:brushProperty name="anchorX" value="-5892.021"/>
+      <inkml:brushProperty name="anchorY" value="-6230.45898"/>
+      <inkml:brushProperty name="scaleFactor" value="0.5"/>
+    </inkml:brush>
+    <inkml:brush xml:id="br2">
+      <inkml:brushProperty name="width" value="0.1" units="cm"/>
+      <inkml:brushProperty name="height" value="0.1" units="cm"/>
+      <inkml:brushProperty name="color" value="#AE198D"/>
+      <inkml:brushProperty name="inkEffects" value="galaxy"/>
+      <inkml:brushProperty name="anchorX" value="-7194.33154"/>
+      <inkml:brushProperty name="anchorY" value="-7431.86719"/>
+      <inkml:brushProperty name="scaleFactor" value="0.5"/>
+    </inkml:brush>
+    <inkml:brush xml:id="br3">
+      <inkml:brushProperty name="width" value="0.1" units="cm"/>
+      <inkml:brushProperty name="height" value="0.1" units="cm"/>
+      <inkml:brushProperty name="color" value="#AE198D"/>
+      <inkml:brushProperty name="inkEffects" value="galaxy"/>
+      <inkml:brushProperty name="anchorX" value="-8735.72949"/>
+      <inkml:brushProperty name="anchorY" value="-9038.91113"/>
+      <inkml:brushProperty name="scaleFactor" value="0.5"/>
+    </inkml:brush>
+    <inkml:brush xml:id="br4">
+      <inkml:brushProperty name="width" value="0.1" units="cm"/>
+      <inkml:brushProperty name="height" value="0.1" units="cm"/>
+      <inkml:brushProperty name="color" value="#AE198D"/>
+      <inkml:brushProperty name="inkEffects" value="galaxy"/>
+      <inkml:brushProperty name="anchorX" value="-10100.63086"/>
+      <inkml:brushProperty name="anchorY" value="-10607.16211"/>
+      <inkml:brushProperty name="scaleFactor" value="0.5"/>
+    </inkml:brush>
+    <inkml:brush xml:id="br5">
+      <inkml:brushProperty name="width" value="0.1" units="cm"/>
+      <inkml:brushProperty name="height" value="0.1" units="cm"/>
+      <inkml:brushProperty name="color" value="#AE198D"/>
+      <inkml:brushProperty name="inkEffects" value="galaxy"/>
+      <inkml:brushProperty name="anchorX" value="-11655.78711"/>
+      <inkml:brushProperty name="anchorY" value="-11821.55762"/>
+      <inkml:brushProperty name="scaleFactor" value="0.5"/>
+    </inkml:brush>
+    <inkml:brush xml:id="br6">
+      <inkml:brushProperty name="width" value="0.1" units="cm"/>
+      <inkml:brushProperty name="height" value="0.1" units="cm"/>
+      <inkml:brushProperty name="color" value="#AE198D"/>
+      <inkml:brushProperty name="inkEffects" value="galaxy"/>
+      <inkml:brushProperty name="anchorX" value="-10310.42383"/>
+      <inkml:brushProperty name="anchorY" value="-11111.58008"/>
+      <inkml:brushProperty name="scaleFactor" value="0.5"/>
+    </inkml:brush>
+    <inkml:brush xml:id="br7">
+      <inkml:brushProperty name="width" value="0.1" units="cm"/>
+      <inkml:brushProperty name="height" value="0.1" units="cm"/>
+      <inkml:brushProperty name="color" value="#AE198D"/>
+      <inkml:brushProperty name="inkEffects" value="galaxy"/>
+      <inkml:brushProperty name="anchorX" value="-12146.91406"/>
+      <inkml:brushProperty name="anchorY" value="-13279.04883"/>
+      <inkml:brushProperty name="scaleFactor" value="0.5"/>
+    </inkml:brush>
+  </inkml:definitions>
+  <inkml:trace contextRef="#ctx0" brushRef="#br0">180 644 1176 0 0,'0'0'0'0'0,"-1"1"2168"0"0,-2 1 211 0 0,-2 0-603 0 0,1-1-248 0 0,0 1-323 0 0,1-1-269 0 0,1-1-215 0 0,1-1-230 0 0,2 0-139 0 0,2-1-127 0 0,0 1-69 0 0,2 0-52 0 0,-1 1-38 0 0,0 3-14 0 0,2 4-20 0 0,1 5 2 0 0,1 5-16 0 0,1 7 4 0 0,0 5 3 0 0,1 6-11 0 0,-1 2-6 0 0,2 3 1 0 0,0-1-89 0 0,-1-2-125 0 0,-1-2-231 0 0,0-4-278 0 0,-1-5-354 0 0,-3-6-540 0 0,-3-5-315 0 0,-4-7-150 0 0,-4-6 1 0 0,-5-6 152 0 0,1-3 617 0 0</inkml:trace>
+  <inkml:trace contextRef="#ctx0" brushRef="#br1" timeOffset="216.01">149 413 1708 0 0,'0'0'0'0'0,"-3"-1"2160"0"0,-3-1-102 0 0,-2-1-452 0 0,-2-1-227 0 0,1 0-305 0 0,0-1-234 0 0,1 0-234 0 0,3 0-193 0 0,2-2-140 0 0,3 1-144 0 0,4-1-211 0 0,3 0-251 0 0,2 1-322 0 0,1 1-407 0 0,2 0-559 0 0,0 2-275 0 0,-2 2-130 0 0,0 2 29 0 0,1 2 163 0 0,-3 0 1285 0 0</inkml:trace>
+  <inkml:trace contextRef="#ctx0" brushRef="#br2" timeOffset="789.1">337 598 1404 0 0,'0'0'0'0'0,"-2"-1"1468"0"0,0-2-196 0 0,1-1-93 0 0,0-1-102 0 0,0 0-91 0 0,0 0-113 0 0,1 1-143 0 0,0 2-143 0 0,1 1-147 0 0,1 1-87 0 0,1 3-68 0 0,0 2-27 0 0,1 5-10 0 0,1 5 6 0 0,1 4 44 0 0,2 4 48 0 0,0 4-6 0 0,0 3 3 0 0,1 1-3 0 0,-1-1-37 0 0,-1 0-41 0 0,1-4-61 0 0,-1-2-47 0 0,0-5-50 0 0,-1-3-24 0 0,1-5-14 0 0,-2-3-18 0 0,-1-4-2 0 0,0-5 12 0 0,1-4 1 0 0,-1-5 10 0 0,-1-6-12 0 0,-3-6 9 0 0,0-6-17 0 0,-2-5-23 0 0,-1-5 11 0 0,0-2-24 0 0,0-1-4 0 0,0 0-4 0 0,1 3-1 0 0,0 4-9 0 0,1 6 2 0 0,0 5-10 0 0,2 7-2 0 0,1 6-10 0 0,0 6 16 0 0,2 6-5 0 0,2 6 2 0 0,0 6 5 0 0,2 4 8 0 0,0 4-3 0 0,0 2 12 0 0,0 3-8 0 0,0 0 2 0 0,-1 1-4 0 0,2 0 0 0 0,1 0 0 0 0,-1 1 0 0 0,-1 0-4 0 0,2 0-60 0 0,0 1-119 0 0,-1-2-166 0 0,0-1-233 0 0,0-2-307 0 0,-1-3-300 0 0,-2-5-465 0 0,-2-5-310 0 0,-1-6-140 0 0,-3-6 31 0 0,-2-7 131 0 0,-1-2 275 0 0</inkml:trace>
+  <inkml:trace contextRef="#ctx0" brushRef="#br3" timeOffset="1135.42">734 528 1232 0 0,'0'0'0'0'0,"0"0"1192"0"0,0-3-205 0 0,0 0-114 0 0,0-1-93 0 0,0 0-43 0 0,0 0-43 0 0,0 1-71 0 0,0 1-17 0 0,2 3-53 0 0,-1 2-22 0 0,2 4-68 0 0,0 4-50 0 0,1 5-48 0 0,-1 4-63 0 0,3 3-77 0 0,1 4-59 0 0,0 2-56 0 0,1 1-30 0 0,1 0-32 0 0,1-1-28 0 0,1-1-79 0 0,-1-2-163 0 0,0-3-249 0 0,0-4-275 0 0,-3-6-531 0 0,-2-4-351 0 0,-5-7-205 0 0,-4-6-46 0 0,-4-6 113 0 0,-1 0 762 0 0</inkml:trace>
+  <inkml:trace contextRef="#ctx0" brushRef="#br4" timeOffset="1316.05">660 271 228 0 0,'0'0'0'0'0,"0"0"1972"0"0,0 1 210 0 0,2 0-344 0 0,-1-1-454 0 0,2-1-327 0 0,1-1-294 0 0,3-2-218 0 0,3-2-178 0 0,3 0-267 0 0,5 0-353 0 0,5-1-345 0 0,6 1-615 0 0,5 1-375 0 0,1 1-288 0 0,3 1-60 0 0,-1-1 102 0 0,-6 0 820 0 0</inkml:trace>
+  <inkml:trace contextRef="#ctx0" brushRef="#br5" timeOffset="1757.46">1199 273 1176 0 0,'0'0'0'0'0,"-4"1"1480"0"0,-4 2-541 0 0,-3 0-233 0 0,-3 1-205 0 0,-1 1-183 0 0,0 0-90 0 0,1 1-79 0 0,2-1-35 0 0,1 1 32 0 0,2-1 46 0 0,0-1 118 0 0,3 0 93 0 0,0-1 91 0 0,2-1 61 0 0,0 0 18 0 0,0 0-20 0 0,2 0-87 0 0,0-1-79 0 0,0 0-77 0 0,0 2-59 0 0,1 0-63 0 0,-2 1-51 0 0,1 3-39 0 0,-2 1-32 0 0,1 4-16 0 0,1 1-27 0 0,0 1 0 0 0,1 1-11 0 0,2 1-13 0 0,1-2 12 0 0,3 0-23 0 0,2-2 16 0 0,3-2-5 0 0,2-2 10 0 0,3-3-7 0 0,5-2 3 0 0,2-3 13 0 0,3 0-13 0 0,3-2 9 0 0,0 2-12 0 0,1 0 3 0 0,0 3 4 0 0,0 2-2 0 0,-4 3 6 0 0,-2 3 3 0 0,-5 3 18 0 0,-4 4 93 0 0,-4 3 101 0 0,-5 2 118 0 0,-5 2 118 0 0,-5 2 92 0 0,-2 0 72 0 0,-6 1-36 0 0,-4-2-54 0 0,-3-1-91 0 0,-2-3-101 0 0,-1-3-93 0 0,-2-3-167 0 0,0-4-197 0 0,1-2-272 0 0,1-4-365 0 0,3-1-409 0 0,2-1-599 0 0,5-2-388 0 0,5-1-203 0 0,3-2-20 0 0,4-3 170 0 0,5-4 267 0 0,1 0 1727 0 0</inkml:trace>
+  <inkml:trace contextRef="#ctx0" brushRef="#br6" timeOffset="2269.75">1356 7 92 0 0,'0'0'0'0'0,"0"-1"1680"0"0,0 0 145 0 0,0 0-406 0 0,0 0-145 0 0,0 0-195 0 0,0 0-129 0 0,0 1-170 0 0,2 0-152 0 0,0 1-128 0 0,1 1-61 0 0,1 3-42 0 0,1 2 15 0 0,2 4 55 0 0,1 6 54 0 0,3 5 55 0 0,1 6 42 0 0,0 6 8 0 0,1 5-38 0 0,-1 5-18 0 0,1 3-91 0 0,-2 5-80 0 0,1 3-101 0 0,-1 1-70 0 0,1 0-66 0 0,-3-3-57 0 0,1-5-15 0 0,-2-7-40 0 0,-1-7-6 0 0,-1-8-16 0 0,-3-8-8 0 0,-1-7-3 0 0,0-6-10 0 0,-1-6-2 0 0,2-8 9 0 0,0-8-17 0 0,1-7 5 0 0,1-8-16 0 0,2-5-1 0 0,3-4-38 0 0,3-3-13 0 0,4 1-12 0 0,3 3-10 0 0,4 6-12 0 0,1 8 25 0 0,2 10 1 0 0,0 12 24 0 0,-1 13-1 0 0,-1 12 26 0 0,-2 14-2 0 0,-4 13 17 0 0,-2 9 5 0 0,-5 9 4 0 0,-2 4 1 0 0,-2 0-80 0 0,-1-4-140 0 0,-1-7-221 0 0,1-9-385 0 0,-2-12-504 0 0,0-11-678 0 0,-1-11-336 0 0,-1-12-191 0 0,-1-12-2 0 0,-1-9 225 0 0,1-10 384 0 0,0 2 2156 0 0</inkml:trace>
+  <inkml:trace contextRef="#ctx0" brushRef="#br7" timeOffset="3527.89">15 1507 892 0 0,'0'0'0'0'0,"-1"2"1700"0"0,-2 1-284 0 0,-1 2-153 0 0,2 0-127 0 0,-1 1-102 0 0,2-2-51 0 0,2-1-68 0 0,1-1-54 0 0,6-3-67 0 0,3-3-76 0 0,8-3-88 0 0,10-6-109 0 0,9-4-123 0 0,11-6-113 0 0,13-4-80 0 0,14-4-65 0 0,12-2-59 0 0,14-1-52 0 0,12 0-105 0 0,13 1-172 0 0,13 2-212 0 0,9 3-241 0 0,9 4-304 0 0,9 2-496 0 0,6 4-373 0 0,4 1-147 0 0,1 2-52 0 0,-1 0 91 0 0,-6-1 186 0 0,-36 4 1795 0 0</inkml:trace>
+</inkml:ink>
+</file>
+
+<file path=word/ink/ink10.xml><?xml version="1.0" encoding="utf-8"?>
+<inkml:ink xmlns:inkml="http://www.w3.org/2003/InkML">
+  <inkml:definitions>
+    <inkml:context xml:id="ctx0">
+      <inkml:inkSource xml:id="inkSrc0">
+        <inkml:traceFormat>
+          <inkml:channel name="X" type="integer" min="-2.14748E9" max="2.14748E9" units="cm"/>
+          <inkml:channel name="Y" type="integer" min="-2.14748E9" max="2.14748E9" units="cm"/>
+          <inkml:channel name="F" type="integer" max="32767" units="dev"/>
+          <inkml:channel name="OA" type="integer" max="360" units="deg"/>
+          <inkml:channel name="OE" type="integer" max="90" units="deg"/>
+        </inkml:traceFormat>
+        <inkml:channelProperties>
+          <inkml:channelProperty channel="X" name="resolution" value="1000" units="1/cm"/>
+          <inkml:channelProperty channel="Y" name="resolution" value="1000" units="1/cm"/>
+          <inkml:channelProperty channel="F" name="resolution" value="0" units="1/dev"/>
+          <inkml:channelProperty channel="OA" name="resolution" value="1000" units="1/deg"/>
+          <inkml:channelProperty channel="OE" name="resolution" value="1000" units="1/deg"/>
+        </inkml:channelProperties>
+      </inkml:inkSource>
+      <inkml:timestamp xml:id="ts0" timeString="2020-09-19T05:26:35.100"/>
+    </inkml:context>
+    <inkml:brush xml:id="br0">
+      <inkml:brushProperty name="width" value="0.05" units="cm"/>
+      <inkml:brushProperty name="height" value="0.05" units="cm"/>
+      <inkml:brushProperty name="color" value="#E71224"/>
+    </inkml:brush>
+  </inkml:definitions>
+  <inkml:trace contextRef="#ctx0" brushRef="#br0">195 130 480 0 0,'1'-10'746'0'0,"1"1"-1"0"0,0 0 1 0 0,0 0 0 0 0,4-10-1 0 0,-2 7-15 0 0,-4 10-472 0 0,1-1 0 0 0,0 1-1 0 0,-1-1 1 0 0,0 0 0 0 0,1 1 0 0 0,-1-1 0 0 0,0 0 0 0 0,-1 1 0 0 0,1-1-1 0 0,0 0 1 0 0,-1 1 0 0 0,1-1 0 0 0,-1 0 0 0 0,0 1 0 0 0,0-1 0 0 0,0 1 0 0 0,0-1-1 0 0,-3-3 1 0 0,4 5-161 0 0,-1 0-1 0 0,0 1 0 0 0,1-1 1 0 0,-1 1-1 0 0,0-1 0 0 0,1 0 1 0 0,-1 1-1 0 0,0 0 0 0 0,0-1 1 0 0,1 1-1 0 0,-1-1 0 0 0,0 1 1 0 0,0 0-1 0 0,0-1 0 0 0,1 1 1 0 0,-1 0-1 0 0,0 0 0 0 0,0 0 1 0 0,0 0-1 0 0,0 0 0 0 0,0 0 1 0 0,-1 0-1 0 0,0 1-86 0 0,0-1 0 0 0,0 1 0 0 0,0 0-1 0 0,0 0 1 0 0,0 0 0 0 0,0 0 0 0 0,1 0 0 0 0,-1 1 0 0 0,0-1 0 0 0,1 0 0 0 0,-1 1-1 0 0,1-1 1 0 0,-3 4 0 0 0,-19 22 13 0 0,2 1-1 0 0,0 1 1 0 0,2 1-1 0 0,2 0 1 0 0,0 2-1 0 0,-14 39 0 0 0,29-63-21 0 0,0-1-1 0 0,1 0 0 0 0,-1 1 0 0 0,1 0 0 0 0,1-1 0 0 0,0 1 0 0 0,0-1 1 0 0,0 1-1 0 0,1 0 0 0 0,0-1 0 0 0,3 11 0 0 0,-3-16 1 0 0,0 0-1 0 0,-1 0 1 0 0,1 0-1 0 0,0 0 1 0 0,0 0-1 0 0,0 0 1 0 0,0 0-1 0 0,1-1 1 0 0,-1 1 0 0 0,0 0-1 0 0,1-1 1 0 0,0 1-1 0 0,-1-1 1 0 0,1 1-1 0 0,0-1 1 0 0,-1 0-1 0 0,4 2 1 0 0,-2-2 2 0 0,-1-1-1 0 0,1 1 1 0 0,-1-1 0 0 0,1 0 0 0 0,-1 1-1 0 0,1-1 1 0 0,-1-1 0 0 0,1 1 0 0 0,-1 0-1 0 0,1 0 1 0 0,-1-1 0 0 0,1 0-1 0 0,-1 1 1 0 0,1-1 0 0 0,-1 0 0 0 0,0 0-1 0 0,1 0 1 0 0,3-3 0 0 0,13-9 17 0 0,-1 0 0 0 0,0-1 0 0 0,-1-1 0 0 0,-1-1 0 0 0,0 0 0 0 0,-1-1 0 0 0,-1-1 0 0 0,0 0 1 0 0,-2-1-1 0 0,0 0 0 0 0,-1-1 0 0 0,-1 0 0 0 0,0-1 0 0 0,-2 0 0 0 0,6-23 0 0 0,-13 41-17 0 0,0 1-1 0 0,0-1 1 0 0,0 0-1 0 0,-1 1 0 0 0,1-1 1 0 0,-1 0-1 0 0,0 1 1 0 0,1-1-1 0 0,-1 0 1 0 0,0 0-1 0 0,0 1 1 0 0,-1-1-1 0 0,1 0 0 0 0,-1 0 1 0 0,1 1-1 0 0,-1-1 1 0 0,0 1-1 0 0,0-1 1 0 0,0 1-1 0 0,0-1 1 0 0,-1 1-1 0 0,1-1 0 0 0,-1 1 1 0 0,1 0-1 0 0,-1 0 1 0 0,0 0-1 0 0,0 0 1 0 0,0 0-1 0 0,0 0 1 0 0,-4-3-1 0 0,2 4 3 0 0,-1-1 0 0 0,1 1 0 0 0,-1 0 0 0 0,1 0 0 0 0,-1 1 0 0 0,0-1 0 0 0,1 1-1 0 0,-1 0 1 0 0,0 0 0 0 0,1 1 0 0 0,-1-1 0 0 0,0 1 0 0 0,1 0 0 0 0,-1 0 0 0 0,1 1 0 0 0,-1-1 0 0 0,-5 4 0 0 0,-5 2 6 0 0,1 0-1 0 0,0 1 1 0 0,1 1 0 0 0,0 0 0 0 0,0 1 0 0 0,1 0 0 0 0,0 1-1 0 0,1 0 1 0 0,0 1 0 0 0,1 0 0 0 0,0 1 0 0 0,-9 16 0 0 0,18-27-11 0 0,-1 1 0 0 0,1-1 0 0 0,0 1 0 0 0,-1 0 0 0 0,1-1 1 0 0,1 1-1 0 0,-1 0 0 0 0,0 0 0 0 0,1 0 0 0 0,-1 0 0 0 0,1 0 1 0 0,0 0-1 0 0,0 0 0 0 0,0 0 0 0 0,0-1 0 0 0,1 1 1 0 0,-1 0-1 0 0,1 0 0 0 0,-1 0 0 0 0,1 0 0 0 0,0 0 0 0 0,0-1 1 0 0,1 1-1 0 0,-1 0 0 0 0,0-1 0 0 0,1 1 0 0 0,0-1 1 0 0,-1 0-1 0 0,1 1 0 0 0,0-1 0 0 0,0 0 0 0 0,1 0 0 0 0,-1 0 1 0 0,0 0-1 0 0,5 2 0 0 0,-1 0-2 0 0,0 0-1 0 0,0-1 1 0 0,0 0 0 0 0,0 0-1 0 0,1 0 1 0 0,0-1 0 0 0,-1 0-1 0 0,1 0 1 0 0,0-1 0 0 0,0 1-1 0 0,0-2 1 0 0,0 1 0 0 0,14-1 0 0 0,-11-2-4 0 0,1-1 0 0 0,-1 0 0 0 0,0 0 1 0 0,-1-1-1 0 0,1-1 0 0 0,-1 1 0 0 0,0-2 1 0 0,0 1-1 0 0,0-1 0 0 0,0 0 1 0 0,-1-1-1 0 0,9-9 0 0 0,-13 13 6 0 0,-1-1 0 0 0,1 0 0 0 0,-1 1 0 0 0,1-1 1 0 0,-1 0-1 0 0,0-1 0 0 0,-1 1 0 0 0,1-1 0 0 0,-1 1 0 0 0,0-1 0 0 0,0 0 0 0 0,0 1 0 0 0,-1-1 0 0 0,0 0 0 0 0,0 0 1 0 0,0 0-1 0 0,0 0 0 0 0,-1 0 0 0 0,0-1 0 0 0,0 1 0 0 0,0 0 0 0 0,-1 0 0 0 0,1 0 0 0 0,-1 0 0 0 0,-1 0 0 0 0,-2-9 1 0 0,3 12 3 0 0,-1-1 1 0 0,1 1 0 0 0,-1 0 0 0 0,1-1 0 0 0,-1 1 0 0 0,0 0-1 0 0,0 0 1 0 0,0 0 0 0 0,0 0 0 0 0,0 1 0 0 0,0-1 0 0 0,-1 0-1 0 0,1 1 1 0 0,0 0 0 0 0,-1-1 0 0 0,1 1 0 0 0,-1 0 0 0 0,0 0 0 0 0,1 1-1 0 0,-1-1 1 0 0,0 0 0 0 0,1 1 0 0 0,-1 0 0 0 0,0-1 0 0 0,0 1-1 0 0,1 0 1 0 0,-1 1 0 0 0,0-1 0 0 0,-5 1 0 0 0,4 0-1 0 0,0 0 0 0 0,0 1 0 0 0,-1-1 0 0 0,2 1 0 0 0,-1-1 0 0 0,0 1 1 0 0,0 0-1 0 0,0 1 0 0 0,1-1 0 0 0,-1 1 0 0 0,1-1 0 0 0,0 1 0 0 0,0 0 0 0 0,0 0 0 0 0,0 0 1 0 0,0 1-1 0 0,1-1 0 0 0,-4 6 0 0 0,-7 17 0 0 0,9-18-3 0 0,-1 0 1 0 0,1 1 0 0 0,0 0-1 0 0,1 0 1 0 0,0 0-1 0 0,1 0 1 0 0,0 0-1 0 0,0 1 1 0 0,1-1 0 0 0,-1 11-1 0 0,2-12 1 0 0,1 0 1 0 0,0 0-1 0 0,0-1 0 0 0,0 1 0 0 0,1-1 1 0 0,0 1-1 0 0,0-1 0 0 0,1 0 0 0 0,0 0 0 0 0,5 9 1 0 0,-7-14-1 0 0,1 0-1 0 0,-1 0 1 0 0,1 0 0 0 0,0 0 0 0 0,-1 0 0 0 0,1 0-1 0 0,0 0 1 0 0,0-1 0 0 0,0 1 0 0 0,0-1 0 0 0,0 1 0 0 0,0-1-1 0 0,1 0 1 0 0,-1 0 0 0 0,0 0 0 0 0,1 0 0 0 0,-1 0-1 0 0,1-1 1 0 0,-1 1 0 0 0,1-1 0 0 0,-1 1 0 0 0,1-1 0 0 0,-1 0-1 0 0,1 0 1 0 0,-1 0 0 0 0,1 0 0 0 0,0-1 0 0 0,-1 1-1 0 0,1-1 1 0 0,-1 0 0 0 0,0 1 0 0 0,1-1 0 0 0,-1 0 0 0 0,0 0-1 0 0,4-2 1 0 0,3-3 69 0 0,1 0-1 0 0,-1 0 1 0 0,-1-1-1 0 0,1 0 1 0 0,-1 0-1 0 0,0-1 1 0 0,0 0-1 0 0,-1-1 1 0 0,0 1-1 0 0,10-20 1 0 0,-13 22-36 0 0,-1 0 0 0 0,0 1-1 0 0,0-2 1 0 0,0 1 0 0 0,-1 0 0 0 0,0-1 0 0 0,0 1 0 0 0,0-1 0 0 0,-1 1-1 0 0,0-1 1 0 0,-1 0 0 0 0,1 0 0 0 0,-1 1 0 0 0,0-1 0 0 0,-1 0 0 0 0,0 0-1 0 0,0 1 1 0 0,0-1 0 0 0,-4-8 0 0 0,4 13-26 0 0,0-1-1 0 0,0 1 1 0 0,0-1 0 0 0,-1 1-1 0 0,0-1 1 0 0,1 1-1 0 0,-1 0 1 0 0,0 0 0 0 0,0 0-1 0 0,0 0 1 0 0,0 0 0 0 0,0 0-1 0 0,0 0 1 0 0,-1 1-1 0 0,1-1 1 0 0,-1 1 0 0 0,1 0-1 0 0,-1 0 1 0 0,1 0 0 0 0,-5-1-1 0 0,2 1-1 0 0,1 0-1 0 0,-1 1 1 0 0,1 0 0 0 0,-1 0-1 0 0,1 1 1 0 0,-1-1 0 0 0,0 1-1 0 0,1 0 1 0 0,0 0 0 0 0,-1 1-1 0 0,-6 2 1 0 0,-1 2 1 0 0,-1 0 0 0 0,2 1 0 0 0,-1 1 1 0 0,1 0-1 0 0,0 0 0 0 0,0 1 0 0 0,-12 13 0 0 0,18-15-5 0 0,1-1-1 0 0,0 1 1 0 0,0 0 0 0 0,0 0-1 0 0,0 0 1 0 0,1 1-1 0 0,1-1 1 0 0,-1 1 0 0 0,-2 13-1 0 0,4-16-3 0 0,0 0 1 0 0,1-1-1 0 0,-1 1 0 0 0,1 0 0 0 0,0 0 0 0 0,0 0 0 0 0,0-1 0 0 0,1 1 1 0 0,0 0-1 0 0,0-1 0 0 0,0 1 0 0 0,0 0 0 0 0,1-1 0 0 0,0 1 0 0 0,0-1 0 0 0,0 0 1 0 0,4 6-1 0 0,-5-9 0 0 0,0 1 0 0 0,0-1 0 0 0,0 0 0 0 0,1 0 0 0 0,-1 0 0 0 0,1 1 0 0 0,-1-2 0 0 0,0 1 0 0 0,1 0 1 0 0,0 0-1 0 0,-1 0 0 0 0,1-1 0 0 0,-1 1 0 0 0,1-1 0 0 0,0 1 0 0 0,-1-1 0 0 0,1 0 0 0 0,0 1 0 0 0,0-1 0 0 0,-1 0 0 0 0,4 0 0 0 0,-1-1 0 0 0,0 0 0 0 0,0 0-1 0 0,-1 0 1 0 0,1-1 0 0 0,0 1-1 0 0,-1-1 1 0 0,1 0 0 0 0,-1 0-1 0 0,5-3 1 0 0,4-4-3 0 0,-1-1-1 0 0,0 0 1 0 0,19-23 0 0 0,11-27-2 0 0,-39 58 10 0 0,-1-1 0 0 0,0 1 1 0 0,1 0-1 0 0,-1-1 1 0 0,0 1-1 0 0,0-1 1 0 0,-1 1-1 0 0,1-1 0 0 0,0 1 1 0 0,-1-1-1 0 0,1 1 1 0 0,-1-1-1 0 0,0 0 0 0 0,0 1 1 0 0,0-1-1 0 0,0 0 1 0 0,-1 1-1 0 0,1-1 0 0 0,-1 0 1 0 0,1 1-1 0 0,-1-1 1 0 0,0 1-1 0 0,-2-4 0 0 0,1 4 9 0 0,0 1 0 0 0,0-1 0 0 0,0 1-1 0 0,0-1 1 0 0,0 1 0 0 0,-1 0 0 0 0,1 0 0 0 0,-1 0-1 0 0,1 0 1 0 0,0 1 0 0 0,-1-1 0 0 0,0 0-1 0 0,1 1 1 0 0,-1 0 0 0 0,1 0 0 0 0,-1 0-1 0 0,1 0 1 0 0,-1 0 0 0 0,0 0 0 0 0,1 1-1 0 0,-1-1 1 0 0,1 1 0 0 0,-1 0 0 0 0,-2 1 0 0 0,-8 2 39 0 0,0 1 0 0 0,1 0 0 0 0,-14 8 0 0 0,23-11-46 0 0,-8 4 28 0 0,0 0 1 0 0,0 1 0 0 0,-15 13 0 0 0,23-18-31 0 0,0 1 0 0 0,1-1 0 0 0,0 1 0 0 0,0 0 1 0 0,0-1-1 0 0,0 1 0 0 0,0 0 0 0 0,0 0 0 0 0,1 0 0 0 0,0 1 0 0 0,-1-1 0 0 0,1 0 1 0 0,0 0-1 0 0,1 1 0 0 0,-1-1 0 0 0,0 1 0 0 0,1 5 0 0 0,0-8-5 0 0,1 0-1 0 0,-1 0 1 0 0,1 0-1 0 0,-1 0 1 0 0,1 0 0 0 0,0 0-1 0 0,-1 0 1 0 0,1 0-1 0 0,0 0 1 0 0,0 0-1 0 0,0 0 1 0 0,0-1-1 0 0,0 1 1 0 0,0 0 0 0 0,0-1-1 0 0,0 1 1 0 0,0 0-1 0 0,0-1 1 0 0,0 1-1 0 0,0-1 1 0 0,0 0 0 0 0,0 1-1 0 0,0-1 1 0 0,1 0-1 0 0,-1 0 1 0 0,0 0-1 0 0,0 0 1 0 0,0 0-1 0 0,0 0 1 0 0,1 0 0 0 0,-1 0-1 0 0,0 0 1 0 0,0 0-1 0 0,2-1 1 0 0,44-7-64 0 0,-41 6-54 0 0,-1 0 0 0 0,1 1 0 0 0,-1-2 0 0 0,0 1 0 0 0,0-1 0 0 0,0 1 1 0 0,0-1-1 0 0,0-1 0 0 0,-1 1 0 0 0,1-1 0 0 0,-1 0 0 0 0,0 0 0 0 0,4-5 0 0 0,-6 6-253 0 0,0-1-1 0 0,0 0 1 0 0,0 0-1 0 0,0 0 1 0 0,-1 0-1 0 0,0 0 1 0 0,0 0-1 0 0,0 0 1 0 0,0 0-1 0 0,-1 0 1 0 0,1 0-1 0 0,-1-1 1 0 0,0 1-1 0 0,-1 0 1 0 0,1 0-1 0 0,-1-1 1 0 0,1 1-1 0 0,-3-6 1 0 0,-11-60-4345 0 0,13 26 2635 0 0</inkml:trace>
+</inkml:ink>
+</file>
+
+<file path=word/ink/ink11.xml><?xml version="1.0" encoding="utf-8"?>
+<inkml:ink xmlns:inkml="http://www.w3.org/2003/InkML">
+  <inkml:definitions>
+    <inkml:context xml:id="ctx0">
+      <inkml:inkSource xml:id="inkSrc0">
+        <inkml:traceFormat>
+          <inkml:channel name="X" type="integer" min="-2.14748E9" max="2.14748E9" units="cm"/>
+          <inkml:channel name="Y" type="integer" min="-2.14748E9" max="2.14748E9" units="cm"/>
+          <inkml:channel name="F" type="integer" max="32767" units="dev"/>
+          <inkml:channel name="OA" type="integer" max="360" units="deg"/>
+          <inkml:channel name="OE" type="integer" max="90" units="deg"/>
+        </inkml:traceFormat>
+        <inkml:channelProperties>
+          <inkml:channelProperty channel="X" name="resolution" value="1000" units="1/cm"/>
+          <inkml:channelProperty channel="Y" name="resolution" value="1000" units="1/cm"/>
+          <inkml:channelProperty channel="F" name="resolution" value="0" units="1/dev"/>
+          <inkml:channelProperty channel="OA" name="resolution" value="1000" units="1/deg"/>
+          <inkml:channelProperty channel="OE" name="resolution" value="1000" units="1/deg"/>
+        </inkml:channelProperties>
+      </inkml:inkSource>
+      <inkml:timestamp xml:id="ts0" timeString="2020-09-19T05:26:33.648"/>
+    </inkml:context>
+    <inkml:brush xml:id="br0">
+      <inkml:brushProperty name="width" value="0.05" units="cm"/>
+      <inkml:brushProperty name="height" value="0.05" units="cm"/>
+      <inkml:brushProperty name="color" value="#E71224"/>
+    </inkml:brush>
+  </inkml:definitions>
+  <inkml:trace contextRef="#ctx0" brushRef="#br0">86 167 1788 0 0,'-3'-2'828'0'0,"0"0"-1"0"0,1 0 1 0 0,-1 0-1 0 0,1 0 1 0 0,0 0 0 0 0,-1 0-1 0 0,1-1 1 0 0,0 1-1 0 0,-3-6 1 0 0,5 7-727 0 0,-1 0-1 0 0,1 0 1 0 0,-1 0 0 0 0,1 0 0 0 0,-1-1-1 0 0,1 1 1 0 0,0 0 0 0 0,-1 0 0 0 0,1 0 0 0 0,0-1-1 0 0,0 1 1 0 0,0 0 0 0 0,0 0 0 0 0,0-1-1 0 0,0 1 1 0 0,1 0 0 0 0,-1 0 0 0 0,0 0-1 0 0,1-1 1 0 0,-1 1 0 0 0,0 0 0 0 0,1 0-1 0 0,0 0 1 0 0,-1 0 0 0 0,1 0 0 0 0,-1 0-1 0 0,2-1 1 0 0,-2 2-86 0 0,0 0 0 0 0,0-1 0 0 0,0 1 0 0 0,0 0 0 0 0,0 0 0 0 0,-1 0 0 0 0,1 0 0 0 0,0 0 0 0 0,0 0 0 0 0,0 0-1 0 0,0 0 1 0 0,0 0 0 0 0,0 0 0 0 0,0 0 0 0 0,0-1 0 0 0,0 1 0 0 0,0 0 0 0 0,0 0 0 0 0,0 0 0 0 0,0 0 0 0 0,0 0 0 0 0,0 0 0 0 0,0 0 0 0 0,0 0 0 0 0,-1-1-1 0 0,1 1 1 0 0,0 0 0 0 0,0 0 0 0 0,0 0 0 0 0,1 0 0 0 0,-1 0 0 0 0,0 0 0 0 0,-13 10 72 0 0,9-4-80 0 0,1 0 0 0 0,-1 1 0 0 0,1 0 1 0 0,0-1-1 0 0,1 1 0 0 0,-1 0 1 0 0,1 1-1 0 0,1-1 0 0 0,-1 0 1 0 0,1 0-1 0 0,1 1 0 0 0,-1-1 1 0 0,1 1-1 0 0,1-1 0 0 0,-1 0 1 0 0,1 1-1 0 0,1-1 0 0 0,-1 0 0 0 0,1 0 1 0 0,4 12-1 0 0,-4-15-8 0 0,0-1 0 0 0,-1 1 1 0 0,1-1-1 0 0,0 1 0 0 0,1-1 0 0 0,-1 0 0 0 0,1 0 1 0 0,-1 0-1 0 0,1 0 0 0 0,0 0 0 0 0,0 0 0 0 0,0-1 1 0 0,0 1-1 0 0,1-1 0 0 0,-1 0 0 0 0,1 0 0 0 0,-1-1 1 0 0,1 1-1 0 0,0-1 0 0 0,0 1 0 0 0,0-1 0 0 0,0 0 1 0 0,-1-1-1 0 0,1 1 0 0 0,0-1 0 0 0,0 1 0 0 0,0-1 1 0 0,0 0-1 0 0,1-1 0 0 0,-2 1 0 0 0,1-1 0 0 0,0 0 1 0 0,0 0-1 0 0,0 0 0 0 0,0 0 0 0 0,0-1 0 0 0,-1 1 1 0 0,1-1-1 0 0,4-3 0 0 0,6-2-1 0 0,1-2 1 0 0,-1 0-1 0 0,-1-1 0 0 0,0 0 1 0 0,0-1-1 0 0,-1 0 0 0 0,-1-1 1 0 0,1 0-1 0 0,-2-1 0 0 0,0 0 1 0 0,-1-1-1 0 0,0 0 0 0 0,-1-1 1 0 0,0 0-1 0 0,-1 0 1 0 0,6-21-1 0 0,-12 34 6 0 0,0-1-1 0 0,0 1 1 0 0,0-1-1 0 0,-1 1 1 0 0,1-1 0 0 0,-1 0-1 0 0,0 1 1 0 0,1-1 0 0 0,-1 0-1 0 0,0 1 1 0 0,-1-1 0 0 0,1 0-1 0 0,0 1 1 0 0,-1-1-1 0 0,1 0 1 0 0,-1 1 0 0 0,0-1-1 0 0,0 1 1 0 0,0-1 0 0 0,0 1-1 0 0,0-1 1 0 0,-1 1 0 0 0,1 0-1 0 0,-1 0 1 0 0,0 0-1 0 0,1 0 1 0 0,-1 0 0 0 0,0 0-1 0 0,0 0 1 0 0,0 0 0 0 0,0 1-1 0 0,-1-1 1 0 0,1 1-1 0 0,0 0 1 0 0,-1-1 0 0 0,1 1-1 0 0,-1 0 1 0 0,1 0 0 0 0,-1 1-1 0 0,1-1 1 0 0,-1 1 0 0 0,-3-1-1 0 0,-6-1 18 0 0,1 1 0 0 0,-1 0 1 0 0,1 1-1 0 0,-1 0 0 0 0,1 1 0 0 0,-1 0 0 0 0,1 1 0 0 0,-19 4 1 0 0,10 0 13 0 0,0 1 1 0 0,0 1 0 0 0,-32 17-1 0 0,47-22-32 0 0,0 0 1 0 0,0 1-1 0 0,0-1 0 0 0,0 1 0 0 0,1 0 0 0 0,-1 0 1 0 0,1 0-1 0 0,0 1 0 0 0,0-1 0 0 0,1 1 0 0 0,-1 0 1 0 0,1 0-1 0 0,0 1 0 0 0,1-1 0 0 0,-1 0 0 0 0,1 1 1 0 0,0 0-1 0 0,-1 7 0 0 0,1-3-7 0 0,1 0 0 0 0,0 1 1 0 0,1-1-1 0 0,0 0 0 0 0,0 0 0 0 0,1 0 0 0 0,1 1 0 0 0,-1-1 1 0 0,2 0-1 0 0,-1-1 0 0 0,2 1 0 0 0,-1 0 0 0 0,1-1 1 0 0,1 0-1 0 0,-1 0 0 0 0,2 0 0 0 0,-1 0 0 0 0,1-1 1 0 0,0 0-1 0 0,11 10 0 0 0,-15-16 1 0 0,0-1 0 0 0,0 0 1 0 0,0 1-1 0 0,1-1 0 0 0,-1 0 1 0 0,1 0-1 0 0,-1-1 0 0 0,0 1 0 0 0,1 0 1 0 0,0-1-1 0 0,-1 1 0 0 0,1-1 0 0 0,-1 0 1 0 0,1 0-1 0 0,-1 0 0 0 0,1 0 0 0 0,-1-1 1 0 0,1 1-1 0 0,0-1 0 0 0,-1 1 1 0 0,1-1-1 0 0,-1 0 0 0 0,0 0 0 0 0,1 0 1 0 0,-1 0-1 0 0,0 0 0 0 0,0-1 0 0 0,1 1 1 0 0,-1-1-1 0 0,0 1 0 0 0,3-4 0 0 0,2-1-3 0 0,0 0 1 0 0,-1-1-1 0 0,1 1 0 0 0,-1-2 0 0 0,0 1 0 0 0,-1 0 0 0 0,7-12 0 0 0,-6 7 1 0 0,0 0 1 0 0,-1 0 0 0 0,0 0-1 0 0,-1-1 1 0 0,4-23-1 0 0,-7 34 7 0 0,-1 0-1 0 0,0 0 1 0 0,0 0-1 0 0,0 0 1 0 0,0 0-1 0 0,0 0 0 0 0,-1 0 1 0 0,1 0-1 0 0,-1 0 1 0 0,1 0-1 0 0,-1 0 1 0 0,0 0-1 0 0,1 1 0 0 0,-1-1 1 0 0,0 0-1 0 0,0 0 1 0 0,-1 0-1 0 0,-1-2 1 0 0,1 3 1 0 0,0-1 0 0 0,-1 1-1 0 0,1-1 1 0 0,-1 1 0 0 0,0 0 0 0 0,1 0 0 0 0,-1 0 0 0 0,0 0 0 0 0,1 0 0 0 0,-1 1 0 0 0,0-1 0 0 0,0 1 0 0 0,0 0 0 0 0,0 0 0 0 0,1 0 0 0 0,-1 0 0 0 0,-4 1 0 0 0,1 0-1 0 0,0-1 1 0 0,0 1-1 0 0,1 1 1 0 0,-1-1-1 0 0,0 1 1 0 0,1 0-1 0 0,-1 1 1 0 0,1-1-1 0 0,0 1 1 0 0,0 0-1 0 0,-5 4 1 0 0,7-5-3 0 0,0 0 0 0 0,1 0-1 0 0,-1 1 1 0 0,1-1 0 0 0,-1 1 0 0 0,1 0 0 0 0,0 0 0 0 0,0-1-1 0 0,0 1 1 0 0,1 1 0 0 0,-1-1 0 0 0,1 0 0 0 0,0 0-1 0 0,-1 0 1 0 0,2 1 0 0 0,-1-1 0 0 0,0 1 0 0 0,1-1-1 0 0,-1 5 1 0 0,1-2-5 0 0,1 0 0 0 0,0 0 0 0 0,0 0 0 0 0,0-1 0 0 0,1 1 0 0 0,0-1 0 0 0,0 1 0 0 0,1-1 0 0 0,-1 1 0 0 0,6 6 0 0 0,-6-8 1 0 0,0-1 0 0 0,0 0 0 0 0,0 0 0 0 0,1 0 0 0 0,0-1 0 0 0,-1 1 0 0 0,1-1 0 0 0,0 1 0 0 0,0-1 0 0 0,0 0 0 0 0,0 0 0 0 0,1 0 0 0 0,-1 0 1 0 0,1-1-1 0 0,-1 1 0 0 0,1-1 0 0 0,-1 0 0 0 0,6 1 0 0 0,-7-2 1 0 0,1-1 0 0 0,0 1 1 0 0,0-1-1 0 0,-1 1 1 0 0,1-1-1 0 0,0 0 0 0 0,-1 0 1 0 0,1 0-1 0 0,-1-1 1 0 0,1 1-1 0 0,-1 0 1 0 0,1-1-1 0 0,-1 0 0 0 0,0 1 1 0 0,0-1-1 0 0,0 0 1 0 0,0 0-1 0 0,0 0 0 0 0,0-1 1 0 0,-1 1-1 0 0,1 0 1 0 0,-1 0-1 0 0,0-1 1 0 0,1 1-1 0 0,0-4 0 0 0,6-10 3 0 0,-2 0 0 0 0,9-29 0 0 0,-13 38 2 0 0,3-13 19 0 0,-1 0 1 0 0,-1 0-1 0 0,-1 0 1 0 0,-1-38 0 0 0,-1 58-19 0 0,0 0 0 0 0,0 0-1 0 0,0 0 1 0 0,0 1 0 0 0,0-1 0 0 0,0 0 0 0 0,0 0 0 0 0,-1 0 0 0 0,1 1 0 0 0,0-1 0 0 0,0 0 0 0 0,0 0 0 0 0,0 0 0 0 0,0 0 0 0 0,-1 0 0 0 0,1 0 0 0 0,0 1 0 0 0,0-1 0 0 0,0 0 0 0 0,-1 0 0 0 0,1 0-1 0 0,0 0 1 0 0,0 0 0 0 0,0 0 0 0 0,-1 0 0 0 0,1 0 0 0 0,0 0 0 0 0,0 0 0 0 0,-1 0 0 0 0,1 0 0 0 0,0 0 0 0 0,0 0 0 0 0,0 0 0 0 0,-1 0 0 0 0,1 0 0 0 0,0 0 0 0 0,0 0 0 0 0,0 0 0 0 0,-1 0 0 0 0,1 0-1 0 0,0-1 1 0 0,0 1 0 0 0,0 0 0 0 0,-1 0 0 0 0,1 0 0 0 0,0 0 0 0 0,0 0 0 0 0,0-1 0 0 0,0 1 0 0 0,0 0 0 0 0,-1 0 0 0 0,1 0 0 0 0,0 0 0 0 0,0-1 0 0 0,0 1 0 0 0,0 0 0 0 0,0 0 0 0 0,0 0 0 0 0,0-1-1 0 0,0 1 1 0 0,0 0 0 0 0,0 0 0 0 0,0 0 0 0 0,0-1 0 0 0,-17 21 27 0 0,12-13-14 0 0,-42 59 45 0 0,22-27-24 0 0,22-35-38 0 0,0 0 0 0 0,0 0 0 0 0,1 1 0 0 0,0-1-1 0 0,0 1 1 0 0,0-1 0 0 0,0 1 0 0 0,1 0 0 0 0,0 0 0 0 0,0 0 0 0 0,0-1 0 0 0,0 1 0 0 0,1 8 0 0 0,0-12-1 0 0,0 0 1 0 0,1-1 0 0 0,-1 1-1 0 0,0 0 1 0 0,1 0 0 0 0,-1-1-1 0 0,0 1 1 0 0,1 0 0 0 0,-1 0-1 0 0,1-1 1 0 0,-1 1 0 0 0,1-1-1 0 0,0 1 1 0 0,-1 0-1 0 0,1-1 1 0 0,-1 1 0 0 0,1-1-1 0 0,0 0 1 0 0,0 1 0 0 0,-1-1-1 0 0,1 1 1 0 0,0-1 0 0 0,0 0-1 0 0,-1 0 1 0 0,1 1 0 0 0,0-1-1 0 0,0 0 1 0 0,0 0 0 0 0,-1 0-1 0 0,1 0 1 0 0,0 0 0 0 0,0 0-1 0 0,0 0 1 0 0,0 0 0 0 0,-1 0-1 0 0,1-1 1 0 0,0 1 0 0 0,0 0-1 0 0,-1 0 1 0 0,1-1 0 0 0,0 1-1 0 0,0 0 1 0 0,0-2-1 0 0,37-12-34 0 0,-27 8 30 0 0,-1 0 0 0 0,0-1 0 0 0,-1-1 0 0 0,1 1 0 0 0,-2-2 0 0 0,1 1-1 0 0,-1-1 1 0 0,0 0 0 0 0,-1-1 0 0 0,0 0 0 0 0,0 0 0 0 0,-1 0 0 0 0,-1-1 0 0 0,0 0-1 0 0,4-12 1 0 0,-8 22 9 0 0,-1 0 0 0 0,0 0 0 0 0,1 0 0 0 0,-1 0 0 0 0,0 0 0 0 0,0 0 0 0 0,1 0 0 0 0,-1 0 0 0 0,0 0 0 0 0,0 0 0 0 0,0-1 0 0 0,0 1 0 0 0,-1 0 0 0 0,1 0 0 0 0,0 0 0 0 0,0 0 0 0 0,-1 0 0 0 0,1 0 0 0 0,0 0 0 0 0,-1 0 0 0 0,1 0 0 0 0,-1 0 0 0 0,1 0 0 0 0,-1 1 0 0 0,0-1 0 0 0,1 0 0 0 0,-2-1 0 0 0,0 1 4 0 0,0 1-1 0 0,1-1 1 0 0,-1 1 0 0 0,1-1 0 0 0,-1 1 0 0 0,0-1 0 0 0,0 1 0 0 0,1 0 0 0 0,-1 0 0 0 0,0 0 0 0 0,0 0 0 0 0,1 0 0 0 0,-1 1 0 0 0,0-1-1 0 0,-2 1 1 0 0,-3 1 10 0 0,-1 1 0 0 0,1-1-1 0 0,-1 2 1 0 0,1-1-1 0 0,0 1 1 0 0,0 0-1 0 0,-7 5 1 0 0,8-4-24 0 0,0 0 0 0 0,0 0 1 0 0,1 1-1 0 0,-1-1 0 0 0,1 1 0 0 0,0 0 1 0 0,1 1-1 0 0,0-1 0 0 0,0 1 0 0 0,0 0 0 0 0,1 0 1 0 0,0 0-1 0 0,0 1 0 0 0,1-1 0 0 0,-1 0 1 0 0,2 1-1 0 0,-1 0 0 0 0,0 9 0 0 0,2-16-36 0 0,0-1 0 0 0,1 1 0 0 0,-1 0 0 0 0,0 0 0 0 0,0 0 0 0 0,0 0 0 0 0,1-1 0 0 0,-1 1 0 0 0,0 0 0 0 0,1 0 0 0 0,-1-1 0 0 0,1 1 0 0 0,-1 0 0 0 0,0-1 0 0 0,1 1 0 0 0,0 0 0 0 0,-1-1 0 0 0,1 1 0 0 0,-1-1 0 0 0,1 1 0 0 0,0-1 0 0 0,-1 1 0 0 0,1-1 0 0 0,0 0 0 0 0,0 1 0 0 0,-1-1 0 0 0,1 0 0 0 0,0 1 0 0 0,0-1 0 0 0,-1 0 0 0 0,1 0 0 0 0,0 0 0 0 0,0 0 0 0 0,0 0 0 0 0,0 0 0 0 0,-1 0 0 0 0,1 0 0 0 0,0 0 0 0 0,0 0 0 0 0,0 0 0 0 0,-1 0 0 0 0,1 0 0 0 0,0-1 0 0 0,0 1 0 0 0,1-1 0 0 0,3 0-421 0 0,0-1 0 0 0,0 0 1 0 0,0 0-1 0 0,-1 0 0 0 0,1 0 1 0 0,7-6-1 0 0,76-70-6121 0 0,-51 43 4597 0 0</inkml:trace>
+</inkml:ink>
+</file>
+
+<file path=word/ink/ink12.xml><?xml version="1.0" encoding="utf-8"?>
+<inkml:ink xmlns:inkml="http://www.w3.org/2003/InkML">
+  <inkml:definitions>
+    <inkml:context xml:id="ctx0">
+      <inkml:inkSource xml:id="inkSrc0">
+        <inkml:traceFormat>
+          <inkml:channel name="X" type="integer" min="-2.14748E9" max="2.14748E9" units="cm"/>
+          <inkml:channel name="Y" type="integer" min="-2.14748E9" max="2.14748E9" units="cm"/>
+          <inkml:channel name="F" type="integer" max="32767" units="dev"/>
+          <inkml:channel name="OA" type="integer" max="360" units="deg"/>
+          <inkml:channel name="OE" type="integer" max="90" units="deg"/>
+        </inkml:traceFormat>
+        <inkml:channelProperties>
+          <inkml:channelProperty channel="X" name="resolution" value="1000" units="1/cm"/>
+          <inkml:channelProperty channel="Y" name="resolution" value="1000" units="1/cm"/>
+          <inkml:channelProperty channel="F" name="resolution" value="0" units="1/dev"/>
+          <inkml:channelProperty channel="OA" name="resolution" value="1000" units="1/deg"/>
+          <inkml:channelProperty channel="OE" name="resolution" value="1000" units="1/deg"/>
+        </inkml:channelProperties>
+      </inkml:inkSource>
+      <inkml:timestamp xml:id="ts0" timeString="2020-09-19T05:26:32.347"/>
+    </inkml:context>
+    <inkml:brush xml:id="br0">
+      <inkml:brushProperty name="width" value="0.05" units="cm"/>
+      <inkml:brushProperty name="height" value="0.05" units="cm"/>
+      <inkml:brushProperty name="color" value="#E71224"/>
+    </inkml:brush>
+  </inkml:definitions>
+  <inkml:trace contextRef="#ctx0" brushRef="#br0">232 197 552 0 0,'-15'-13'2166'0'0,"12"12"-1830"0"0,0-1-1 0 0,1 0 0 0 0,-1-1 0 0 0,1 1 0 0 0,0 0 1 0 0,-1-1-1 0 0,1 1 0 0 0,0-1 0 0 0,0 0 0 0 0,1 0 1 0 0,-1 0-1 0 0,1 0 0 0 0,-2-4 0 0 0,1 3-64 0 0,-16-38 2394 0 0,18 41-2600 0 0,-1 0 0 0 0,1 0-1 0 0,-1 0 1 0 0,1 0 0 0 0,-1 0 0 0 0,1 0 0 0 0,-1 0 0 0 0,0 0 0 0 0,0 1 0 0 0,1-1 0 0 0,-1 0 0 0 0,0 1 0 0 0,0-1 0 0 0,0 0-1 0 0,0 1 1 0 0,0-1 0 0 0,0 1 0 0 0,0-1 0 0 0,0 1 0 0 0,0 0 0 0 0,0-1 0 0 0,0 1 0 0 0,0 0 0 0 0,0 0 0 0 0,0 0 0 0 0,0 0 0 0 0,0 0-1 0 0,0 0 1 0 0,0 0 0 0 0,-1 0 0 0 0,1 0 0 0 0,0 0 0 0 0,0 0 0 0 0,0 1 0 0 0,-1 0 0 0 0,-6 4-9 0 0,-1 0 0 0 0,2 1 0 0 0,-1 0 1 0 0,0 0-1 0 0,1 1 0 0 0,0 0 0 0 0,1 0 1 0 0,0 1-1 0 0,0 0 0 0 0,0 0 0 0 0,-4 10 0 0 0,2-3-40 0 0,1 0 0 0 0,0 0 0 0 0,1 0 0 0 0,1 1-1 0 0,-6 32 1 0 0,10-44-14 0 0,1 0-1 0 0,0 0 0 0 0,1-1 0 0 0,-1 1 1 0 0,1 0-1 0 0,-1 0 0 0 0,1 0 1 0 0,0 0-1 0 0,1-1 0 0 0,-1 1 1 0 0,1-1-1 0 0,-1 1 0 0 0,1-1 1 0 0,0 1-1 0 0,1-1 0 0 0,-1 0 0 0 0,0 0 1 0 0,1 0-1 0 0,5 5 0 0 0,-4-4 4 0 0,1 0 0 0 0,-1 0 0 0 0,1-1 0 0 0,0 1 0 0 0,0-1 0 0 0,1 0-1 0 0,-1-1 1 0 0,0 1 0 0 0,1-1 0 0 0,0 0 0 0 0,-1-1 0 0 0,8 2 0 0 0,-5-3 29 0 0,0 0 0 0 0,1-1 0 0 0,-1 0 1 0 0,0 0-1 0 0,0-1 0 0 0,0 0 0 0 0,0-1 1 0 0,0 0-1 0 0,0 0 0 0 0,0 0 1 0 0,-1-1-1 0 0,0 0 0 0 0,0-1 0 0 0,0 0 1 0 0,0 0-1 0 0,-1 0 0 0 0,0-1 0 0 0,0 0 1 0 0,8-10-1 0 0,1-1 14 0 0,-1-1-1 0 0,-1 0 1 0 0,-1-1-1 0 0,0 0 1 0 0,-2-1-1 0 0,10-24 1 0 0,-15 31-39 0 0,-1 1 1 0 0,-1-1 0 0 0,0-1 0 0 0,-1 1 0 0 0,0 0 0 0 0,0-26-1 0 0,-2 36-5 0 0,0 1-1 0 0,1-1 1 0 0,-2 1-1 0 0,1-1 1 0 0,0 0-1 0 0,0 1 1 0 0,-1-1-1 0 0,0 1 1 0 0,1-1-1 0 0,-1 1 1 0 0,0 0-1 0 0,0-1 1 0 0,0 1-1 0 0,-1 0 1 0 0,1-1-1 0 0,0 1 1 0 0,-1 0-1 0 0,0 0 1 0 0,1 0-1 0 0,-1 0 1 0 0,0 1-1 0 0,0-1 1 0 0,0 0-1 0 0,0 1 1 0 0,0-1-1 0 0,0 1 1 0 0,-1 0-1 0 0,1 0 1 0 0,0 0-1 0 0,-1 0 1 0 0,1 0-1 0 0,-1 0 1 0 0,1 1-1 0 0,-1-1 1 0 0,1 1-1 0 0,-1 0 1 0 0,0-1-1 0 0,1 1 1 0 0,-1 1-1 0 0,1-1 1 0 0,-5 1-1 0 0,0 0 5 0 0,-1 1 1 0 0,1 0-1 0 0,0 1 0 0 0,0 0 0 0 0,0 0 1 0 0,0 0-1 0 0,0 1 0 0 0,1 0 1 0 0,0 0-1 0 0,0 0 0 0 0,0 1 0 0 0,0 0 1 0 0,1 1-1 0 0,-1-1 0 0 0,-5 10 1 0 0,1-3-3 0 0,1 1 0 0 0,1 0 1 0 0,0 1-1 0 0,0 0 0 0 0,2 0 0 0 0,-7 20 1 0 0,11-24-9 0 0,1 0 1 0 0,0 0 0 0 0,0 0-1 0 0,1 0 1 0 0,1 0 0 0 0,0 0-1 0 0,0 0 1 0 0,1 0 0 0 0,0 0-1 0 0,1 0 1 0 0,0-1 0 0 0,0 1-1 0 0,1-1 1 0 0,8 15 0 0 0,-11-21 1 0 0,0-1 0 0 0,0 0 0 0 0,0 1 0 0 0,0-1 1 0 0,0 0-1 0 0,1 0 0 0 0,-1 1 0 0 0,1-1 0 0 0,0 0 1 0 0,-1 0-1 0 0,1-1 0 0 0,0 1 0 0 0,0 0 0 0 0,0-1 1 0 0,0 1-1 0 0,0-1 0 0 0,0 1 0 0 0,1-1 0 0 0,-1 0 0 0 0,0 0 1 0 0,1 0-1 0 0,-1 0 0 0 0,1-1 0 0 0,-1 1 0 0 0,1-1 1 0 0,-1 1-1 0 0,1-1 0 0 0,0 0 0 0 0,-1 0 0 0 0,1 0 1 0 0,-1 0-1 0 0,1-1 0 0 0,-1 1 0 0 0,1-1 0 0 0,2 0 0 0 0,1-1 5 0 0,0-1-1 0 0,0 0 0 0 0,0 0 0 0 0,0 0 0 0 0,-1-1 0 0 0,1 0 0 0 0,-1 0 0 0 0,0 0 0 0 0,0-1 0 0 0,-1 0 1 0 0,1 0-1 0 0,4-7 0 0 0,-4 5 7 0 0,-1 0 1 0 0,0 0 0 0 0,0 0 0 0 0,-1 0-1 0 0,0-1 1 0 0,0 1 0 0 0,-1-1 0 0 0,0 0-1 0 0,0 0 1 0 0,-1 0 0 0 0,0 0 0 0 0,0 0-1 0 0,-1 0 1 0 0,0 0 0 0 0,-2-9 0 0 0,2 14-4 0 0,-1 0 1 0 0,0-1 0 0 0,0 1 0 0 0,0 0 0 0 0,0 0 0 0 0,-1 0 0 0 0,1 0-1 0 0,-1 0 1 0 0,0 0 0 0 0,0 0 0 0 0,0 1 0 0 0,0-1 0 0 0,0 0-1 0 0,0 1 1 0 0,-5-4 0 0 0,3 4-1 0 0,0 0-1 0 0,0 0 0 0 0,0 0 0 0 0,0 0 1 0 0,0 1-1 0 0,0 0 0 0 0,0 0 1 0 0,-1 0-1 0 0,1 0 0 0 0,0 1 1 0 0,-1-1-1 0 0,1 1 0 0 0,0 0 1 0 0,-9 1-1 0 0,4 1 2 0 0,0-1 0 0 0,1 1 0 0 0,-1 0 0 0 0,1 1 1 0 0,-1 0-1 0 0,1 0 0 0 0,0 1 0 0 0,-12 8 0 0 0,16-10-8 0 0,1 0 0 0 0,-1 0 1 0 0,1 1-1 0 0,0-1 0 0 0,0 1 0 0 0,0 0 0 0 0,1 0 1 0 0,-1 0-1 0 0,1 0 0 0 0,0 1 0 0 0,-1-1 1 0 0,2 1-1 0 0,-1-1 0 0 0,0 1 0 0 0,1 0 0 0 0,-1-1 1 0 0,1 1-1 0 0,0 0 0 0 0,0 0 0 0 0,1 0 1 0 0,-1 4-1 0 0,1-2-3 0 0,0 0 0 0 0,0 0 0 0 0,0 0 0 0 0,1-1 0 0 0,0 1 0 0 0,0 0 0 0 0,1 0 0 0 0,-1-1 0 0 0,1 1 0 0 0,1-1 0 0 0,-1 0 0 0 0,6 9 0 0 0,-6-11 1 0 0,1 0 0 0 0,0-1 0 0 0,0 1 0 0 0,0-1-1 0 0,0 1 1 0 0,0-1 0 0 0,1 0 0 0 0,-1 0 0 0 0,0-1 0 0 0,1 1-1 0 0,0-1 1 0 0,-1 1 0 0 0,1-1 0 0 0,0 0 0 0 0,0-1 0 0 0,0 1-1 0 0,-1-1 1 0 0,1 0 0 0 0,0 1 0 0 0,4-2 0 0 0,-3 1 2 0 0,0-1 0 0 0,-1 0 1 0 0,1 0-1 0 0,-1 0 0 0 0,1-1 1 0 0,-1 1-1 0 0,1-1 0 0 0,-1 0 1 0 0,0-1-1 0 0,0 1 0 0 0,0-1 1 0 0,0 1-1 0 0,-1-1 1 0 0,1 0-1 0 0,-1-1 0 0 0,1 1 1 0 0,-1-1-1 0 0,0 1 0 0 0,0-1 1 0 0,-1 0-1 0 0,1 0 0 0 0,-1 0 1 0 0,0 0-1 0 0,0-1 0 0 0,0 1 1 0 0,1-6-1 0 0,2-5 5 0 0,0 0-1 0 0,-1-1 1 0 0,0 0-1 0 0,-2 0 1 0 0,0 0-1 0 0,0-21 1 0 0,-2 29-7 0 0,1 2 7 0 0,-1 0 0 0 0,0 0 0 0 0,-1 0 0 0 0,0-1 0 0 0,1 1 0 0 0,-4-8 0 0 0,4 14-4 0 0,0-1-1 0 0,-1 0 1 0 0,1 1-1 0 0,0-1 1 0 0,0 1 0 0 0,-1-1-1 0 0,1 1 1 0 0,-1-1-1 0 0,1 1 1 0 0,0-1-1 0 0,-1 1 1 0 0,1-1-1 0 0,-1 1 1 0 0,1 0-1 0 0,-1-1 1 0 0,1 1 0 0 0,-1 0-1 0 0,0-1 1 0 0,1 1-1 0 0,-1 0 1 0 0,1 0-1 0 0,-1 0 1 0 0,0-1-1 0 0,1 1 1 0 0,-1 0 0 0 0,0 0-1 0 0,-1 1 3 0 0,0-1 0 0 0,0 0-1 0 0,0 1 1 0 0,0 0 0 0 0,0 0-1 0 0,0-1 1 0 0,0 1 0 0 0,1 0 0 0 0,-1 0-1 0 0,0 1 1 0 0,1-1 0 0 0,-4 3-1 0 0,0 1 5 0 0,-1 1 0 0 0,1 1 0 0 0,0-1 0 0 0,0 1 0 0 0,1 0 0 0 0,-7 13 0 0 0,-6 11 6 0 0,6-13-11 0 0,1 0 1 0 0,0 1-1 0 0,2 0 0 0 0,0 0 1 0 0,2 1-1 0 0,-9 37 1 0 0,14-53-6 0 0,0 1-1 0 0,1-1 1 0 0,0 0 0 0 0,-1 1 0 0 0,1-1 0 0 0,1 1 0 0 0,-1-1-1 0 0,1 0 1 0 0,0 1 0 0 0,0-1 0 0 0,1 5 0 0 0,-1-8 1 0 0,-1 0 0 0 0,1 0 0 0 0,-1 0 0 0 0,1-1 0 0 0,0 1 0 0 0,-1 0 0 0 0,1 0 0 0 0,0-1 0 0 0,-1 1 1 0 0,1 0-1 0 0,0-1 0 0 0,0 1 0 0 0,0-1 0 0 0,0 1 0 0 0,-1-1 0 0 0,1 1 0 0 0,0-1 0 0 0,0 0 0 0 0,0 0 0 0 0,1 1 0 0 0,1-1 1 0 0,-1 0 0 0 0,1 0 0 0 0,-1 0 0 0 0,1 0-1 0 0,-1-1 1 0 0,1 1 0 0 0,-1-1 0 0 0,0 0-1 0 0,1 0 1 0 0,-1 1 0 0 0,4-3 0 0 0,15-8-1 0 0,-1-1 0 0 0,0-1 0 0 0,-1 0 0 0 0,32-29 0 0 0,-43 35 2 0 0,1-2-1 0 0,-1 1 1 0 0,-1-1 0 0 0,1 0 0 0 0,-2-1-1 0 0,1 1 1 0 0,-1-1 0 0 0,-1-1 0 0 0,0 1-1 0 0,0-1 1 0 0,5-17 0 0 0,-10 27 2 0 0,1-1 0 0 0,-1 0 1 0 0,0 0-1 0 0,1 1 0 0 0,-1-1 1 0 0,0 0-1 0 0,0 0 0 0 0,0 0 1 0 0,0 0-1 0 0,-1 1 0 0 0,1-1 1 0 0,0 0-1 0 0,-1 0 0 0 0,1 0 1 0 0,-1 1-1 0 0,0-1 0 0 0,1 0 1 0 0,-1 1-1 0 0,0-1 0 0 0,0 1 1 0 0,0-1-1 0 0,0 1 0 0 0,-1-1 1 0 0,-1-1-1 0 0,0 1 3 0 0,0 0 1 0 0,0 0-1 0 0,0 1 0 0 0,-1 0 0 0 0,1-1 1 0 0,0 1-1 0 0,-1 1 0 0 0,1-1 1 0 0,0 0-1 0 0,-1 1 0 0 0,1-1 0 0 0,-5 1 1 0 0,-9 1 13 0 0,1 0 0 0 0,0 1 0 0 0,0 1 1 0 0,-24 7-1 0 0,25-6-36 0 0,1 0 0 0 0,0 1 0 0 0,0 0 0 0 0,1 1 0 0 0,-1 1 0 0 0,1 0 0 0 0,-15 11 0 0 0,27-17-81 0 0,1 0 1 0 0,-1 0-1 0 0,1 0 1 0 0,-1 0-1 0 0,1 0 1 0 0,0 0-1 0 0,-1 0 1 0 0,1 0-1 0 0,0 0 0 0 0,0 0 1 0 0,0 0-1 0 0,-1 0 1 0 0,1 0-1 0 0,0 0 1 0 0,1 0-1 0 0,-1 0 1 0 0,0 0-1 0 0,0 0 1 0 0,0 0-1 0 0,1 0 1 0 0,-1 0-1 0 0,0 0 1 0 0,1 0-1 0 0,-1 0 0 0 0,1 0 1 0 0,-1 0-1 0 0,1 0 1 0 0,-1-1-1 0 0,1 1 1 0 0,0 0-1 0 0,-1 0 1 0 0,1-1-1 0 0,0 1 1 0 0,0 0-1 0 0,-1-1 1 0 0,1 1-1 0 0,0 0 1 0 0,2 0-1 0 0,7 13-8222 0 0,-10-14 6090 0 0</inkml:trace>
+</inkml:ink>
+</file>
+
+<file path=word/ink/ink13.xml><?xml version="1.0" encoding="utf-8"?>
+<inkml:ink xmlns:inkml="http://www.w3.org/2003/InkML">
+  <inkml:definitions>
+    <inkml:context xml:id="ctx0">
+      <inkml:inkSource xml:id="inkSrc0">
+        <inkml:traceFormat>
+          <inkml:channel name="X" type="integer" min="-2.14748E9" max="2.14748E9" units="cm"/>
+          <inkml:channel name="Y" type="integer" min="-2.14748E9" max="2.14748E9" units="cm"/>
+          <inkml:channel name="F" type="integer" max="32767" units="dev"/>
+          <inkml:channel name="OA" type="integer" max="360" units="deg"/>
+          <inkml:channel name="OE" type="integer" max="90" units="deg"/>
+        </inkml:traceFormat>
+        <inkml:channelProperties>
+          <inkml:channelProperty channel="X" name="resolution" value="1000" units="1/cm"/>
+          <inkml:channelProperty channel="Y" name="resolution" value="1000" units="1/cm"/>
+          <inkml:channelProperty channel="F" name="resolution" value="0" units="1/dev"/>
+          <inkml:channelProperty channel="OA" name="resolution" value="1000" units="1/deg"/>
+          <inkml:channelProperty channel="OE" name="resolution" value="1000" units="1/deg"/>
+        </inkml:channelProperties>
+      </inkml:inkSource>
+      <inkml:timestamp xml:id="ts0" timeString="2020-09-19T05:26:30.899"/>
+    </inkml:context>
+    <inkml:brush xml:id="br0">
+      <inkml:brushProperty name="width" value="0.05" units="cm"/>
+      <inkml:brushProperty name="height" value="0.05" units="cm"/>
+      <inkml:brushProperty name="color" value="#E71224"/>
+    </inkml:brush>
+  </inkml:definitions>
+  <inkml:trace contextRef="#ctx0" brushRef="#br0">158 64 760 0 0,'-11'-8'4033'0'0,"10"7"-3864"0"0,-1 0 0 0 0,1 0 1 0 0,0 0-1 0 0,-1 0 0 0 0,1 0 1 0 0,-1 0-1 0 0,1 1 0 0 0,-1-1 0 0 0,0 0 1 0 0,1 1-1 0 0,-1 0 0 0 0,1-1 1 0 0,-1 1-1 0 0,0 0 0 0 0,1 0 1 0 0,-1 0-1 0 0,0 0 0 0 0,1 0 1 0 0,-1 0-1 0 0,0 0 0 0 0,1 1 1 0 0,-1-1-1 0 0,0 1 0 0 0,1-1 1 0 0,-4 2-1 0 0,0 0-7 0 0,0 0 0 0 0,-1 0 0 0 0,1 1 0 0 0,0-1 1 0 0,0 1-1 0 0,0 0 0 0 0,1 1 0 0 0,-1-1 0 0 0,1 1 0 0 0,0 0 0 0 0,0 0 0 0 0,0 0 1 0 0,0 0-1 0 0,1 1 0 0 0,-6 9 0 0 0,5-5-142 0 0,0-1 1 0 0,0 1-1 0 0,1 0 0 0 0,1 0 1 0 0,-1 0-1 0 0,1 0 0 0 0,1 1 1 0 0,0-1-1 0 0,0 15 0 0 0,1-21-19 0 0,0-1-1 0 0,-1 0 0 0 0,2 1 0 0 0,-1-1 0 0 0,0 1 0 0 0,0-1 0 0 0,1 0 0 0 0,-1 0 0 0 0,1 1 1 0 0,0-1-1 0 0,0 0 0 0 0,0 0 0 0 0,0 0 0 0 0,0 1 0 0 0,0-1 0 0 0,0-1 0 0 0,1 1 1 0 0,1 2-1 0 0,-2-3 4 0 0,1 0 0 0 0,-1 0 0 0 0,1-1 0 0 0,-1 1 0 0 0,1 0 0 0 0,-1-1 0 0 0,1 0 0 0 0,-1 1 1 0 0,1-1-1 0 0,-1 0 0 0 0,1 1 0 0 0,-1-1 0 0 0,1 0 0 0 0,0 0 0 0 0,-1-1 0 0 0,1 1 0 0 0,-1 0 0 0 0,1 0 1 0 0,-1-1-1 0 0,3 0 0 0 0,3-2 22 0 0,-1 0 0 0 0,1 0 0 0 0,-1 0 0 0 0,0-1 0 0 0,0 0 0 0 0,0 0 0 0 0,-1-1 0 0 0,1 0 0 0 0,-1 0 0 0 0,7-8 0 0 0,-4 3 5 0 0,-1-1 1 0 0,-1 1-1 0 0,1-1 0 0 0,-2-1 1 0 0,1 1-1 0 0,4-18 0 0 0,-8 26-26 0 0,-1-1 0 0 0,0 0-1 0 0,0 1 1 0 0,0-1 0 0 0,-1 0 0 0 0,0 0-1 0 0,1 0 1 0 0,-1 0 0 0 0,0 1 0 0 0,-1-1-1 0 0,1 0 1 0 0,-1 0 0 0 0,1 0 0 0 0,-1 1 0 0 0,0-1-1 0 0,-1 0 1 0 0,1 1 0 0 0,-1-1 0 0 0,1 1-1 0 0,-1-1 1 0 0,0 1 0 0 0,0 0 0 0 0,-1 0-1 0 0,-3-4 1 0 0,4 4 8 0 0,-1 0 0 0 0,0 1 0 0 0,0-1-1 0 0,0 1 1 0 0,0 0 0 0 0,0 0 0 0 0,-1 0-1 0 0,1 1 1 0 0,-1-1 0 0 0,-5-1 0 0 0,8 3-9 0 0,-1 0 1 0 0,0 0-1 0 0,1 0 0 0 0,-1 1 1 0 0,0-1-1 0 0,1 0 1 0 0,-1 1-1 0 0,1-1 0 0 0,-1 1 1 0 0,1 0-1 0 0,-1-1 1 0 0,1 1-1 0 0,-1 0 0 0 0,1 0 1 0 0,0 0-1 0 0,0 0 1 0 0,-1 0-1 0 0,1 0 0 0 0,0 1 1 0 0,0-1-1 0 0,0 0 1 0 0,0 1-1 0 0,0-1 0 0 0,0 0 1 0 0,1 1-1 0 0,-2 2 1 0 0,-4 6 3 0 0,3-7-6 0 0,1 1-1 0 0,0 0 1 0 0,0-1 0 0 0,0 1-1 0 0,0 0 1 0 0,1 0 0 0 0,0 0-1 0 0,-2 7 1 0 0,-10 30-3 0 0,-5 24-5 0 0,17-63 6 0 0,1 1 0 0 0,0 0 0 0 0,0-1-1 0 0,0 1 1 0 0,0 0 0 0 0,0-1 0 0 0,1 1 0 0 0,-1 0-1 0 0,1-1 1 0 0,-1 1 0 0 0,1-1 0 0 0,0 1 0 0 0,0-1-1 0 0,0 1 1 0 0,0-1 0 0 0,1 0 0 0 0,-1 0 0 0 0,1 1 0 0 0,-1-1-1 0 0,4 3 1 0 0,-3-4 2 0 0,0 0-1 0 0,0 0 1 0 0,0 0 0 0 0,-1 0-1 0 0,1-1 1 0 0,0 1 0 0 0,0-1-1 0 0,0 1 1 0 0,0-1 0 0 0,0 0-1 0 0,0 0 1 0 0,0 0 0 0 0,0 0-1 0 0,0 0 1 0 0,0 0-1 0 0,0 0 1 0 0,0-1 0 0 0,0 1-1 0 0,0-1 1 0 0,0 1 0 0 0,0-1-1 0 0,0 0 1 0 0,0 0 0 0 0,-1 0-1 0 0,1 0 1 0 0,0 0-1 0 0,-1 0 1 0 0,1-1 0 0 0,-1 1-1 0 0,3-2 1 0 0,2-2 7 0 0,-1 0 1 0 0,1 0-1 0 0,-1-1 1 0 0,0 1-1 0 0,0-1 0 0 0,7-12 1 0 0,-6 7 24 0 0,1 0-18 0 0,-1-1 1 0 0,0 0 0 0 0,-1 0-1 0 0,3-13 1 0 0,-7 23-2 0 0,0 1 0 0 0,-1-1 0 0 0,0 1 0 0 0,1-1 0 0 0,-1 1 0 0 0,0-1 0 0 0,1 1 0 0 0,-1-1 1 0 0,0 1-1 0 0,0-1 0 0 0,0 1 0 0 0,0-1 0 0 0,-1 1 0 0 0,1-1 0 0 0,0 1 0 0 0,-1-1 0 0 0,1 1 0 0 0,-1-1 0 0 0,1 1 0 0 0,-1-1 0 0 0,0 1 0 0 0,0 0 0 0 0,1-1 0 0 0,-1 1 1 0 0,0 0-1 0 0,0 0 0 0 0,0 0 0 0 0,0-1 0 0 0,-1 1 0 0 0,1 0 0 0 0,0 0 0 0 0,0 1 0 0 0,-1-1 0 0 0,1 0 0 0 0,0 0 0 0 0,-1 1 0 0 0,1-1 0 0 0,-1 1 0 0 0,1-1 0 0 0,-1 1 0 0 0,1-1 1 0 0,-3 1-1 0 0,1 0-2 0 0,1 0 0 0 0,-1 1 0 0 0,0-1 0 0 0,1 1 0 0 0,-1 0 0 0 0,1 0 0 0 0,-1 0 0 0 0,1 0 0 0 0,0 0 0 0 0,-1 0 0 0 0,1 1 0 0 0,0-1 0 0 0,0 1 0 0 0,0-1 0 0 0,0 1 0 0 0,0 0 0 0 0,0 0 1 0 0,0 0-1 0 0,1 0 0 0 0,-1 0 0 0 0,1 0 0 0 0,0 1 0 0 0,-1-1 0 0 0,1 0 0 0 0,-1 4 0 0 0,-2 1-14 0 0,1 0 0 0 0,0 0 0 0 0,1 1 0 0 0,-1-1 0 0 0,1 1-1 0 0,1-1 1 0 0,-2 13 0 0 0,-5 63 2 0 0,8-83-1 0 0,1 0-1 0 0,-1 1 1 0 0,0-1 0 0 0,0 0 0 0 0,0 1-1 0 0,0-1 1 0 0,0 1 0 0 0,1-1 0 0 0,-1 0-1 0 0,0 1 1 0 0,0-1 0 0 0,1 0-1 0 0,-1 0 1 0 0,0 1 0 0 0,1-1 0 0 0,-1 0-1 0 0,0 0 1 0 0,0 1 0 0 0,1-1 0 0 0,-1 0-1 0 0,1 0 1 0 0,-1 0 0 0 0,0 1 0 0 0,1-1-1 0 0,-1 0 1 0 0,0 0 0 0 0,1 0-1 0 0,-1 0 1 0 0,1 0 0 0 0,-1 0 0 0 0,0 0-1 0 0,1 0 1 0 0,-1 0 0 0 0,1 0 0 0 0,-1 0-1 0 0,0 0 1 0 0,1 0 0 0 0,-1 0-1 0 0,1-1 1 0 0,16-6 20 0 0,-4-8 13 0 0,-2 0 1 0 0,0-1 0 0 0,0 0-1 0 0,-2-1 1 0 0,0 0-1 0 0,9-25 1 0 0,-18 42-32 0 0,1-1 0 0 0,-1 0 1 0 0,0 1-1 0 0,1-1 0 0 0,-1 0 0 0 0,0 1 1 0 0,1-1-1 0 0,-1 0 0 0 0,0 1 0 0 0,0-1 1 0 0,1 0-1 0 0,-1 0 0 0 0,0 1 0 0 0,0-1 1 0 0,0 0-1 0 0,0 1 0 0 0,0-1 0 0 0,0 0 1 0 0,0 0-1 0 0,0 1 0 0 0,-1-1 0 0 0,1 0 0 0 0,0 0 1 0 0,0 1-1 0 0,-1-1 0 0 0,1 0 0 0 0,0 1 1 0 0,-1-1-1 0 0,1 0 0 0 0,0 1 0 0 0,-1-1 1 0 0,1 1-1 0 0,-1-1 0 0 0,1 1 0 0 0,-1-1 1 0 0,0 1-1 0 0,1-1 0 0 0,-1 1 0 0 0,1-1 1 0 0,-1 1-1 0 0,0 0 0 0 0,1-1 0 0 0,-1 1 1 0 0,0 0-1 0 0,1 0 0 0 0,-1-1 0 0 0,0 1 0 0 0,0 0 1 0 0,1 0-1 0 0,-2 0 0 0 0,1 0 1 0 0,0 0 0 0 0,0 0 0 0 0,0 0 1 0 0,0 1-1 0 0,0-1 0 0 0,0 0 0 0 0,0 0 0 0 0,0 1 0 0 0,0-1 0 0 0,0 1 0 0 0,0-1 0 0 0,0 1 0 0 0,0-1 0 0 0,1 1 1 0 0,-1 0-1 0 0,0-1 0 0 0,0 1 0 0 0,0 0 0 0 0,1 0 0 0 0,-1 0 0 0 0,1-1 0 0 0,-1 1 0 0 0,0 0 0 0 0,1 0 1 0 0,0 0-1 0 0,-1 0 0 0 0,1 0 0 0 0,-1 0 0 0 0,1 0 0 0 0,0 0 0 0 0,0 0 0 0 0,0 0 0 0 0,-1 1 0 0 0,-14 112-15 0 0,16-113 11 0 0,-1-1 1 0 0,0 0 0 0 0,1 1-1 0 0,-1-1 1 0 0,0 0 0 0 0,1 1 0 0 0,-1-1-1 0 0,1 0 1 0 0,-1 0 0 0 0,1 1-1 0 0,-1-1 1 0 0,0 0 0 0 0,1 0-1 0 0,-1 0 1 0 0,1 1 0 0 0,-1-1 0 0 0,1 0-1 0 0,-1 0 1 0 0,1 0 0 0 0,-1 0-1 0 0,1 0 1 0 0,-1 0 0 0 0,1 0-1 0 0,-1 0 1 0 0,1 0 0 0 0,-1 0 0 0 0,1-1-1 0 0,-1 1 1 0 0,1 0 0 0 0,-1 0-1 0 0,0 0 1 0 0,1-1 0 0 0,-1 1-1 0 0,1 0 1 0 0,-1 0 0 0 0,0-1 0 0 0,1 1-1 0 0,-1 0 1 0 0,1-1 0 0 0,-1 1-1 0 0,0 0 1 0 0,1-1 0 0 0,-1 1-1 0 0,0-1 1 0 0,18-11 2 0 0,-10 5 1 0 0,-1-1 1 0 0,0 0-1 0 0,0-1 0 0 0,0 1 0 0 0,-1-1 0 0 0,-1-1 0 0 0,8-13 0 0 0,-13 22-1 0 0,1 0 0 0 0,-1 0 1 0 0,0 1-1 0 0,1-1 0 0 0,-1 0 0 0 0,0 0 1 0 0,1 0-1 0 0,-1 1 0 0 0,0-1 0 0 0,0 0 1 0 0,0 0-1 0 0,0 0 0 0 0,0 0 0 0 0,0 0 1 0 0,0 0-1 0 0,0 1 0 0 0,0-1 0 0 0,0 0 1 0 0,0 0-1 0 0,-1 0 0 0 0,1 0 0 0 0,0 1 0 0 0,-1-1 1 0 0,1 0-1 0 0,0 0 0 0 0,-1 0 0 0 0,1 1 1 0 0,-1-1-1 0 0,1 0 0 0 0,-1 1 0 0 0,0-1 1 0 0,1 0-1 0 0,-1 1 0 0 0,0-1 0 0 0,1 1 1 0 0,-1-1-1 0 0,0 1 0 0 0,0 0 0 0 0,1-1 0 0 0,-1 1 1 0 0,0-1-1 0 0,0 1 0 0 0,0 0 0 0 0,1 0 1 0 0,-1 0-1 0 0,0-1 0 0 0,0 1 0 0 0,0 0 1 0 0,0 0-1 0 0,0 0 0 0 0,0 0 0 0 0,1 0 1 0 0,-1 1-1 0 0,0-1 0 0 0,0 0 0 0 0,0 0 1 0 0,0 0-1 0 0,1 1 0 0 0,-2 0 0 0 0,-5 0 11 0 0,0 0 0 0 0,1 1 0 0 0,-1 0 0 0 0,1 1 0 0 0,0-1 0 0 0,-11 7 0 0 0,10-5-39 0 0,0 0 0 0 0,1 1 0 0 0,-1 0 0 0 0,1 0 0 0 0,0 1 0 0 0,0 0 0 0 0,1 0 0 0 0,0 0 0 0 0,0 0 0 0 0,0 1 0 0 0,1 0 0 0 0,0 0 0 0 0,-4 8 0 0 0,8-14-23 0 0,0-1 0 0 0,-1 1 0 0 0,1-1-1 0 0,0 1 1 0 0,0-1 0 0 0,0 1 0 0 0,0-1 0 0 0,0 1 0 0 0,-1-1 0 0 0,1 1 0 0 0,0 0 0 0 0,0-1 0 0 0,0 1 0 0 0,1-1 0 0 0,-1 1 0 0 0,0-1 0 0 0,0 1 0 0 0,0-1 0 0 0,0 1 0 0 0,0-1 0 0 0,1 1 0 0 0,-1-1 0 0 0,0 1-1 0 0,0-1 1 0 0,1 1 0 0 0,-1-1 0 0 0,0 1 0 0 0,1-1 0 0 0,-1 1 0 0 0,1-1 0 0 0,-1 0 0 0 0,0 1 0 0 0,1-1 0 0 0,-1 0 0 0 0,1 1 0 0 0,-1-1 0 0 0,1 0 0 0 0,-1 0 0 0 0,1 1 0 0 0,-1-1 0 0 0,1 0 0 0 0,-1 0 0 0 0,1 0-1 0 0,-1 0 1 0 0,1 0 0 0 0,0 0 0 0 0,-1 0 0 0 0,1 0 0 0 0,-1 0 0 0 0,1 0 0 0 0,-1 0 0 0 0,1 0 0 0 0,-1 0 0 0 0,1 0 0 0 0,-1 0 0 0 0,1-1 0 0 0,-1 1 0 0 0,2-1 0 0 0,34-13-4341 0 0,15-29-249 0 0,-22 18 2571 0 0</inkml:trace>
+</inkml:ink>
+</file>
+
+<file path=word/ink/ink14.xml><?xml version="1.0" encoding="utf-8"?>
+<inkml:ink xmlns:inkml="http://www.w3.org/2003/InkML">
+  <inkml:definitions>
+    <inkml:context xml:id="ctx0">
+      <inkml:inkSource xml:id="inkSrc0">
+        <inkml:traceFormat>
+          <inkml:channel name="X" type="integer" min="-2.14748E9" max="2.14748E9" units="cm"/>
+          <inkml:channel name="Y" type="integer" min="-2.14748E9" max="2.14748E9" units="cm"/>
+          <inkml:channel name="F" type="integer" max="32767" units="dev"/>
+          <inkml:channel name="OA" type="integer" max="360" units="deg"/>
+          <inkml:channel name="OE" type="integer" max="90" units="deg"/>
+        </inkml:traceFormat>
+        <inkml:channelProperties>
+          <inkml:channelProperty channel="X" name="resolution" value="1000" units="1/cm"/>
+          <inkml:channelProperty channel="Y" name="resolution" value="1000" units="1/cm"/>
+          <inkml:channelProperty channel="F" name="resolution" value="0" units="1/dev"/>
+          <inkml:channelProperty channel="OA" name="resolution" value="1000" units="1/deg"/>
+          <inkml:channelProperty channel="OE" name="resolution" value="1000" units="1/deg"/>
+        </inkml:channelProperties>
+      </inkml:inkSource>
+      <inkml:timestamp xml:id="ts0" timeString="2020-09-19T05:25:09.286"/>
+    </inkml:context>
+    <inkml:brush xml:id="br0">
+      <inkml:brushProperty name="width" value="0.1" units="cm"/>
+      <inkml:brushProperty name="height" value="0.1" units="cm"/>
+      <inkml:brushProperty name="color" value="#AE198D"/>
+      <inkml:brushProperty name="inkEffects" value="galaxy"/>
+      <inkml:brushProperty name="anchorX" value="0"/>
+      <inkml:brushProperty name="anchorY" value="0"/>
+      <inkml:brushProperty name="scaleFactor" value="0.5"/>
+    </inkml:brush>
+  </inkml:definitions>
+  <inkml:trace contextRef="#ctx0" brushRef="#br0">654 94 728 0 0,'0'0'0'0'0,"0"-1"1392"0"0,0-1-247 0 0,0 0-84 0 0,-1-1-93 0 0,-2-2-63 0 0,0-1-75 0 0,0 1-75 0 0,-1-1-103 0 0,1 1-87 0 0,-1-1-92 0 0,0 0-75 0 0,-1 1-73 0 0,1 0-31 0 0,-2 0-61 0 0,0 1-7 0 0,1-1-40 0 0,-1 1-2 0 0,1 1-31 0 0,-2 0-7 0 0,2 0-33 0 0,-2 0 3 0 0,1 1-36 0 0,-1 0-24 0 0,-1 1-23 0 0,-2 0-2 0 0,0 1-25 0 0,-1 0 5 0 0,-1 0-12 0 0,-1 0-7 0 0,0 0 6 0 0,0 1-8 0 0,0-1-6 0 0,-1 1 6 0 0,1 0-3 0 0,0 0 6 0 0,-1 0-7 0 0,2 0 3 0 0,0 1 13 0 0,-1-1-4 0 0,-1 0 2 0 0,0 1 9 0 0,1 2 3 0 0,-2 1-1 0 0,1 1 1 0 0,-2 2 0 0 0,-1 2 9 0 0,0 2-11 0 0,0 2 8 0 0,-1 0 11 0 0,2 2 25 0 0,1 0 31 0 0,0 0 13 0 0,1 0 27 0 0,1 0 4 0 0,1 0 35 0 0,1-1 1 0 0,0 1-17 0 0,-1 0 11 0 0,2 1-13 0 0,0 0 3 0 0,-1 1-33 0 0,2 1-29 0 0,1 0-8 0 0,1 0-15 0 0,0-1-21 0 0,0 1 4 0 0,1-1-7 0 0,1-1-9 0 0,0 0-7 0 0,2 0 6 0 0,1-1-12 0 0,1-1-6 0 0,1 0 11 0 0,1 1-9 0 0,1 0-7 0 0,1 0 7 0 0,0 1-3 0 0,1 0 6 0 0,1 2-6 0 0,0 0 1 0 0,0 0-4 0 0,1 1 0 0 0,0-1 0 0 0,0 1-4 0 0,1-1 5 0 0,1-1-11 0 0,1 0 3 0 0,1-1-1 0 0,1-1 5 0 0,1-1 8 0 0,-1 0-17 0 0,1-2 11 0 0,0 0-8 0 0,-2-2 11 0 0,1-2-13 0 0,1 0 4 0 0,1-1-1 0 0,0-2 14 0 0,0 0-13 0 0,0-1 4 0 0,2 0-1 0 0,0 0-4 0 0,1 0 10 0 0,1 0-22 0 0,2 0 11 0 0,0 0 1 0 0,1 0-1 0 0,0-1 6 0 0,0 0 3 0 0,0-1 13 0 0,0-1 58 0 0,0-1 68 0 0,0-2 51 0 0,1-1 30 0 0,-2-1 50 0 0,3-3-5 0 0,-2 0-17 0 0,0-2-58 0 0,-2 1-55 0 0,-1-1-21 0 0,-1 1-44 0 0,0 0-19 0 0,-3 2-13 0 0,-1 0-14 0 0,0 1-8 0 0,0 1-3 0 0,-1-1-5 0 0,-1 0 5 0 0,0-1 55 0 0,0-1 21 0 0,2-1 16 0 0,1-3 43 0 0,0-1-10 0 0,1-2 29 0 0,0-2-48 0 0,1-1 15 0 0,-2 1-25 0 0,-1 0 1 0 0,-1 1 8 0 0,-2 1-3 0 0,-2 1 5 0 0,-1 1-10 0 0,-2 0-6 0 0,1-1-12 0 0,-2 1-22 0 0,-1-2-8 0 0,0-1-24 0 0,-1-2-4 0 0,-1-1-19 0 0,0-2 4 0 0,-1 0-8 0 0,-1-2-3 0 0,0 0 10 0 0,-1 1 15 0 0,1-1 6 0 0,-2 1 4 0 0,1 1 15 0 0,-1 1 0 0 0,0 1-3 0 0,0 1-8 0 0,-1 1-2 0 0,1 0-10 0 0,-1 1-7 0 0,1 0-12 0 0,-2 0 2 0 0,1-1-16 0 0,-1 0 8 0 0,0 0-12 0 0,-1-1-1 0 0,-1-1 4 0 0,-1 1 3 0 0,0 1 4 0 0,0 0 9 0 0,1 1 7 0 0,0 2 3 0 0,0 1 10 0 0,-1 1-12 0 0,1 2 0 0 0,1 1-14 0 0,-2 1-2 0 0,-1 0 0 0 0,0 1-15 0 0,-2 0 8 0 0,1 0-7 0 0,-1 0-3 0 0,0 0 1 0 0,-2 0-1 0 0,2 0 0 0 0,-1 1-5 0 0,-2 0 2 0 0,1 0-1 0 0,0 1 0 0 0,-1 0-5 0 0,1 1 6 0 0,1 0-6 0 0,0 2 2 0 0,1 0-1 0 0,0 1-5 0 0,-1 0 2 0 0,1 2 3 0 0,0 1-10 0 0,-2 1 13 0 0,-1 1-4 0 0,-1 1 5 0 0,2 0 4 0 0,-2 0 0 0 0,1 1 4 0 0,-1 0 0 0 0,2 0 0 0 0,0-1 4 0 0,0 0 0 0 0,2 0 4 0 0,-1-1-10 0 0,0 0 13 0 0,1 0-9 0 0,0-1 3 0 0,1 2-1 0 0,-1-1 0 0 0,-1 2 0 0 0,0 0 4 0 0,1 1-5 0 0,-1 0-3 0 0,0 2 5 0 0,0 0-6 0 0,1 1 6 0 0,0 0-11 0 0,0 1 13 0 0,3-1-9 0 0,0 0 3 0 0,1 1-1 0 0,1 0-5 0 0,2 0 2 0 0,-1 0-1 0 0,2 2 0 0 0,0 1 0 0 0,0 1 0 0 0,2 1 0 0 0,0 1 4 0 0,1 2-5 0 0,1 0 11 0 0,0 2-8 0 0,0 0-2 0 0,1 0 5 0 0,3 0-6 0 0,0 0 2 0 0,2-1-1 0 0,1-1-5 0 0,2 0 2 0 0,0 0-6 0 0,2-1 2 0 0,1 0-1 0 0,0-1 0 0 0,0-1 0 0 0,3-2-5 0 0,0 0 11 0 0,1-1-8 0 0,2-2-2 0 0,-1-2 5 0 0,2-1-1 0 0,0-3 4 0 0,2-1 0 0 0,1-3 4 0 0,1-2 4 0 0,1-2 0 0 0,2-2 9 0 0,1-1 2 0 0,0-1-4 0 0,0-2 11 0 0,0 0 1 0 0,-3 0-4 0 0,-1-1 2 0 0,-2 0-6 0 0,-2 0 16 0 0,-2-1-15 0 0,-1-1 11 0 0,-2 0-4 0 0,-1-2-9 0 0,-1-1 13 0 0,-2-2-4 0 0,1 0-8 0 0,-1-2-3 0 0,-1-1 1 0 0,0 0-1 0 0,0 1 0 0 0,-1-1-5 0 0,0 1-3 0 0,-2 0 1 0 0,-1 1-1 0 0,1 1 0 0 0,-2 1 5 0 0,-1 0-7 0 0,-1 0 3 0 0,-2 0 4 0 0,-2-1-7 0 0,-1-1 3 0 0,-2-1-6 0 0,0-1 2 0 0,-3-2-1 0 0,-2-1 0 0 0,-2-2-5 0 0,-1-1-3 0 0,-2 1 6 0 0,0 1-17 0 0,0 1 14 0 0,0 3-4 0 0,-2 1-8 0 0,0 4 7 0 0,2 1 2 0 0,-2 3-6 0 0,1 1 8 0 0,0 2-3 0 0,1 1 1 0 0,1 1-5 0 0,0 0 7 0 0,0 0 2 0 0,1 0-1 0 0,-1-1 1 0 0,-1 1 0 0 0,1-1 5 0 0,-1 0-2 0 0,0 1 1 0 0,0 0-5 0 0,0 1-3 0 0,1 2 10 0 0,1 2-8 0 0,-2 4 3 0 0,-1 3-1 0 0,1 4 4 0 0,-1 4 0 0 0,0 4 0 0 0,1 3 5 0 0,0 2-2 0 0,1 1 1 0 0,0 1 5 0 0,2 1-2 0 0,2-2 1 0 0,2-2-5 0 0,2-1 7 0 0,3-1-12 0 0,1 0 12 0 0,2-1-12 0 0,0 0 8 0 0,2 0-8 0 0,1 1 3 0 0,4 1-1 0 0,0 0-5 0 0,3 0-12 0 0,2 0 22 0 0,2-1-17 0 0,0 0 10 0 0,2-2-8 0 0,2-3 3 0 0,2-1-1 0 0,2-3 4 0 0,1-3 4 0 0,3-3 14 0 0,0-3 1 0 0,1-3 19 0 0,-1-4-10 0 0,0-1 19 0 0,-1-3-10 0 0,-3-2 4 0 0,-1-1-1 0 0,-3-1 0 0 0,-1-1-9 0 0,-2 0 7 0 0,0-2-8 0 0,-2-1-6 0 0,0-2 6 0 0,-1-2-12 0 0,0-3 3 0 0,-1-2-6 0 0,-1-3-3 0 0,0-2 10 0 0,0-1-17 0 0,-2 0 10 0 0,-1 0-9 0 0,0 1-2 0 0,-2 2 1 0 0,-1 2 4 0 0,-3 3 3 0 0,-3 1-10 0 0,-2 2 3 0 0,-2 1-1 0 0,-1 0-9 0 0,-2 0 7 0 0,0 0 2 0 0,-2-1-1 0 0,-2 1 1 0 0,1 0 0 0 0,0 2-5 0 0,-3 1-3 0 0,0 3 1 0 0,-1 2-10 0 0,-1 2 2 0 0,-1 4-1 0 0,0 2 0 0 0,-2 3-9 0 0,-1 4 11 0 0,1 2-3 0 0,0 2 10 0 0,-1 3-2 0 0,1 2-4 0 0,-1 1 7 0 0,2 2 6 0 0,0 1 8 0 0,0 1-10 0 0,3 2 8 0 0,1 0 2 0 0,0 1-6 0 0,3 3 3 0 0,2 1-1 0 0,2 2-5 0 0,2 2 7 0 0,2 0-8 0 0,2 2 12 0 0,3-1-8 0 0,2-1-6 0 0,2-1 6 0 0,3-3-12 0 0,0-2 8 0 0,5-2-8 0 0,0-3-2 0 0,5-3 10 0 0,2-4 2 0 0,4-5 22 0 0,3-4-5 0 0,4-6 17 0 0,3-4 10 0 0,2-4 7 0 0,-1-4 0 0 0,0-3-13 0 0,-3-2 4 0 0,-2-1-11 0 0,-4 0-3 0 0,-2 0 1 0 0,-5 1 4 0 0,-5 1-7 0 0,-2 1-2 0 0,-4 1 6 0 0,-3 1-12 0 0,-4-1-6 0 0,-3 0-4 0 0,-3-1-4 0 0,-4-1-8 0 0,-3-1-4 0 0,-4 0 6 0 0,-1 0-8 0 0,-1 1 8 0 0,-3 1-17 0 0,2 1 19 0 0,-2 2-11 0 0,0 3-5 0 0,1 3 1 0 0,1 1-6 0 0,2 3 11 0 0,0 2-8 0 0,1 1 8 0 0,2 2-8 0 0,3 1 12 0 0,-1 2-8 0 0,1 2 8 0 0,0 1-8 0 0,1 1 3 0 0,0 3-1 0 0,1 3 9 0 0,1 2-2 0 0,0 3-4 0 0,0 3 11 0 0,2 4-3 0 0,2 4 1 0 0,1 3 0 0 0,2 3 0 0 0,0 0 0 0 0,4-1 0 0 0,0-2-5 0 0,2-3 2 0 0,2-4-1 0 0,3-4 0 0 0,3-4 9 0 0,2-3 3 0 0,3-5 8 0 0,1-3 32 0 0,2-4 0 0 0,1-4 22 0 0,-1-3 4 0 0,0-4 10 0 0,-1-2-10 0 0,-1-2 8 0 0,-4-2-12 0 0,0-1-11 0 0,-2-1-6 0 0,-4-1-9 0 0,-3-1 1 0 0,-2-2-20 0 0,-2 0 6 0 0,-1-2-12 0 0,-3-1-3 0 0,-3-1 1 0 0,-2 0-10 0 0,-2 1 2 0 0,-3 0-1 0 0,1 3-5 0 0,-2 1 2 0 0,0 4-6 0 0,-2 2-3 0 0,1 3 1 0 0,-1 2-6 0 0,2 2 2 0 0,1 3-1 0 0,1 2-9 0 0,0 2 2 0 0,3 1-10 0 0,-1 2-7 0 0,1 3 15 0 0,2 3-14 0 0,0 3-1 0 0,3 3 10 0 0,1 3 6 0 0,0 3-1 0 0,4 5 10 0 0,1 3-2 0 0,1 2 20 0 0,4 2-11 0 0,2 2 10 0 0,2-1 2 0 0,2-2-10 0 0,1-2 8 0 0,0-3-8 0 0,0-5 12 0 0,1-5-3 0 0,-1-5 15 0 0,0-6 5 0 0,1-5 14 0 0,-1-6 20 0 0,0-6-9 0 0,0-5 24 0 0,0-6-21 0 0,-2-3-12 0 0,1-3 4 0 0,-4-2-22 0 0,-1 0 1 0 0,-2 0-15 0 0,-3 1-2 0 0,-1 2 0 0 0,-2 2-1 0 0,-1 3-14 0 0,-2 2 4 0 0,-1 3-2 0 0,-2 2 0 0 0,-2 2 0 0 0,-1 2-9 0 0,-1 3 2 0 0,0 1 4 0 0,-2 3-7 0 0,-1 1 3 0 0,1 2-6 0 0,-2 2-3 0 0,-1 3-4 0 0,0 2-8 0 0,0 4 15 0 0,0 3-14 0 0,-2 4 9 0 0,1 4-3 0 0,0 3 6 0 0,2 3 3 0 0,1 2-1 0 0,2 2 6 0 0,3 0 3 0 0,2-1-10 0 0,3-1 17 0 0,4-2-24 0 0,2-3 17 0 0,3-2-5 0 0,4-4-4 0 0,1-2 16 0 0,2-3-5 0 0,2-4 11 0 0,3-4-2 0 0,1-5 20 0 0,1-3-15 0 0,1-4 14 0 0,0-4 2 0 0,-3-3 13 0 0,0-2-17 0 0,-4-1 15 0 0,-2 0-9 0 0,-4-1-2 0 0,-1-1-8 0 0,-3 1 1 0 0,-3 0-6 0 0,-2-1-7 0 0,-3 1-8 0 0,-1-1 1 0 0,-2 1-1 0 0,-1 1-5 0 0,0 1 7 0 0,0 2-8 0 0,1 2 8 0 0,1 2-17 0 0,0 3 19 0 0,1 2-25 0 0,2 2 8 0 0,0 2-12 0 0,1 1-3 0 0,2 2-4 0 0,0 1 1 0 0,3 2-6 0 0,-1 2 16 0 0,-1 3-10 0 0,2 2 13 0 0,0 3 16 0 0,0 2-14 0 0,1 5 19 0 0,-1 2-5 0 0,0 3 2 0 0,1 1 0 0 0,-1 0 0 0 0,1-1 9 0 0,1 0-7 0 0,-2-3 3 0 0,0-3 4 0 0,-2-5 17 0 0,0-3-10 0 0,-1-4 24 0 0,-1-3 68 0 0,0-4 4 0 0,-2-2 42 0 0,-1-3-2 0 0,-3-2 26 0 0,-2-4-33 0 0,0-2-22 0 0,-1-3-36 0 0,0-2-26 0 0,1-2-15 0 0,1-1-27 0 0,3-1 0 0 0,0-1-16 0 0,3 2-6 0 0,0 0-5 0 0,1 1 1 0 0,1 2-6 0 0,3 2 7 0 0,-1 1-22 0 0,2 2 16 0 0,0 2-10 0 0,2 0-6 0 0,-2 2 15 0 0,2-1-14 0 0,1 0-1 0 0,1 0 15 0 0,0-1 0 0 0,1 0 5 0 0,1 0-1 0 0,-1 1 1 0 0,-2 0 9 0 0,0 1-21 0 0,-1 3 7 0 0,-2 2-17 0 0,-1 3-1 0 0,-2 5 14 0 0,0 4-10 0 0,-3 6 13 0 0,-1 4 6 0 0,-1 4 8 0 0,0 2 4 0 0,0 0-1 0 0,1 1 6 0 0,1-3-2 0 0,0-1-8 0 0,0-4 7 0 0,1-3-12 0 0,0-4 3 0 0,0-3 8 0 0,1-3-2 0 0,-1-2 10 0 0,-2-2 3 0 0,1-1 18 0 0,-2-1-5 0 0,0 2-6 0 0,-1 0 2 0 0,-1 2-10 0 0,-1 1-3 0 0,0 1 6 0 0,-1 0-8 0 0,-1-1 17 0 0,2-1-5 0 0,2-1 16 0 0,-1-3-23 0 0,0-2 3 0 0,1-3 4 0 0,1-4-17 0 0,1-3-9 0 0,1-5-7 0 0,-1-2 0 0 0,0-3 8 0 0,0-1-11 0 0,1 2-2 0 0,1 1 20 0 0,-1 4-16 0 0,1 3 10 0 0,0 4-12 0 0,0 3 3 0 0,0 3-1 0 0,2 0-14 0 0,-1 1-1 0 0,4 0 5 0 0,1-1 2 0 0,1-1-1 0 0,2-1 10 0 0,2-2 3 0 0,0 0-1 0 0,0 1-4 0 0,0 0-17 0 0,-1 3 10 0 0,-2 3 4 0 0,-1 4-20 0 0,-2 5 26 0 0,-1 4 0 0 0,-1 5 1 0 0,-3 4 6 0 0,0 3-2 0 0,-2 0 6 0 0,0 1 3 0 0,-1-1 13 0 0,-1-2 2 0 0,-1-2 9 0 0,1-5-1 0 0,-1-2 15 0 0,1-5-9 0 0,-1-2 9 0 0,0-3-12 0 0,1-3 17 0 0,-3-1-5 0 0,0-3-17 0 0,-3-2 15 0 0,-3 0-24 0 0,-1-2-2 0 0,-2 0-1 0 0,-3 1-15 0 0,1-1 4 0 0,-1 1-7 0 0,2 0-3 0 0,1 1 6 0 0,3 0-8 0 0,2 0 3 0 0,3 1 4 0 0,3-2-7 0 0,2 0-11 0 0,2-3 8 0 0,0-2-9 0 0,3-1-11 0 0,2-2 17 0 0,1-1-11 0 0,1 0 4 0 0,1 2 4 0 0,-1 2-11 0 0,2 2-2 0 0,-2 3 1 0 0,1 4-15 0 0,1 3 18 0 0,2 3-11 0 0,0 3 23 0 0,1 3-2 0 0,0 1 10 0 0,1 2-1 0 0,0 1 10 0 0,-2 0-2 0 0,1 0 1 0 0,-2-1 0 0 0,-1 0 0 0 0,-2-2-5 0 0,-1-2 11 0 0,-1-1-8 0 0,-2-1 22 0 0,-2-1-2 0 0,-2 2-4 0 0,-4 1 8 0 0,-2 1-8 0 0,-5 2 12 0 0,-3 0-17 0 0,-2 1 10 0 0,-1-1-13 0 0,-2 0 17 0 0,-1-2-10 0 0,1-2-1 0 0,0-3 10 0 0,2-3-3 0 0,0-3-8 0 0,2-4 2 0 0,2-4-10 0 0,3-3-3 0 0,1-3-4 0 0,3-4-4 0 0,3-1 1 0 0,3-3-10 0 0,0 1 2 0 0,4 1-1 0 0,1 2 0 0 0,0 2 0 0 0,1 4-9 0 0,-2 3 2 0 0,0 4-20 0 0,-1 1 1 0 0,0 2-24 0 0,1 2-9 0 0,1 1-18 0 0,1 1-1 0 0,3 1-10 0 0,4 0 20 0 0,3 1 2 0 0,2 0 15 0 0,3 1 11 0 0,2 1 21 0 0,-1 2 5 0 0,1 1 10 0 0,-1 2 4 0 0,-1 2-10 0 0,-5 2 22 0 0,-2 2 2 0 0,-4 2 10 0 0,-4 2-10 0 0,-3 2 31 0 0,-5 0-18 0 0,-3 1 15 0 0,-2-2-12 0 0,-3-2 12 0 0,0-1 2 0 0,-3-4-1 0 0,1-3 6 0 0,-1-3-2 0 0,-1-4 1 0 0,-1-4-9 0 0,0-3 11 0 0,1-2-17 0 0,-1-4-4 0 0,1-2 14 0 0,2 0-19 0 0,2-2 1 0 0,1 2 0 0 0,2 0-6 0 0,1 3-17 0 0,2 1 5 0 0,2 2-22 0 0,1 2-3 0 0,2 0-1 0 0,2 2-10 0 0,2-1-3 0 0,2 0 10 0 0,2-1 2 0 0,4-1 27 0 0,2-2-16 0 0,1-2 11 0 0,2 0 6 0 0,1 1-1 0 0,-1 0 6 0 0,1 2-2 0 0,-3 1 1 0 0,0 2-5 0 0,-1 3-7 0 0,-4 2 1 0 0,-1 2 13 0 0,-1 3-13 0 0,-2 1 18 0 0,-1 2-5 0 0,-2 1 11 0 0,-1 1-2 0 0,-1 0 10 0 0,0-1-2 0 0,-2 0 1 0 0,1-2 5 0 0,-1-1-2 0 0,-1-2 6 0 0,0 0-11 0 0,1-2 17 0 0,-1 0-5 0 0,0-1-7 0 0,0-2 21 0 0,-2 1-21 0 0,1 0 7 0 0,-1-1-11 0 0,-2 0 2 0 0,1-1 4 0 0,-2-1-11 0 0,1 0-2 0 0,0 0 15 0 0,0-2-14 0 0,2 0 4 0 0,1-1-10 0 0,1-2-17 0 0,3-1 5 0 0,2-3-22 0 0,4-1 15 0 0,3 0-19 0 0,3-2 14 0 0,1 2-9 0 0,2 0 8 0 0,2 3-3 0 0,0 3 10 0 0,0 1-7 0 0,1 4 8 0 0,0 1 2 0 0,-2 1-1 0 0,-2 0 10 0 0,-3 1-7 0 0,-2 0 12 0 0,-4-1-3 0 0,0 0 1 0 0,-2-2 14 0 0,-1 0-18 0 0,-1 0 20 0 0,-1-1-15 0 0,0-1 32 0 0,0 0-14 0 0,0 0 11 0 0,-1-1-3 0 0,1 0 1 0 0,1-2-5 0 0,1-1 2 0 0,1-1-10 0 0,0 0-7 0 0,-1-1 20 0 0,0 0-26 0 0,-1-1 9 0 0,0 0-8 0 0,1 1 11 0 0,-1-1-12 0 0,1 0 3 0 0,-1 1-1 0 0,1 0-5 0 0,0 0 2 0 0,0 0-1 0 0,0 1 0 0 0,-2 0 5 0 0,1 0-7 0 0,-1 2 3 0 0,0 0-1 0 0,0 1 0 0 0,0 2 0 0 0,0 0-9 0 0,0 1-3 0 0,0 0-4 0 0,0 1-13 0 0,0 0 12 0 0,0 1-9 0 0,0 1-2 0 0,-2 2 20 0 0,1 1-2 0 0,-2 3 6 0 0,0 0-6 0 0,-1 1 12 0 0,1 1-8 0 0,-2 1 8 0 0,2-1-12 0 0,-1 1 22 0 0,0 0-12 0 0,0-1 0 0 0,-1 1 10 0 0,-1-1-3 0 0,1 0 6 0 0,-2 1-2 0 0,0 0 1 0 0,-1-1 0 0 0,0 1 5 0 0,-1-1-2 0 0,-1-1-8 0 0,0 0 16 0 0,1-2-10 0 0,-1-1 4 0 0,0-1-6 0 0,1-2 11 0 0,1 0-12 0 0,-1-2 8 0 0,2-1-8 0 0,-1-1 8 0 0,1-1-8 0 0,-1-1 3 0 0,1 0-10 0 0,-1-1 7 0 0,2 0-8 0 0,0 1-2 0 0,1-1 6 0 0,-2 1-8 0 0,2-1-2 0 0,0 2 6 0 0,1-2-8 0 0,-1 1 8 0 0,2 1-3 0 0,-2-1 6 0 0,2 0-7 0 0,-1 0 3 0 0,-1 0-1 0 0,0-2 0 0 0,-2 1 0 0 0,2-2-5 0 0,-1 0 7 0 0,0-1-12 0 0,0 0 12 0 0,1-1-3 0 0,-1-1 1 0 0,2 1 0 0 0,1 1 0 0 0,-1-1 0 0 0,0 2-5 0 0,0 0-3 0 0,1 2 1 0 0,1 0-1 0 0,1 1-9 0 0,0 0 11 0 0,1 0-12 0 0,-1 1 8 0 0,-1 0 6 0 0,1 1-24 0 0,1 0 16 0 0,1 0-14 0 0,0 0-6 0 0,0 0-8 0 0,1 0 6 0 0,2 1 2 0 0,2 0-6 0 0,3 1 17 0 0,4-1 0 0 0,4 2 19 0 0,2-1-5 0 0,1-1 8 0 0,3 1-2 0 0,0-2 6 0 0,0 0 7 0 0,-2-1-6 0 0,-1-1 3 0 0,-3 0 4 0 0,-3-2 3 0 0,-3-1 4 0 0,-3-1-1 0 0,-3-2 1 0 0,-2-3-5 0 0,-2-1 2 0 0,-2-3-15 0 0,-4-1-24 0 0,-3-2-27 0 0,-2-1-50 0 0,-3 0-26 0 0,-1 1-49 0 0,-3 1-38 0 0,0 1-35 0 0,0 4-28 0 0,2 1-38 0 0,3 2-44 0 0,0 3-58 0 0,4 2-95 0 0,2 1-109 0 0,2 1-146 0 0,2 1-139 0 0,1-1-191 0 0,1 2-210 0 0,1-1-179 0 0,1 0-174 0 0,0-1-351 0 0,-1 1-127 0 0,1 0-18 0 0,-1 0 113 0 0,0 0 176 0 0,-1 1 859 0 0</inkml:trace>
+</inkml:ink>
+</file>
+
+<file path=word/ink/ink15.xml><?xml version="1.0" encoding="utf-8"?>
+<inkml:ink xmlns:inkml="http://www.w3.org/2003/InkML">
+  <inkml:definitions>
+    <inkml:context xml:id="ctx0">
+      <inkml:inkSource xml:id="inkSrc0">
+        <inkml:traceFormat>
+          <inkml:channel name="X" type="integer" min="-2.14748E9" max="2.14748E9" units="cm"/>
+          <inkml:channel name="Y" type="integer" min="-2.14748E9" max="2.14748E9" units="cm"/>
+          <inkml:channel name="F" type="integer" max="32767" units="dev"/>
+          <inkml:channel name="OA" type="integer" max="360" units="deg"/>
+          <inkml:channel name="OE" type="integer" max="90" units="deg"/>
+        </inkml:traceFormat>
+        <inkml:channelProperties>
+          <inkml:channelProperty channel="X" name="resolution" value="1000" units="1/cm"/>
+          <inkml:channelProperty channel="Y" name="resolution" value="1000" units="1/cm"/>
+          <inkml:channelProperty channel="F" name="resolution" value="0" units="1/dev"/>
+          <inkml:channelProperty channel="OA" name="resolution" value="1000" units="1/deg"/>
+          <inkml:channelProperty channel="OE" name="resolution" value="1000" units="1/deg"/>
+        </inkml:channelProperties>
+      </inkml:inkSource>
+      <inkml:timestamp xml:id="ts0" timeString="2020-09-19T05:25:13.016"/>
+    </inkml:context>
+    <inkml:brush xml:id="br0">
+      <inkml:brushProperty name="width" value="0.05" units="cm"/>
+      <inkml:brushProperty name="height" value="0.05" units="cm"/>
+    </inkml:brush>
+  </inkml:definitions>
+  <inkml:trace contextRef="#ctx0" brushRef="#br0">8 437 1204 0 0,'-8'-11'5649'0'0,"20"-1"-1457"0"0,14-14-4477 0 0,-19 11 300 0 0,0 0 0 0 0,0 0 0 0 0,-2 0 0 0 0,0-1 0 0 0,-1 0 0 0 0,0 0 0 0 0,-2-1-1 0 0,2-21 1 0 0,0-8 12 0 0,-2 29-30 0 0,-1 22-59 0 0,-1 14 59 0 0,1 0-1 0 0,1 0 0 0 0,1 0 0 0 0,0-1 0 0 0,1 1 0 0 0,7 18 1 0 0,-11-36 5 0 0,0-1 0 0 0,0 1 1 0 0,0 0-1 0 0,0-1 0 0 0,1 1 1 0 0,-1 0-1 0 0,0-1 0 0 0,0 1 1 0 0,1 0-1 0 0,-1-1 0 0 0,0 1 1 0 0,1 0-1 0 0,-1-1 0 0 0,0 1 1 0 0,1-1-1 0 0,-1 1 0 0 0,1-1 1 0 0,-1 1-1 0 0,1-1 0 0 0,-1 1 1 0 0,1-1-1 0 0,-1 1 0 0 0,1-1 1 0 0,0 0-1 0 0,-1 1 0 0 0,1-1 1 0 0,-1 0-1 0 0,1 1 1 0 0,0-1-1 0 0,-1 0 0 0 0,1 0 1 0 0,0 0-1 0 0,0 0 0 0 0,0 0 1 0 0,1-1 13 0 0,-1 0 1 0 0,0 0 0 0 0,1 0 0 0 0,-1 0-1 0 0,0 0 1 0 0,0-1 0 0 0,0 1 0 0 0,0 0 0 0 0,0-1-1 0 0,0 1 1 0 0,0-1 0 0 0,-1 1 0 0 0,2-3-1 0 0,16-57 367 0 0,-16 49-342 0 0,-1 1-24 0 0,1 1 0 0 0,0-1 1 0 0,0 1-1 0 0,1 0 0 0 0,1-1 0 0 0,-1 2 0 0 0,2-1 0 0 0,9-17 0 0 0,-14 28-21 0 0,1-1 0 0 0,0 1 0 0 0,-1-1-1 0 0,1 0 1 0 0,-1 1 0 0 0,1-1 0 0 0,0 1-1 0 0,-1 0 1 0 0,1-1 0 0 0,-1 1 0 0 0,0-1-1 0 0,1 1 1 0 0,-1 0 0 0 0,1-1 0 0 0,-1 1-1 0 0,0 0 1 0 0,0-1 0 0 0,1 1 0 0 0,-1 0-1 0 0,0 0 1 0 0,0-1 0 0 0,0 1 0 0 0,0 0-1 0 0,0 0 1 0 0,0-1 0 0 0,0 2 0 0 0,7 16-4 0 0,38 51 8 0 0,-14-28 8 0 0,13 16 47 0 0,-41-54-68 0 0,1 1 0 0 0,-1-1 1 0 0,1-1-1 0 0,0 1 0 0 0,0 0 1 0 0,0-1-1 0 0,0 0 0 0 0,0 0 1 0 0,0 0-1 0 0,1 0 0 0 0,-1-1 0 0 0,9 2 1 0 0,-13-2-54 0 0,1-1 1 0 0,0 0-1 0 0,-1 0 0 0 0,1 0 1 0 0,-1 0-1 0 0,1-1 1 0 0,0 1-1 0 0,-1 0 1 0 0,1 0-1 0 0,-1 0 0 0 0,1 0 1 0 0,-1 0-1 0 0,1-1 1 0 0,-1 1-1 0 0,1 0 0 0 0,-1-1 1 0 0,1 1-1 0 0,-1 0 1 0 0,1-1-1 0 0,-1 1 1 0 0,1-1-1 0 0,-1 1 0 0 0,1 0 1 0 0,-1-1-1 0 0,0 1 1 0 0,1-1-1 0 0,-1 1 1 0 0,0-1-1 0 0,0 1 0 0 0,1-1 1 0 0,-1 1-1 0 0,0-1 1 0 0,0 0-1 0 0,0 1 1 0 0,0-1-1 0 0,0 1 0 0 0,1-1 1 0 0,-1 0-1 0 0,0-30-4816 0 0,-1 20 2835 0 0,1-1 210 0 0</inkml:trace>
+  <inkml:trace contextRef="#ctx0" brushRef="#br0" timeOffset="721.64">474 323 388 0 0,'0'-3'398'0'0,"0"-1"0"0"0,0 0 1 0 0,0 1-1 0 0,-1-1 0 0 0,0 1 0 0 0,1-1 0 0 0,-1 1 0 0 0,0 0 1 0 0,-1-1-1 0 0,1 1 0 0 0,0 0 0 0 0,-1 0 0 0 0,0 0 0 0 0,-2-4 1 0 0,3 7-381 0 0,1-1 1 0 0,-1 0-1 0 0,0 0 1 0 0,0 1 0 0 0,0-1-1 0 0,0 1 1 0 0,0-1 0 0 0,1 1-1 0 0,-1-1 1 0 0,0 1-1 0 0,0 0 1 0 0,0-1 0 0 0,0 1-1 0 0,0 0 1 0 0,0 0 0 0 0,0 0-1 0 0,0 0 1 0 0,-1 0 0 0 0,1 0-1 0 0,-1 0 1 0 0,-1 0 10 0 0,1 1 1 0 0,-1 0 0 0 0,1 0-1 0 0,0 0 1 0 0,-1 0 0 0 0,1 0-1 0 0,0 1 1 0 0,-1-1-1 0 0,1 1 1 0 0,0-1 0 0 0,-3 4-1 0 0,1 0-27 0 0,-1 0-1 0 0,1 0 0 0 0,0 1 1 0 0,0-1-1 0 0,1 1 0 0 0,-1 0 0 0 0,1 0 1 0 0,1 0-1 0 0,-1 1 0 0 0,1-1 1 0 0,0 1-1 0 0,0-1 0 0 0,1 1 0 0 0,0 0 1 0 0,0 0-1 0 0,1-1 0 0 0,0 1 1 0 0,0 8-1 0 0,1-14 0 0 0,-1 0 0 0 0,0 0 0 0 0,0 0 0 0 0,0 0 0 0 0,1-1 0 0 0,-1 1 0 0 0,1 0 0 0 0,-1 0 0 0 0,0 0 0 0 0,1-1 0 0 0,-1 1 0 0 0,1 0 1 0 0,0 0-1 0 0,-1-1 0 0 0,1 1 0 0 0,0 0 0 0 0,-1-1 0 0 0,1 1 0 0 0,0-1 0 0 0,0 1 0 0 0,-1-1 0 0 0,1 1 0 0 0,0-1 0 0 0,0 0 0 0 0,0 1 0 0 0,0-1 0 0 0,-1 0 0 0 0,1 0 0 0 0,0 0 0 0 0,0 1 0 0 0,0-1 0 0 0,0 0 0 0 0,0 0 0 0 0,0 0 0 0 0,0 0 0 0 0,0-1 1 0 0,0 1-1 0 0,-1 0 0 0 0,1 0 0 0 0,0 0 0 0 0,0-1 0 0 0,1 0 0 0 0,3 0 20 0 0,0 0 0 0 0,-1 0 0 0 0,1-1 0 0 0,-1 0 0 0 0,0 0 0 0 0,1 0 0 0 0,-1 0 0 0 0,4-4 0 0 0,2-2 35 0 0,-1 0 1 0 0,0-1-1 0 0,-1 0 1 0 0,0-1-1 0 0,0 0 1 0 0,-1 0-1 0 0,0 0 0 0 0,-1-1 1 0 0,0 0-1 0 0,5-16 1 0 0,-10 25-53 0 0,-1 0 0 0 0,1 0 1 0 0,-1 1-1 0 0,0-1 0 0 0,1 0 1 0 0,-1 0-1 0 0,0 0 0 0 0,0 0 1 0 0,0 0-1 0 0,-1 0 0 0 0,1 0 1 0 0,0 0-1 0 0,-1 0 0 0 0,1 0 1 0 0,-1 0-1 0 0,0 1 0 0 0,1-1 1 0 0,-1 0-1 0 0,-2-2 0 0 0,1 0 7 0 0,9 11-56 0 0,4 27-44 0 0,-9-26 86 0 0,0 0 1 0 0,0 1-1 0 0,1-1 0 0 0,6 12 1 0 0,-8-18 3 0 0,0-1 0 0 0,0 0-1 0 0,-1 0 1 0 0,1 1 0 0 0,0-1 0 0 0,0 0 0 0 0,0 0 0 0 0,0 0-1 0 0,0 0 1 0 0,1 0 0 0 0,-1 0 0 0 0,0-1 0 0 0,0 1 0 0 0,1 0 0 0 0,-1 0-1 0 0,0-1 1 0 0,1 1 0 0 0,-1-1 0 0 0,0 1 0 0 0,1-1 0 0 0,-1 0 0 0 0,1 0-1 0 0,-1 1 1 0 0,1-1 0 0 0,-1 0 0 0 0,1 0 0 0 0,-1-1 0 0 0,1 1 0 0 0,-1 0-1 0 0,0 0 1 0 0,3-1 0 0 0,0 0-194 0 0,16-4 115 0 0,-20 5-50 0 0,1 0 0 0 0,-1 0 0 0 0,1 0 0 0 0,-1 0 0 0 0,1 0 0 0 0,-1 0 0 0 0,1 1 0 0 0,-1-1 0 0 0,0 0 1 0 0,1 0-1 0 0,-1 0 0 0 0,1 0 0 0 0,-1 1 0 0 0,0-1 0 0 0,1 0 0 0 0,-1 0 0 0 0,1 1 0 0 0,-1-1 0 0 0,0 0 0 0 0,1 1 1 0 0,-1-1-1 0 0,0 0 0 0 0,1 1 0 0 0,-1-1 0 0 0,0 0 0 0 0,0 1 0 0 0,0-1 0 0 0,1 1 0 0 0,-1-1 0 0 0,0 0 0 0 0,0 1 1 0 0,0-1-1 0 0,0 1 0 0 0,0-1 0 0 0,0 1 0 0 0,0-1 0 0 0,1 1 0 0 0,-1-1 0 0 0,-1 1 0 0 0,1 6-1404 0 0</inkml:trace>
+  <inkml:trace contextRef="#ctx0" brushRef="#br0" timeOffset="1301.18">669 254 600 0 0,'0'-14'3260'0'0,"3"22"-1797"0"0,9 27-1168 0 0,-6-25-87 0 0,0 0-1 0 0,-1 1 1 0 0,0 0 0 0 0,0-1 0 0 0,-1 1 0 0 0,-1 1-1 0 0,0-1 1 0 0,0 1 0 0 0,-1-1 0 0 0,1 22-1 0 0,-3-32-197 0 0,0-1-1 0 0,0 0 1 0 0,0 0-1 0 0,0 0 1 0 0,0 0-1 0 0,0 1 1 0 0,0-1-1 0 0,0 0 0 0 0,0 0 1 0 0,0 0-1 0 0,0 1 1 0 0,0-1-1 0 0,0 0 1 0 0,0 0-1 0 0,0 0 1 0 0,0 1-1 0 0,0-1 0 0 0,0 0 1 0 0,0 0-1 0 0,0 0 1 0 0,0 1-1 0 0,0-1 1 0 0,0 0-1 0 0,-1 0 1 0 0,1 0-1 0 0,0 0 0 0 0,0 1 1 0 0,0-1-1 0 0,0 0 1 0 0,0 0-1 0 0,-1 0 1 0 0,1 0-1 0 0,0 0 1 0 0,0 0-1 0 0,0 0 0 0 0,0 1 1 0 0,-1-1-1 0 0,1 0 1 0 0,0 0-1 0 0,0 0 1 0 0,0 0-1 0 0,-1 0 1 0 0,1 0-1 0 0,0 0 0 0 0,0 0 1 0 0,-10-7 388 0 0,-6-13 132 0 0,6 3-385 0 0,1 1 0 0 0,1-1 0 0 0,-12-35 0 0 0,18 43-144 0 0,-1 0 1 0 0,2 0-1 0 0,-1 0 0 0 0,1 0 1 0 0,1 0-1 0 0,-1 0 1 0 0,1 0-1 0 0,1-1 0 0 0,0 1 1 0 0,3-11-1 0 0,-2 14 8 0 0,0 1 0 0 0,0 0-1 0 0,1 0 1 0 0,0 0 0 0 0,0 0 0 0 0,0 1 0 0 0,1-1 0 0 0,0 1-1 0 0,0 0 1 0 0,0 0 0 0 0,0 0 0 0 0,0 1 0 0 0,1-1 0 0 0,0 1-1 0 0,-1 0 1 0 0,7-3 0 0 0,8-3-1425 0 0,-1 1 0 0 0,40-13 0 0 0,-57 21-253 0 0,-1 0-49 0 0,0 0 38 0 0</inkml:trace>
+  <inkml:trace contextRef="#ctx0" brushRef="#br0" timeOffset="2024.87">824 0 452 0 0,'2'1'308'0'0,"-1"0"0"0"0,1-1-1 0 0,-1 1 1 0 0,1 0 0 0 0,-1 0 0 0 0,0 0 0 0 0,1 0-1 0 0,-1 0 1 0 0,0 1 0 0 0,0-1 0 0 0,0 0 0 0 0,0 0-1 0 0,0 1 1 0 0,0-1 0 0 0,0 1 0 0 0,-1-1-1 0 0,1 1 1 0 0,0-1 0 0 0,0 3 0 0 0,16 43-1125 0 0,-12-31 1271 0 0,7 13-185 0 0,-3 1 0 0 0,0 0-1 0 0,-2 0 1 0 0,-1 1 0 0 0,-2 0-1 0 0,2 50 1 0 0,-13-89 593 0 0,0-9-534 0 0,6 7-307 0 0,0 1-1 0 0,0-1 1 0 0,1 1 0 0 0,0-1 0 0 0,1 0 0 0 0,0 1 0 0 0,0-1 0 0 0,1 1 0 0 0,1 0 0 0 0,-1-1 0 0 0,2 1 0 0 0,-1 0 0 0 0,1 1 0 0 0,0-1 0 0 0,1 1 0 0 0,6-9 0 0 0,-10 15-22 0 0,1-1-1 0 0,0 1 1 0 0,0 0-1 0 0,0 0 1 0 0,1 0-1 0 0,-1 0 1 0 0,0 0-1 0 0,1 0 1 0 0,-1 1-1 0 0,1-1 1 0 0,0 1 0 0 0,0 0-1 0 0,-1 0 1 0 0,1 0-1 0 0,0 0 1 0 0,0 0-1 0 0,0 0 1 0 0,0 1-1 0 0,0 0 1 0 0,3-1-1 0 0,-1 2 3 0 0,0-1-1 0 0,0 1 1 0 0,0 0-1 0 0,0 0 1 0 0,0 1-1 0 0,-1-1 1 0 0,1 1-1 0 0,-1 0 1 0 0,1 1-1 0 0,-1-1 1 0 0,6 5-1 0 0,-3-2 4 0 0,1 1 1 0 0,-1-1-1 0 0,0 2 0 0 0,-1-1 0 0 0,1 1 0 0 0,-2 0 0 0 0,1 1 0 0 0,-1-1 0 0 0,0 1 1 0 0,0 0-1 0 0,-1 0 0 0 0,6 14 0 0 0,-9-18-1 0 0,-1 0 0 0 0,1-1-1 0 0,0 1 1 0 0,-1 0 0 0 0,0 0 0 0 0,0-1 0 0 0,0 1-1 0 0,0 0 1 0 0,-1 0 0 0 0,1-1 0 0 0,-1 1 0 0 0,0 0-1 0 0,0-1 1 0 0,0 1 0 0 0,-1-1 0 0 0,1 1 0 0 0,-1-1-1 0 0,-2 4 1 0 0,0-2 9 0 0,0 0-1 0 0,-1 0 1 0 0,1 0-1 0 0,-1-1 1 0 0,0 0-1 0 0,0 0 1 0 0,-1 0 0 0 0,1-1-1 0 0,-12 5 1 0 0,-8 3 36 0 0,-1-2 1 0 0,-1-1 0 0 0,-52 8 0 0 0,63-13-45 0 0,-74 24 23 0 0,108-34-953 0 0,-1-2 1 0 0,0 0 0 0 0,-1-1 0 0 0,0-1 0 0 0,0-1 0 0 0,-1 0-1 0 0,16-17 1 0 0,-15 11-689 0 0</inkml:trace>
+  <inkml:trace contextRef="#ctx0" brushRef="#br0" timeOffset="2351.69">1186 74 112 0 0,'2'-13'1159'0'0,"0"-12"3697"0"0,-5 24-2811 0 0,-4 16-1433 0 0,6-9-561 0 0,-1 1 0 0 0,1-1-1 0 0,1 1 1 0 0,-1-1 0 0 0,1 1 0 0 0,0 0 0 0 0,1-1-1 0 0,0 1 1 0 0,0-1 0 0 0,0 1 0 0 0,1-1-1 0 0,4 12 1 0 0,2 14-7 0 0,-2-8-25 0 0,2 0 0 0 0,0 0 0 0 0,14 26 0 0 0,-6-13-64 0 0,-16-36 20 0 0,1 0-1 0 0,-1-1 1 0 0,0 1 0 0 0,0 0 0 0 0,1 0 0 0 0,-1 0 0 0 0,1-1-1 0 0,-1 1 1 0 0,1 0 0 0 0,-1 0 0 0 0,1-1 0 0 0,-1 1-1 0 0,1 0 1 0 0,0-1 0 0 0,-1 1 0 0 0,1-1 0 0 0,0 1 0 0 0,0-1-1 0 0,1 1 1 0 0,8-8-1608 0 0,5-31-2306 0 0,-13 31 3204 0 0,10-13-929 0 0</inkml:trace>
+  <inkml:trace contextRef="#ctx0" brushRef="#br0" timeOffset="2740.04">1336 285 336 0 0,'-12'-3'2103'0'0,"12"-3"-688"0"0,1 6-1366 0 0,-1-1-1 0 0,1 1 0 0 0,0 0 1 0 0,-1-1-1 0 0,1 1 0 0 0,0 0 1 0 0,-1-1-1 0 0,1 1 0 0 0,0 0 1 0 0,0 0-1 0 0,-1 0 0 0 0,1 0 1 0 0,0 0-1 0 0,0 0 0 0 0,-1 0 1 0 0,1 0-1 0 0,0 0 0 0 0,0 0 1 0 0,0 0-1 0 0,-1 0 0 0 0,1 0 1 0 0,0 1-1 0 0,-1-1 0 0 0,1 0 1 0 0,0 0-1 0 0,0 1 0 0 0,0 0 1 0 0,2 0-5 0 0,0 0 1 0 0,0 1-1 0 0,1-1 0 0 0,-1-1 1 0 0,0 1-1 0 0,0 0 1 0 0,1-1-1 0 0,-1 0 0 0 0,0 0 1 0 0,1 0-1 0 0,-1 0 0 0 0,0 0 1 0 0,1-1-1 0 0,-1 1 1 0 0,0-1-1 0 0,0 0 0 0 0,1 0 1 0 0,-1 0-1 0 0,0 0 1 0 0,4-3-1 0 0,8-4 81 0 0,-1 0 1 0 0,24-19-1 0 0,-36 25-100 0 0,13-9 76 0 0,0-2 0 0 0,23-24 0 0 0,-34 33-89 0 0,-1-1 0 0 0,1 1-1 0 0,-1-1 1 0 0,1 0 0 0 0,-1 1 0 0 0,-1-1 0 0 0,1-1 0 0 0,-1 1 0 0 0,0 0 0 0 0,0-1 0 0 0,0 1 0 0 0,-1-1 0 0 0,1-9 0 0 0,-1 14-11 0 0,-1 0 1 0 0,0 0-1 0 0,0 0 0 0 0,0 0 0 0 0,0-1 0 0 0,0 1 0 0 0,0 0 0 0 0,-1 0 0 0 0,1 0 1 0 0,0 0-1 0 0,0 0 0 0 0,-1 0 0 0 0,1-1 0 0 0,-1 1 0 0 0,1 0 0 0 0,-1 0 0 0 0,1 0 1 0 0,-1 1-1 0 0,0-1 0 0 0,1 0 0 0 0,-1 0 0 0 0,0 0 0 0 0,0 0 0 0 0,0 1 0 0 0,0-1 1 0 0,0 0-1 0 0,0 1 0 0 0,0-1 0 0 0,0 0 0 0 0,0 1 0 0 0,0-1 0 0 0,0 1 0 0 0,0 0 1 0 0,0-1-1 0 0,0 1 0 0 0,0 0 0 0 0,0 0 0 0 0,0 0 0 0 0,-1 0 0 0 0,1 0 0 0 0,0 0 1 0 0,0 0-1 0 0,0 0 0 0 0,0 0 0 0 0,0 0 0 0 0,-1 1 0 0 0,1-1 0 0 0,0 0 0 0 0,-1 1 1 0 0,-4 1-6 0 0,-1 1 0 0 0,1-1 1 0 0,0 1-1 0 0,0 0 1 0 0,1 0-1 0 0,-1 1 1 0 0,-6 5-1 0 0,4-3 10 0 0,1 0 0 0 0,0 1 0 0 0,0 0 0 0 0,1 0 0 0 0,-1 0 1 0 0,2 1-1 0 0,-1 0 0 0 0,1 0 0 0 0,0 1 0 0 0,1-1 0 0 0,0 1 0 0 0,0 0 0 0 0,1 0 0 0 0,0 0 0 0 0,1 1 0 0 0,0-1 0 0 0,-2 15 0 0 0,4-20-18 0 0,1 0-1 0 0,-1 1 1 0 0,1-1-1 0 0,0 1 1 0 0,0-1-1 0 0,0 0 1 0 0,0 0 0 0 0,1 1-1 0 0,0-1 1 0 0,0 0-1 0 0,0 0 1 0 0,0-1 0 0 0,0 1-1 0 0,1 0 1 0 0,0-1-1 0 0,0 1 1 0 0,0-1-1 0 0,0 0 1 0 0,0 0 0 0 0,1 0-1 0 0,-1-1 1 0 0,1 1-1 0 0,0-1 1 0 0,0 0 0 0 0,0 0-1 0 0,0 0 1 0 0,0 0-1 0 0,0-1 1 0 0,0 0-1 0 0,0 0 1 0 0,1 0 0 0 0,-1 0-1 0 0,1 0 1 0 0,-1-1-1 0 0,0 0 1 0 0,1 0-1 0 0,-1 0 1 0 0,1-1 0 0 0,-1 1-1 0 0,1-1 1 0 0,-1 0-1 0 0,5-2 1 0 0,-3 1-352 0 0,1 0 0 0 0,0-1 0 0 0,-1 0 1 0 0,1 0-1 0 0,-1-1 0 0 0,0 1 0 0 0,0-1 0 0 0,-1-1 0 0 0,1 1 1 0 0,-1-1-1 0 0,0 0 0 0 0,9-11 0 0 0,-4-6-1132 0 0</inkml:trace>
+</inkml:ink>
+</file>
+
+<file path=word/ink/ink16.xml><?xml version="1.0" encoding="utf-8"?>
+<inkml:ink xmlns:inkml="http://www.w3.org/2003/InkML">
+  <inkml:definitions>
+    <inkml:context xml:id="ctx0">
+      <inkml:inkSource xml:id="inkSrc0">
+        <inkml:traceFormat>
+          <inkml:channel name="X" type="integer" min="-2.14748E9" max="2.14748E9" units="cm"/>
+          <inkml:channel name="Y" type="integer" min="-2.14748E9" max="2.14748E9" units="cm"/>
+          <inkml:channel name="F" type="integer" max="32767" units="dev"/>
+          <inkml:channel name="OA" type="integer" max="360" units="deg"/>
+          <inkml:channel name="OE" type="integer" max="90" units="deg"/>
+        </inkml:traceFormat>
+        <inkml:channelProperties>
+          <inkml:channelProperty channel="X" name="resolution" value="1000" units="1/cm"/>
+          <inkml:channelProperty channel="Y" name="resolution" value="1000" units="1/cm"/>
+          <inkml:channelProperty channel="F" name="resolution" value="0" units="1/dev"/>
+          <inkml:channelProperty channel="OA" name="resolution" value="1000" units="1/deg"/>
+          <inkml:channelProperty channel="OE" name="resolution" value="1000" units="1/deg"/>
+        </inkml:channelProperties>
+      </inkml:inkSource>
+      <inkml:timestamp xml:id="ts0" timeString="2020-09-19T05:24:43.466"/>
+    </inkml:context>
+    <inkml:brush xml:id="br0">
+      <inkml:brushProperty name="width" value="0.05" units="cm"/>
+      <inkml:brushProperty name="height" value="0.05" units="cm"/>
+    </inkml:brush>
+  </inkml:definitions>
+  <inkml:trace contextRef="#ctx0" brushRef="#br0">277 0 448 0 0,'-59'19'4879'0'0,"51"-17"-4588"0"0,0-1 0 0 0,0 1 0 0 0,0 0 0 0 0,0 1 0 0 0,0 0-1 0 0,1 0 1 0 0,-1 1 0 0 0,1 0 0 0 0,0 0 0 0 0,0 1 0 0 0,0 0 0 0 0,1 0-1 0 0,-1 0 1 0 0,-9 12 0 0 0,12-8-349 0 0,0-1-1 0 0,2 1 0 0 0,-1 0 1 0 0,1 0-1 0 0,0 0 0 0 0,1 0 1 0 0,0 0-1 0 0,0 0 0 0 0,1 1 1 0 0,1 13-1 0 0,-5 48-2029 0 0,3-68 1926 0 0,-11 36-1864 0 0,11-38 1934 0 0,1 0-1 0 0,-1 0 1 0 0,0 0-1 0 0,1 0 1 0 0,-1 0-1 0 0,0-1 1 0 0,0 1-1 0 0,0 0 1 0 0,0 0-1 0 0,1 0 1 0 0,-1-1-1 0 0,0 1 1 0 0,0 0-1 0 0,-1-1 1 0 0,1 1-1 0 0,0-1 1 0 0,0 1-1 0 0,0-1 1 0 0,0 0-1 0 0,0 0 1 0 0,0 1-1 0 0,-1-1 1 0 0,1 0-1 0 0,0 0 1 0 0,0 0-1 0 0,0 0 1 0 0,-1 0-1 0 0,1 0 1 0 0,0 0-1 0 0,-2-1 1 0 0,-26-12-1578 0 0</inkml:trace>
+</inkml:ink>
+</file>
+
+<file path=word/ink/ink2.xml><?xml version="1.0" encoding="utf-8"?>
+<inkml:ink xmlns:inkml="http://www.w3.org/2003/InkML">
+  <inkml:definitions>
+    <inkml:context xml:id="ctx0">
+      <inkml:inkSource xml:id="inkSrc0">
+        <inkml:traceFormat>
+          <inkml:channel name="X" type="integer" min="-2.14748E9" max="2.14748E9" units="cm"/>
+          <inkml:channel name="Y" type="integer" min="-2.14748E9" max="2.14748E9" units="cm"/>
+          <inkml:channel name="F" type="integer" max="32767" units="dev"/>
+          <inkml:channel name="OA" type="integer" max="360" units="deg"/>
+          <inkml:channel name="OE" type="integer" max="90" units="deg"/>
+        </inkml:traceFormat>
+        <inkml:channelProperties>
+          <inkml:channelProperty channel="X" name="resolution" value="1000" units="1/cm"/>
+          <inkml:channelProperty channel="Y" name="resolution" value="1000" units="1/cm"/>
+          <inkml:channelProperty channel="F" name="resolution" value="0" units="1/dev"/>
+          <inkml:channelProperty channel="OA" name="resolution" value="1000" units="1/deg"/>
+          <inkml:channelProperty channel="OE" name="resolution" value="1000" units="1/deg"/>
+        </inkml:channelProperties>
+      </inkml:inkSource>
+      <inkml:timestamp xml:id="ts0" timeString="2020-09-19T05:27:47.340"/>
+    </inkml:context>
+    <inkml:brush xml:id="br0">
+      <inkml:brushProperty name="width" value="0.1" units="cm"/>
+      <inkml:brushProperty name="height" value="0.1" units="cm"/>
+      <inkml:brushProperty name="color" value="#AE198D"/>
+      <inkml:brushProperty name="inkEffects" value="galaxy"/>
+      <inkml:brushProperty name="anchorX" value="1397.23389"/>
+      <inkml:brushProperty name="anchorY" value="869.65302"/>
+      <inkml:brushProperty name="scaleFactor" value="0.5"/>
+    </inkml:brush>
+    <inkml:brush xml:id="br1">
+      <inkml:brushProperty name="width" value="0.1" units="cm"/>
+      <inkml:brushProperty name="height" value="0.1" units="cm"/>
+      <inkml:brushProperty name="color" value="#AE198D"/>
+      <inkml:brushProperty name="inkEffects" value="galaxy"/>
+      <inkml:brushProperty name="anchorX" value="25.66381"/>
+      <inkml:brushProperty name="anchorY" value="-1221.20935"/>
+      <inkml:brushProperty name="scaleFactor" value="0.5"/>
+    </inkml:brush>
+    <inkml:brush xml:id="br2">
+      <inkml:brushProperty name="width" value="0.1" units="cm"/>
+      <inkml:brushProperty name="height" value="0.1" units="cm"/>
+      <inkml:brushProperty name="color" value="#AE198D"/>
+      <inkml:brushProperty name="inkEffects" value="galaxy"/>
+      <inkml:brushProperty name="anchorX" value="-1676.22205"/>
+      <inkml:brushProperty name="anchorY" value="-2205.22241"/>
+      <inkml:brushProperty name="scaleFactor" value="0.5"/>
+    </inkml:brush>
+  </inkml:definitions>
+  <inkml:trace contextRef="#ctx0" brushRef="#br0">9 288 1116 0 0,'0'0'0'0'0,"0"1"2096"0"0,-2 0 206 0 0,1 1-647 0 0,-1 0-317 0 0,1 0-328 0 0,0 0-205 0 0,0 0-177 0 0,1-1-135 0 0,0-1-118 0 0,0 0-91 0 0,0-1-73 0 0,0 1-38 0 0,1-2-35 0 0,1 1-25 0 0,1 0-34 0 0,1 2-3 0 0,0 1-21 0 0,3 4 8 0 0,0 4-8 0 0,-1 7-3 0 0,2 9 0 0 0,0 7 0 0 0,0 8-23 0 0,1 9-8 0 0,0 8-17 0 0,1 7-63 0 0,-1 2-77 0 0,0 1-127 0 0,-1-1-188 0 0,0-5-210 0 0,-1-5-248 0 0,-3-6-304 0 0,-1-9-455 0 0,-1-7-182 0 0,-4-9-55 0 0,-4-9 29 0 0,-4-8 139 0 0,1-6 1395 0 0</inkml:trace>
+  <inkml:trace contextRef="#ctx0" brushRef="#br1" timeOffset="332.3">46 286 1552 0 0,'0'0'0'0'0,"0"0"1996"0"0,0-1-308 0 0,0-2-191 0 0,0 1-227 0 0,0-2-207 0 0,2-1-197 0 0,-1-1-193 0 0,2-1-184 0 0,3-3-138 0 0,1-2-109 0 0,4-5-77 0 0,5-2-53 0 0,4-4-37 0 0,6-2-44 0 0,6-1-20 0 0,5 0-18 0 0,4 2-96 0 0,2 2-311 0 0,1 4-394 0 0,-3 4-621 0 0,-5 3-333 0 0,-8 5-303 0 0,-9 3-93 0 0,-6 2 141 0 0,-7 0 826 0 0</inkml:trace>
+  <inkml:trace contextRef="#ctx0" brushRef="#br2" timeOffset="614.55">92 554 72 0 0,'0'0'0'0'0,"1"1"1664"0"0,3 0 173 0 0,2 1-558 0 0,1 0-250 0 0,3 1-257 0 0,0-1-178 0 0,2 0-134 0 0,0-2-145 0 0,2-1-84 0 0,0-3-80 0 0,2-5-42 0 0,3-4-44 0 0,2-6-32 0 0,3-5-93 0 0,4-4-193 0 0,0-2-321 0 0,2 1-509 0 0,-5 2-292 0 0,-5 7-228 0 0,-8 6-100 0 0,-12 8 74 0 0,-3 5 1521 0 0</inkml:trace>
+</inkml:ink>
+</file>
+
+<file path=word/ink/ink3.xml><?xml version="1.0" encoding="utf-8"?>
+<inkml:ink xmlns:inkml="http://www.w3.org/2003/InkML">
+  <inkml:definitions>
+    <inkml:context xml:id="ctx0">
+      <inkml:inkSource xml:id="inkSrc0">
+        <inkml:traceFormat>
+          <inkml:channel name="X" type="integer" min="-2.14748E9" max="2.14748E9" units="cm"/>
+          <inkml:channel name="Y" type="integer" min="-2.14748E9" max="2.14748E9" units="cm"/>
+          <inkml:channel name="F" type="integer" max="32767" units="dev"/>
+          <inkml:channel name="OA" type="integer" max="360" units="deg"/>
+          <inkml:channel name="OE" type="integer" max="90" units="deg"/>
+        </inkml:traceFormat>
+        <inkml:channelProperties>
+          <inkml:channelProperty channel="X" name="resolution" value="1000" units="1/cm"/>
+          <inkml:channelProperty channel="Y" name="resolution" value="1000" units="1/cm"/>
+          <inkml:channelProperty channel="F" name="resolution" value="0" units="1/dev"/>
+          <inkml:channelProperty channel="OA" name="resolution" value="1000" units="1/deg"/>
+          <inkml:channelProperty channel="OE" name="resolution" value="1000" units="1/deg"/>
+        </inkml:channelProperties>
+      </inkml:inkSource>
+      <inkml:timestamp xml:id="ts0" timeString="2020-09-19T05:27:38.376"/>
+    </inkml:context>
+    <inkml:brush xml:id="br0">
+      <inkml:brushProperty name="width" value="0.05" units="cm"/>
+      <inkml:brushProperty name="height" value="0.05" units="cm"/>
+    </inkml:brush>
+  </inkml:definitions>
+  <inkml:trace contextRef="#ctx0" brushRef="#br0">60 3539 976 0 0,'-2'0'338'0'0,"-1"-1"1"0"0,1 1-1 0 0,0-1 0 0 0,0 1 1 0 0,0-1-1 0 0,0 0 0 0 0,0 1 1 0 0,0-1-1 0 0,0 0 1 0 0,0-1-1 0 0,0 1 0 0 0,-3-3 1 0 0,-17-6 1973 0 0,21 10-2068 0 0,1 0-12 0 0,-6 12 724 0 0,12-10-809 0 0,1 1 0 0 0,0 0 0 0 0,0-1 0 0 0,0-1 0 0 0,0 1 0 0 0,0-1 0 0 0,0 0 0 0 0,0-1 0 0 0,11 1 0 0 0,75-8 927 0 0,-64 4-875 0 0,97-11 412 0 0,-1-5 0 0 0,157-47 0 0 0,-132 27-258 0 0,211-28 1 0 0,395-81-205 0 0,-702 135-98 0 0,0 2 1 0 0,1 3-1 0 0,0 2 0 0 0,0 2 0 0 0,90 6 0 0 0,-123 5 1121 0 0,-23-8 797 0 0,-3-1-643 0 0,-1-1-1202 0 0,3 1-209 0 0,0 1 0 0 0,0-1-1 0 0,0 1 1 0 0,0-1 0 0 0,0 1 0 0 0,-1 0 0 0 0,1 0 0 0 0,-1 0 0 0 0,1 0 0 0 0,0 0 0 0 0,-1 1 0 0 0,0-1 0 0 0,1 1 0 0 0,-1 0 0 0 0,1-1 0 0 0,-1 1-1 0 0,1 0 1 0 0,-1 1 0 0 0,0-1 0 0 0,1 0 0 0 0,-1 1 0 0 0,1-1 0 0 0,-1 1 0 0 0,1 0 0 0 0,0 0 0 0 0,-1 0 0 0 0,1 0 0 0 0,-3 2 0 0 0,-1 1-831 0 0,1-1 0 0 0,-1 0 1 0 0,0 0-1 0 0,0 0 0 0 0,0-1 0 0 0,-1 0 1 0 0,1 0-1 0 0,-1 0 0 0 0,1-1 1 0 0,-1 0-1 0 0,1 0 0 0 0,-1-1 1 0 0,0 0-1 0 0,-9-1 0 0 0,1-5-1322 0 0</inkml:trace>
+</inkml:ink>
+</file>
+
+<file path=word/ink/ink4.xml><?xml version="1.0" encoding="utf-8"?>
+<inkml:ink xmlns:inkml="http://www.w3.org/2003/InkML">
+  <inkml:definitions>
+    <inkml:context xml:id="ctx0">
+      <inkml:inkSource xml:id="inkSrc0">
+        <inkml:traceFormat>
+          <inkml:channel name="X" type="integer" min="-2.14748E9" max="2.14748E9" units="cm"/>
+          <inkml:channel name="Y" type="integer" min="-2.14748E9" max="2.14748E9" units="cm"/>
+          <inkml:channel name="F" type="integer" max="32767" units="dev"/>
+          <inkml:channel name="OA" type="integer" max="360" units="deg"/>
+          <inkml:channel name="OE" type="integer" max="90" units="deg"/>
+        </inkml:traceFormat>
+        <inkml:channelProperties>
+          <inkml:channelProperty channel="X" name="resolution" value="1000" units="1/cm"/>
+          <inkml:channelProperty channel="Y" name="resolution" value="1000" units="1/cm"/>
+          <inkml:channelProperty channel="F" name="resolution" value="0" units="1/dev"/>
+          <inkml:channelProperty channel="OA" name="resolution" value="1000" units="1/deg"/>
+          <inkml:channelProperty channel="OE" name="resolution" value="1000" units="1/deg"/>
+        </inkml:channelProperties>
+      </inkml:inkSource>
+      <inkml:timestamp xml:id="ts0" timeString="2020-09-19T05:27:36.959"/>
+    </inkml:context>
+    <inkml:brush xml:id="br0">
+      <inkml:brushProperty name="width" value="0.05" units="cm"/>
+      <inkml:brushProperty name="height" value="0.05" units="cm"/>
+    </inkml:brush>
+  </inkml:definitions>
+  <inkml:trace contextRef="#ctx0" brushRef="#br0">7 264 448 0 0,'0'0'774'0'0,"0"0"-15"0"0,0 0-40 0 0,0 0-50 0 0,-6 20 1996 0 0,8-18-2596 0 0,-1 0 0 0 0,1 0-1 0 0,0 0 1 0 0,0 0 0 0 0,-1 0 0 0 0,2 0 0 0 0,-1 0 0 0 0,0-1 0 0 0,0 1 0 0 0,0-1-1 0 0,1 1 1 0 0,-1-1 0 0 0,1 0 0 0 0,-1 0 0 0 0,1 0 0 0 0,0 0 0 0 0,-1-1 0 0 0,1 1-1 0 0,5 0 1 0 0,3-1 194 0 0,1-1-1 0 0,0 0 0 0 0,20-4 0 0 0,-22 3-192 0 0,83-9 494 0 0,177 2 0 0 0,-251 9-550 0 0,272-9 86 0 0,184-27 1589 0 0,-296 30-1455 0 0,-122 6-190 0 0,88-10 0 0 0,-30-8 180 0 0,115-15 502 0 0,-139 19-523 0 0,157-45 0 0 0,-33 6 3 0 0,-80 21 427 0 0,-134 32-239 0 0,-6 0 2155 0 0,-15-2-2084 0 0,19 2-838 0 0,0 0-1 0 0,1 0 1 0 0,-1 0-1 0 0,1-1 1 0 0,-1 1-1 0 0,1 0 0 0 0,-1 0 1 0 0,1 0-1 0 0,-1-1 1 0 0,1 1-1 0 0,-1 0 1 0 0,1-1-1 0 0,-1 1 1 0 0,1 0-1 0 0,0-1 1 0 0,-1 1-1 0 0,1 0 0 0 0,-1-1 1 0 0,1 1-1 0 0,0-1 1 0 0,-1 1-1 0 0,1-1 1 0 0,0 1-1 0 0,0-1 1 0 0,-1 1-1 0 0,1-1 1 0 0,0 1-1 0 0,0-1 0 0 0,0 0 1 0 0,-2 1-2124 0 0,-4 0 194 0 0</inkml:trace>
+</inkml:ink>
+</file>
+
+<file path=word/ink/ink5.xml><?xml version="1.0" encoding="utf-8"?>
+<inkml:ink xmlns:inkml="http://www.w3.org/2003/InkML">
+  <inkml:definitions>
+    <inkml:context xml:id="ctx0">
+      <inkml:inkSource xml:id="inkSrc0">
+        <inkml:traceFormat>
+          <inkml:channel name="X" type="integer" min="-2.14748E9" max="2.14748E9" units="cm"/>
+          <inkml:channel name="Y" type="integer" min="-2.14748E9" max="2.14748E9" units="cm"/>
+          <inkml:channel name="F" type="integer" max="32767" units="dev"/>
+          <inkml:channel name="OA" type="integer" max="360" units="deg"/>
+          <inkml:channel name="OE" type="integer" max="90" units="deg"/>
+        </inkml:traceFormat>
+        <inkml:channelProperties>
+          <inkml:channelProperty channel="X" name="resolution" value="1000" units="1/cm"/>
+          <inkml:channelProperty channel="Y" name="resolution" value="1000" units="1/cm"/>
+          <inkml:channelProperty channel="F" name="resolution" value="0" units="1/dev"/>
+          <inkml:channelProperty channel="OA" name="resolution" value="1000" units="1/deg"/>
+          <inkml:channelProperty channel="OE" name="resolution" value="1000" units="1/deg"/>
+        </inkml:channelProperties>
+      </inkml:inkSource>
+      <inkml:timestamp xml:id="ts0" timeString="2020-09-19T05:27:34.607"/>
+    </inkml:context>
+    <inkml:brush xml:id="br0">
+      <inkml:brushProperty name="width" value="0.05" units="cm"/>
+      <inkml:brushProperty name="height" value="0.05" units="cm"/>
+    </inkml:brush>
+  </inkml:definitions>
+  <inkml:trace contextRef="#ctx0" brushRef="#br0">46 0 272 0 0,'-44'9'5844'0'0,"43"-9"-5167"0"0,1 0-68 0 0,0 0-80 0 0,45 9 1186 0 0,130 11-611 0 0,1-9 1 0 0,259-15 0 0 0,62-3 66 0 0,-392 8-295 0 0,113 8-516 0 0,-83-1 578 0 0,-87-8-721 0 0,-33-1-191 0 0,0 1 0 0 0,0 0 0 0 0,-1 1-1 0 0,1 0 1 0 0,0 1 0 0 0,-1 1 0 0 0,0 0 0 0 0,1 1 0 0 0,20 8 0 0 0,-31-9-24 0 0,1 1-1 0 0,-1-1 1 0 0,0 1 0 0 0,0-1-1 0 0,0 1 1 0 0,-1 0 0 0 0,1 1 0 0 0,3 6-1 0 0,-4-7 3 0 0,0 1 0 0 0,0-1-1 0 0,0 0 1 0 0,1-1-1 0 0,-1 1 1 0 0,1-1 0 0 0,0 1-1 0 0,6 3 1 0 0,131 63 49 0 0,-139-69-38 0 0,1-1 0 0 0,-1 1 1 0 0,0 0-1 0 0,1-1 0 0 0,-1 0 1 0 0,1 1-1 0 0,-1-1 0 0 0,1 0 1 0 0,-1 0-1 0 0,0-1 1 0 0,1 1-1 0 0,-1 0 0 0 0,1-1 1 0 0,-1 1-1 0 0,0-1 0 0 0,1 0 1 0 0,2-1-1 0 0,2 0 99 0 0,-6 1-78 0 0,-1 1-10 0 0,0 0-4 0 0,-1 0-10 0 0,-4 0-11 0 0,3 0-40 0 0,1 0-372 0 0,-1 1-1 0 0,0-1 1 0 0,0-1-1 0 0,1 1 1 0 0,-1 0-1 0 0,0 0 1 0 0,1-1-1 0 0,-1 1 1 0 0,0-1-1 0 0,1 1 1 0 0,-1-1-1 0 0,0 0 1 0 0,1 1-1 0 0,-1-1 1 0 0,1 0-1 0 0,-1 0 1 0 0,1 0-1 0 0,0 0 1 0 0,-1-1-1 0 0,1 1 0 0 0,0 0 1 0 0,0 0-1 0 0,0-1 1 0 0,0 1-1 0 0,0-1 1 0 0,0 1-1 0 0,0-1 1 0 0,0 1-1 0 0,1-1 1 0 0,-1 0-1 0 0,1 1 1 0 0,-1-3-1 0 0,-1-13-1894 0 0</inkml:trace>
+</inkml:ink>
+</file>
+
+<file path=word/ink/ink6.xml><?xml version="1.0" encoding="utf-8"?>
+<inkml:ink xmlns:inkml="http://www.w3.org/2003/InkML">
+  <inkml:definitions>
+    <inkml:context xml:id="ctx0">
+      <inkml:inkSource xml:id="inkSrc0">
+        <inkml:traceFormat>
+          <inkml:channel name="X" type="integer" min="-2.14748E9" max="2.14748E9" units="cm"/>
+          <inkml:channel name="Y" type="integer" min="-2.14748E9" max="2.14748E9" units="cm"/>
+          <inkml:channel name="F" type="integer" max="32767" units="dev"/>
+          <inkml:channel name="OA" type="integer" max="360" units="deg"/>
+          <inkml:channel name="OE" type="integer" max="90" units="deg"/>
+        </inkml:traceFormat>
+        <inkml:channelProperties>
+          <inkml:channelProperty channel="X" name="resolution" value="1000" units="1/cm"/>
+          <inkml:channelProperty channel="Y" name="resolution" value="1000" units="1/cm"/>
+          <inkml:channelProperty channel="F" name="resolution" value="0" units="1/dev"/>
+          <inkml:channelProperty channel="OA" name="resolution" value="1000" units="1/deg"/>
+          <inkml:channelProperty channel="OE" name="resolution" value="1000" units="1/deg"/>
+        </inkml:channelProperties>
+      </inkml:inkSource>
+      <inkml:timestamp xml:id="ts0" timeString="2020-09-19T05:27:33.258"/>
+    </inkml:context>
+    <inkml:brush xml:id="br0">
+      <inkml:brushProperty name="width" value="0.05" units="cm"/>
+      <inkml:brushProperty name="height" value="0.05" units="cm"/>
+    </inkml:brush>
+  </inkml:definitions>
+  <inkml:trace contextRef="#ctx0" brushRef="#br0">0 34 648 0 0,'23'-29'10069'0'0,"-23"28"-10031"0"0,1 1 0 0 0,0-1-1 0 0,0 1 1 0 0,0-1 0 0 0,0 1 0 0 0,0 0 0 0 0,0-1-1 0 0,0 1 1 0 0,0 0 0 0 0,0 0 0 0 0,0 0 0 0 0,0 0-1 0 0,0 0 1 0 0,1 0 0 0 0,-1 0 0 0 0,0 0 0 0 0,0 0-1 0 0,0 0 1 0 0,0 1 0 0 0,0-1 0 0 0,0 0 0 0 0,1 1-1 0 0,26 7 61 0 0,27 16-48 0 0,-45-20-47 0 0,0-1-1 0 0,0 1 1 0 0,-1 1-1 0 0,1 0 1 0 0,12 9 0 0 0,-8-3 1 0 0,1 0 1 0 0,0-1-1 0 0,1-1 1 0 0,-1 0-1 0 0,2-2 1 0 0,-1 1-1 0 0,1-2 1 0 0,0 0-1 0 0,0-1 1 0 0,1-1-1 0 0,18 2 1 0 0,-4 1-13 0 0,0 2 1 0 0,-1 1 0 0 0,0 1 0 0 0,0 2-1 0 0,-1 1 1 0 0,-1 2 0 0 0,31 20 0 0 0,-21-16 146 0 0,1-1 0 0 0,0-3 0 0 0,1-1 0 0 0,1-2 0 0 0,48 8 0 0 0,78 25 229 0 0,-1 3-257 0 0,-141-43-110 0 0,1-2-1 0 0,-1 0 1 0 0,1-2 0 0 0,44-3 0 0 0,91-18 105 0 0,-107 11 74 0 0,1 1 0 0 0,0 3 0 0 0,76 5 0 0 0,-123 0-202 0 0,0 1 0 0 0,0 0 0 0 0,0 0 0 0 0,0 1 0 0 0,9 5 0 0 0,10 2 14 0 0,-16-7 38 0 0,0-2 1 0 0,0 1 0 0 0,0-2 0 0 0,0 0 0 0 0,0 0 0 0 0,0-1 0 0 0,18-4 0 0 0,36-1-16 0 0,-65 6-1 0 0,-1 0-1 0 0,0 0 2 0 0,0 0-1 0 0,0 0 6 0 0,0 0-6 0 0,45-9-1389 0 0,-42 8-3076 0 0,-8 0 2193 0 0,-15 2 772 0 0,11 0 327 0 0,-20-1-945 0 0</inkml:trace>
+</inkml:ink>
+</file>
+
+<file path=word/ink/ink7.xml><?xml version="1.0" encoding="utf-8"?>
+<inkml:ink xmlns:inkml="http://www.w3.org/2003/InkML">
+  <inkml:definitions>
+    <inkml:context xml:id="ctx0">
+      <inkml:inkSource xml:id="inkSrc0">
+        <inkml:traceFormat>
+          <inkml:channel name="X" type="integer" min="-2.14748E9" max="2.14748E9" units="cm"/>
+          <inkml:channel name="Y" type="integer" min="-2.14748E9" max="2.14748E9" units="cm"/>
+          <inkml:channel name="F" type="integer" max="32767" units="dev"/>
+          <inkml:channel name="OA" type="integer" max="360" units="deg"/>
+          <inkml:channel name="OE" type="integer" max="90" units="deg"/>
+        </inkml:traceFormat>
+        <inkml:channelProperties>
+          <inkml:channelProperty channel="X" name="resolution" value="1000" units="1/cm"/>
+          <inkml:channelProperty channel="Y" name="resolution" value="1000" units="1/cm"/>
+          <inkml:channelProperty channel="F" name="resolution" value="0" units="1/dev"/>
+          <inkml:channelProperty channel="OA" name="resolution" value="1000" units="1/deg"/>
+          <inkml:channelProperty channel="OE" name="resolution" value="1000" units="1/deg"/>
+        </inkml:channelProperties>
+      </inkml:inkSource>
+      <inkml:timestamp xml:id="ts0" timeString="2020-09-19T05:27:00.788"/>
+    </inkml:context>
+    <inkml:brush xml:id="br0">
+      <inkml:brushProperty name="width" value="0.05" units="cm"/>
+      <inkml:brushProperty name="height" value="0.05" units="cm"/>
+      <inkml:brushProperty name="color" value="#008C3A"/>
+    </inkml:brush>
+  </inkml:definitions>
+  <inkml:trace contextRef="#ctx0" brushRef="#br0">103 229 164 0 0,'-15'-38'4276'0'0,"13"27"-3087"0"0,0 12 335 0 0,-2 21-425 0 0,3 0-911 0 0,-1 0 0 0 0,-2 0 0 0 0,-5 23-1 0 0,-6 34-35 0 0,11-56-125 0 0,-1 0-1 0 0,-10 29 1 0 0,-6 27 3 0 0,20-74-29 0 0,0-1-1 0 0,0 1 1 0 0,1 0 0 0 0,-1 0 0 0 0,1 0 0 0 0,1-1 0 0 0,-1 1-1 0 0,1 5 1 0 0,0-8-2 0 0,0-1 0 0 0,-1 0 0 0 0,1 0 0 0 0,0 0 0 0 0,-1 0-1 0 0,1 0 1 0 0,0 1 0 0 0,0-2 0 0 0,0 1 0 0 0,0 0 0 0 0,0 0 0 0 0,0 0-1 0 0,0 0 1 0 0,0-1 0 0 0,0 1 0 0 0,1 0 0 0 0,-1-1 0 0 0,0 1 0 0 0,0-1 0 0 0,1 1-1 0 0,-1-1 1 0 0,0 0 0 0 0,1 1 0 0 0,-1-1 0 0 0,0 0 0 0 0,1 0 0 0 0,-1 0 0 0 0,0 0-1 0 0,1 0 1 0 0,-1-1 0 0 0,0 1 0 0 0,0 0 0 0 0,1 0 0 0 0,-1-1 0 0 0,2 0 0 0 0,6-1 0 0 0,-1-1 0 0 0,1-1 0 0 0,-1 1 0 0 0,0-1 1 0 0,0-1-1 0 0,0 0 0 0 0,-1 0 0 0 0,1 0 0 0 0,-1-1 1 0 0,0 0-1 0 0,-1 0 0 0 0,1-1 0 0 0,6-9 0 0 0,11-14 26 0 0,33-57-1 0 0,1-32 27 0 0,-58 119-49 0 0,1 0 0 0 0,-1 0 0 0 0,0 0 0 0 0,0 0 0 0 0,0 0 0 0 0,0 0 0 0 0,0 0 0 0 0,0-1 0 0 0,0 1 0 0 0,0 0 0 0 0,0 0 0 0 0,0 0 0 0 0,1 0 0 0 0,-1 0 0 0 0,0 0 0 0 0,0-1 0 0 0,0 1 0 0 0,0 0 0 0 0,0 0 0 0 0,0 0 0 0 0,0 0 0 0 0,0 0 0 0 0,0-1 0 0 0,0 1 0 0 0,0 0 0 0 0,0 0 0 0 0,0 0 0 0 0,0 0 0 0 0,-1 0 0 0 0,1-1 0 0 0,0 1 0 0 0,0 0 0 0 0,0 0 0 0 0,0 0 0 0 0,0 0 0 0 0,0 0 0 0 0,0 0 0 0 0,0-1 0 0 0,0 1 0 0 0,0 0 0 0 0,0 0 0 0 0,-1 0 0 0 0,1 0-1 0 0,0 0 1 0 0,0 0 0 0 0,0 0 0 0 0,0 0 0 0 0,0 0 0 0 0,0 0 0 0 0,-1 0 0 0 0,1 0 0 0 0,0 0 0 0 0,0-1 0 0 0,0 1 0 0 0,-1 0 0 0 0,-10 4 123 0 0,-11 7 57 0 0,8 2-134 0 0,0 0 0 0 0,1 1 0 0 0,0 1 0 0 0,1 0 0 0 0,0 1 0 0 0,2 0 0 0 0,0 1 0 0 0,1 0 0 0 0,0 1 0 0 0,-10 30 0 0 0,18-42-51 0 0,0-1 0 0 0,1 1 0 0 0,0 0 0 0 0,0-1 0 0 0,0 1 0 0 0,0 0-1 0 0,1 0 1 0 0,0-1 0 0 0,0 1 0 0 0,3 8 0 0 0,-3-12 2 0 0,-1-1-1 0 0,1 0 1 0 0,-1 0 0 0 0,1 0 0 0 0,0 1 0 0 0,-1-1-1 0 0,1 0 1 0 0,0 0 0 0 0,0 0 0 0 0,0 0-1 0 0,0 0 1 0 0,0 0 0 0 0,0-1 0 0 0,0 1 0 0 0,0 0-1 0 0,0 0 1 0 0,0-1 0 0 0,0 1 0 0 0,0 0 0 0 0,1-1-1 0 0,-1 1 1 0 0,0-1 0 0 0,0 0 0 0 0,1 1-1 0 0,-1-1 1 0 0,0 0 0 0 0,1 0 0 0 0,-1 0 0 0 0,0 0-1 0 0,1 0 1 0 0,-1 0 0 0 0,0 0 0 0 0,1-1 0 0 0,-1 1-1 0 0,0 0 1 0 0,1-1 0 0 0,-1 1 0 0 0,0-1-1 0 0,0 1 1 0 0,0-1 0 0 0,1 1 0 0 0,-1-1 0 0 0,0 0-1 0 0,0 0 1 0 0,0 0 0 0 0,0 0 0 0 0,0 1-1 0 0,1-3 1 0 0,7-5 7 0 0,0-1 1 0 0,0 0-1 0 0,-1 0 0 0 0,-1-1 0 0 0,1 0 0 0 0,-2 0 0 0 0,11-20 1 0 0,-1-4 23 0 0,15-44 0 0 0,-30 73-22 0 0,1 0 0 0 0,-1 0 1 0 0,-1 1-1 0 0,1-1 0 0 0,-1 0 1 0 0,0-10-1 0 0,0 14 1 0 0,0 1-1 0 0,0-1 1 0 0,0 1-1 0 0,0-1 1 0 0,0 0 0 0 0,0 1-1 0 0,0-1 1 0 0,0 0-1 0 0,-1 1 1 0 0,1-1-1 0 0,0 0 1 0 0,0 1 0 0 0,0-1-1 0 0,-1 1 1 0 0,1-1-1 0 0,0 1 1 0 0,-1-1 0 0 0,1 1-1 0 0,0-1 1 0 0,-1 1-1 0 0,1-1 1 0 0,-1 1-1 0 0,1-1 1 0 0,-1 1 0 0 0,1-1-1 0 0,-1 1 1 0 0,1 0-1 0 0,-1-1 1 0 0,0 1 0 0 0,1 0-1 0 0,-1 0 1 0 0,1 0-1 0 0,-1-1 1 0 0,0 1 0 0 0,1 0-1 0 0,-1 0 1 0 0,1 0-1 0 0,-1 0 1 0 0,0 0-1 0 0,1 0 1 0 0,-1 0 0 0 0,0 0-1 0 0,1 0 1 0 0,-1 0-1 0 0,0 0 1 0 0,1 1 0 0 0,-1-1-1 0 0,1 0 1 0 0,-1 0-1 0 0,0 1 1 0 0,1-1-1 0 0,-1 0 1 0 0,1 1 0 0 0,-1-1-1 0 0,1 0 1 0 0,-1 1-1 0 0,1-1 1 0 0,-1 1 0 0 0,1-1-1 0 0,0 1 1 0 0,-1 0-1 0 0,-2 1-1 0 0,1 1 0 0 0,-1 0 1 0 0,1-1-1 0 0,0 1 0 0 0,0 0 0 0 0,0 0 0 0 0,1 0 0 0 0,-1 0 0 0 0,1 0 0 0 0,-1 0 0 0 0,1 0 0 0 0,0 1 0 0 0,0-1 0 0 0,1 0 0 0 0,-1 1 0 0 0,1-1 0 0 0,-1 1 0 0 0,1-1 0 0 0,1 6 1 0 0,0 10 40 0 0,1-1 0 0 0,6 28 0 0 0,-2-15-25 0 0,-6-28-23 0 0,1 4-4 0 0,-1 0 0 0 0,2 0 0 0 0,-1 0 0 0 0,1 0 0 0 0,0-1 0 0 0,0 1 0 0 0,1 0 1 0 0,-1-1-1 0 0,8 11 0 0 0,-9-17 3 0 0,-1 1 0 0 0,1-1 0 0 0,0 0 0 0 0,0 0 1 0 0,-1 0-1 0 0,1 0 0 0 0,0 0 0 0 0,0 1 0 0 0,0-2 1 0 0,-1 1-1 0 0,1 0 0 0 0,0 0 0 0 0,0 0 0 0 0,0 0 0 0 0,-1 0 1 0 0,1-1-1 0 0,0 1 0 0 0,-1 0 0 0 0,1-1 0 0 0,0 1 1 0 0,0 0-1 0 0,-1-1 0 0 0,1 1 0 0 0,-1-1 0 0 0,1 1 1 0 0,0-1-1 0 0,-1 0 0 0 0,1 1 0 0 0,-1-1 0 0 0,1 1 0 0 0,-1-1 1 0 0,0 0-1 0 0,1 0 0 0 0,-1 1 0 0 0,0-1 0 0 0,1 0 1 0 0,-1 1-1 0 0,0-2 0 0 0,18-30 1 0 0,6-27 1 0 0,-18 40-127 0 0,1 1-1 0 0,1-1 1 0 0,1 1-1 0 0,14-20 1 0 0,-27 60-2796 0 0,-16 19 542 0 0,15-36 1911 0 0,0 0 0 0 0,0 0 0 0 0,0 0 0 0 0,-1-1 0 0 0,1 0 0 0 0,-8 4 0 0 0,-9 2-1141 0 0</inkml:trace>
+  <inkml:trace contextRef="#ctx0" brushRef="#br0" timeOffset="941.71">583 319 1268 0 0,'2'2'247'0'0,"1"0"0"0"0,-1-1-1 0 0,1 1 1 0 0,0-1 0 0 0,0 1 0 0 0,-1-1 0 0 0,1 0-1 0 0,0 0 1 0 0,0 0 0 0 0,0-1 0 0 0,1 1 0 0 0,-1-1-1 0 0,6 1 1 0 0,40 5 209 0 0,1 1-274 0 0,52 0 1 0 0,-99-7-497 0 0,-3 0 246 0 0,1 1-1 0 0,-1-1 1 0 0,1 0-1 0 0,-1 0 1 0 0,1 0-1 0 0,-1 0 1 0 0,1 1-1 0 0,-1-1 0 0 0,1 0 1 0 0,-1 0-1 0 0,1 0 1 0 0,-1 0-1 0 0,1 0 1 0 0,-1 0-1 0 0,1 0 1 0 0,-1 0-1 0 0,1 0 0 0 0,-1-1 1 0 0,1 1-1 0 0,-1 0 1 0 0,1 0-1 0 0,-1 0 1 0 0,1-1-1 0 0,-1 1 1 0 0,1 0-1 0 0,-1 0 0 0 0,1-1 1 0 0,-1 1-1 0 0,0 0 1 0 0,1-1-1 0 0,-1 1 1 0 0,1-1-1 0 0,-1 1 1 0 0,0 0-1 0 0,0-1 0 0 0,1 1 1 0 0,-1-1-1 0 0,0 1 1 0 0,0-1-1 0 0,1 1 1 0 0,-1-1-1 0 0,0 1 1 0 0,0-1-1 0 0,0 1 0 0 0,0-1 1 0 0,-6-8-1249 0 0</inkml:trace>
+  <inkml:trace contextRef="#ctx0" brushRef="#br0" timeOffset="1269.01">703 597 408 0 0,'1'1'259'0'0,"0"0"0"0"0,0 0 1 0 0,0 0-1 0 0,0 0 0 0 0,1 0 0 0 0,-1-1 1 0 0,0 1-1 0 0,1 0 0 0 0,-1-1 0 0 0,1 1 1 0 0,-1-1-1 0 0,1 0 0 0 0,-1 1 0 0 0,1-1 0 0 0,-1 0 1 0 0,1 0-1 0 0,1 0 0 0 0,31 3 1085 0 0,-27-3-1238 0 0,7 1 58 0 0,1-2 0 0 0,0 0 0 0 0,28-5 1 0 0,-40 5-313 0 0,0 1 0 0 0,0-1 1 0 0,0 0-1 0 0,0 0 1 0 0,-1 0-1 0 0,1-1 1 0 0,0 1-1 0 0,0-1 1 0 0,-1 1-1 0 0,1-1 1 0 0,-1 0-1 0 0,0 0 0 0 0,0 0 1 0 0,1 0-1 0 0,-1 0 1 0 0,0-1-1 0 0,-1 1 1 0 0,1-1-1 0 0,0 1 1 0 0,-1-1-1 0 0,1 0 0 0 0,-1 1 1 0 0,0-1-1 0 0,0 0 1 0 0,1-4-1 0 0,5-13-1360 0 0,7-2-16 0 0</inkml:trace>
+  <inkml:trace contextRef="#ctx0" brushRef="#br0" timeOffset="2393.04">1535 50 808 0 0,'8'-47'4293'0'0,"-9"47"-4202"0"0,1 0 0 0 0,-1-1 1 0 0,1 1-1 0 0,-1 0 0 0 0,1 0 0 0 0,-1-1 0 0 0,1 1 1 0 0,-1 0-1 0 0,1 0 0 0 0,-1 0 0 0 0,1 0 0 0 0,-1 0 0 0 0,0 0 1 0 0,1 0-1 0 0,-1 0 0 0 0,1 0 0 0 0,-1 0 0 0 0,1 0 1 0 0,-1 0-1 0 0,1 0 0 0 0,-1 0 0 0 0,1 0 0 0 0,-1 0 0 0 0,1 1 1 0 0,-1-1-1 0 0,1 0 0 0 0,-1 0 0 0 0,1 1 0 0 0,-1-1 1 0 0,1 0-1 0 0,-1 1 0 0 0,1-1 0 0 0,-1 1 0 0 0,-20 11 777 0 0,5 0-762 0 0,1 1 0 0 0,0 0-1 0 0,1 1 1 0 0,0 1 0 0 0,1 0 0 0 0,1 1 0 0 0,1 0 0 0 0,0 1-1 0 0,1 0 1 0 0,-8 19 0 0 0,-2 13-106 0 0,2 1 0 0 0,-19 80-1 0 0,30-100 2 0 0,-6 52 0 0 0,12-71-2 0 0,1-1-1 0 0,0 1 1 0 0,0-1-1 0 0,1 0 1 0 0,0 1-1 0 0,1-1 1 0 0,0 0-1 0 0,7 19 1 0 0,-8-27-1 0 0,0 0 1 0 0,0 1-1 0 0,0-1 1 0 0,1 0-1 0 0,-1 0 1 0 0,1 0-1 0 0,0 0 1 0 0,-1 0-1 0 0,1 0 1 0 0,0 0-1 0 0,0 0 1 0 0,0-1-1 0 0,0 1 0 0 0,0-1 1 0 0,1 0-1 0 0,-1 1 1 0 0,0-1-1 0 0,1 0 1 0 0,2 0-1 0 0,0 0 3 0 0,0 0-1 0 0,0 0 1 0 0,-1-1-1 0 0,1 0 1 0 0,0 0-1 0 0,0 0 1 0 0,0 0-1 0 0,0-1 1 0 0,7-2-1 0 0,5-2 15 0 0,0-1-1 0 0,-1 0 0 0 0,0-2 1 0 0,24-14-1 0 0,-6 1-41 0 0,-1-2 0 0 0,-1-1-1 0 0,48-46 1 0 0,-77 67-13 0 0,-1 1-1 0 0,1-1 0 0 0,0 0 0 0 0,-1 0 1 0 0,0 0-1 0 0,0-1 0 0 0,0 1 0 0 0,0 0 1 0 0,0-1-1 0 0,0 1 0 0 0,-1-1 1 0 0,0 0-1 0 0,0 1 0 0 0,0-1 0 0 0,0 0 1 0 0,-1 0-1 0 0,1 0 0 0 0,-1 0 0 0 0,0 1 1 0 0,0-1-1 0 0,0 0 0 0 0,-1 0 1 0 0,1 0-1 0 0,-1 0 0 0 0,0 1 0 0 0,0-1 1 0 0,-1 0-1 0 0,1 1 0 0 0,-1-1 0 0 0,1 1 1 0 0,-1-1-1 0 0,0 1 0 0 0,0 0 1 0 0,-4-5-1 0 0,-6-7-38 0 0,11 14 100 0 0,1 0 0 0 0,-1 0 0 0 0,0 0 0 0 0,1 0 0 0 0,-1 0 0 0 0,0 0 0 0 0,0 0 0 0 0,0 0 0 0 0,0 0 0 0 0,0 0 0 0 0,0 0 0 0 0,0 1 0 0 0,0-1 0 0 0,0 1 1 0 0,0-1-1 0 0,-1 0 0 0 0,1 1 0 0 0,0 0 0 0 0,0-1 0 0 0,0 1 0 0 0,-1 0 0 0 0,1 0 0 0 0,0-1 0 0 0,-1 1 0 0 0,1 0 0 0 0,0 0 0 0 0,0 1 0 0 0,-2-1 0 0 0,2 0 76 0 0,1 0-24 0 0,0 0-21 0 0,0 0-14 0 0,-30 15 170 0 0,14-9-68 0 0,1-2-1 0 0,-1 1 1 0 0,0-2-1 0 0,0 0 1 0 0,0-1-1 0 0,-23-1 1 0 0,19 0-166 0 0,0 1 0 0 0,0 0 0 0 0,-25 8 1 0 0,60-14-2258 0 0,-13 4 1846 0 0,0 0 0 0 0,0-1 0 0 0,0 1 0 0 0,0-1 0 0 0,0 1 0 0 0,0-1 0 0 0,0 0 1 0 0,-1 0-1 0 0,1 0 0 0 0,0 0 0 0 0,0 0 0 0 0,-1 0 0 0 0,1-1 0 0 0,2-1 0 0 0,10-8-1252 0 0</inkml:trace>
+  <inkml:trace contextRef="#ctx0" brushRef="#br0" timeOffset="3059.65">1858 428 1056 0 0,'-5'-3'2402'0'0,"2"0"-563"0"0,11-1-1017 0 0,73-36 740 0 0,-72 37-1536 0 0,6-3-4 0 0,-1 0 1 0 0,1 0-1 0 0,-1-2 1 0 0,0 1-1 0 0,-1-2 1 0 0,0 0-1 0 0,13-12 1 0 0,-25 21-20 0 0,0-1 0 0 0,-1 1 0 0 0,1-1 0 0 0,-1 1 0 0 0,1-1 0 0 0,-1 1 0 0 0,1-1 0 0 0,-1 0 0 0 0,0 1 0 0 0,1-1 0 0 0,-1 1 0 0 0,0-1 0 0 0,1 0 0 0 0,-1 1 0 0 0,0-1 0 0 0,0 0 0 0 0,1 0 0 0 0,-1 1 0 0 0,0-1 0 0 0,0 0 0 0 0,0 1 0 0 0,0-1 0 0 0,0 0 0 0 0,0 0 0 0 0,0 1 0 0 0,0-1 0 0 0,-1 0 0 0 0,1 1 0 0 0,0-1 0 0 0,0 0 0 0 0,0 1 0 0 0,-1-1 0 0 0,1 0 0 0 0,0 1 0 0 0,-1-1 0 0 0,1 0 0 0 0,-1 1 0 0 0,0-2 1 0 0,-2 1 1 0 0,1-1 0 0 0,-1 1 0 0 0,1 0 0 0 0,-1 0 1 0 0,0 0-1 0 0,0 0 0 0 0,0 0 0 0 0,0 1 1 0 0,0-1-1 0 0,-3 1 0 0 0,-71 0 34 0 0,67 1 12 0 0,1 0 0 0 0,0 1 0 0 0,-1 0-1 0 0,1 1 1 0 0,0 0 0 0 0,0 0 0 0 0,0 1-1 0 0,1 0 1 0 0,-1 0 0 0 0,1 1 0 0 0,0 0-1 0 0,-10 10 1 0 0,13-10-24 0 0,0 0 0 0 0,1 0 1 0 0,-1 1-1 0 0,1 0 0 0 0,1 0 0 0 0,-1 0 0 0 0,1 0 0 0 0,0 0 1 0 0,0 1-1 0 0,1-1 0 0 0,0 1 0 0 0,0 0 0 0 0,1 0 1 0 0,0 0-1 0 0,0 0 0 0 0,0 0 0 0 0,1 10 0 0 0,0-10-23 0 0,1 0 1 0 0,-1 1-1 0 0,2-1 0 0 0,-1 0 0 0 0,1 0 0 0 0,0 0 0 0 0,0 0 1 0 0,1 0-1 0 0,0-1 0 0 0,0 1 0 0 0,0-1 0 0 0,1 1 1 0 0,9 10-1 0 0,-10-14-8 0 0,0 1 1 0 0,0-1-1 0 0,1 0 1 0 0,-1 0-1 0 0,1 0 1 0 0,0-1-1 0 0,-1 1 1 0 0,1-1-1 0 0,1 0 1 0 0,-1 0-1 0 0,0 0 0 0 0,0-1 1 0 0,1 0-1 0 0,-1 1 1 0 0,1-2-1 0 0,-1 1 1 0 0,1 0-1 0 0,-1-1 1 0 0,1 0-1 0 0,-1 0 1 0 0,1 0-1 0 0,0 0 1 0 0,6-2-1 0 0,-2-1-139 0 0,-1 1-1 0 0,1-1 1 0 0,0 0-1 0 0,-1-1 1 0 0,0 0-1 0 0,0-1 1 0 0,0 1-1 0 0,-1-1 0 0 0,1-1 1 0 0,11-10-1 0 0,-7 3-954 0 0,-1 0-1 0 0,0 0 0 0 0,-1-1 0 0 0,16-28 1 0 0,-11 15-614 0 0</inkml:trace>
+  <inkml:trace contextRef="#ctx0" brushRef="#br0" timeOffset="3841.9">2246 337 168 0 0,'-19'5'3667'0'0,"18"-5"-3340"0"0,0 0 0 0 0,-1 0 0 0 0,1 0 1 0 0,0 1-1 0 0,-1-1 0 0 0,1 0 0 0 0,0 1 1 0 0,0-1-1 0 0,-1 1 0 0 0,1 0 0 0 0,0-1 1 0 0,0 1-1 0 0,0 0 0 0 0,-2 1 0 0 0,2 0-290 0 0,0 1-1 0 0,0-1 1 0 0,0 0-1 0 0,1 1 1 0 0,-1-1-1 0 0,1 1 1 0 0,-1-1-1 0 0,1 0 0 0 0,0 1 1 0 0,0-1-1 0 0,0 5 1 0 0,8 196 672 0 0,-4-169-510 0 0,-4-33-193 0 0,0 0 1 0 0,0 0-1 0 0,1 0 1 0 0,-1 0-1 0 0,0 0 1 0 0,0 0-1 0 0,1 0 1 0 0,-1 0-1 0 0,1 0 1 0 0,-1 0-1 0 0,1 0 1 0 0,-1 0-1 0 0,1 0 1 0 0,0-1-1 0 0,-1 1 1 0 0,1 0-1 0 0,0 0 1 0 0,-1-1-1 0 0,1 1 1 0 0,0 0-1 0 0,0-1 1 0 0,0 1-1 0 0,0-1 1 0 0,0 1-1 0 0,0-1 1 0 0,1 1-1 0 0,-1-1 4 0 0,0-1 0 0 0,0 1-1 0 0,0-1 1 0 0,0 1 0 0 0,0-1 0 0 0,0 1-1 0 0,-1-1 1 0 0,1 0 0 0 0,0 0 0 0 0,0 1-1 0 0,-1-1 1 0 0,1 0 0 0 0,0 0 0 0 0,-1 0-1 0 0,1 0 1 0 0,-1 0 0 0 0,1 0-1 0 0,-1 0 1 0 0,0 0 0 0 0,1 0 0 0 0,-1 0-1 0 0,0 0 1 0 0,1-1 0 0 0,5-29 148 0 0,-5 29-135 0 0,2-26 72 0 0,-1 0 0 0 0,-2-36 0 0 0,2-34-76 0 0,-1 90-22 0 0,0-5-17 0 0,1 1 0 0 0,0-1-1 0 0,0 0 1 0 0,1 1 0 0 0,9-22-1 0 0,-12 34 21 0 0,0 0-1 0 0,0-1 1 0 0,0 1-1 0 0,0 0 1 0 0,0 0-1 0 0,0 0 1 0 0,0-1-1 0 0,0 1 1 0 0,1 0-1 0 0,-1 0 1 0 0,0 0-1 0 0,0-1 1 0 0,0 1 0 0 0,0 0-1 0 0,0 0 1 0 0,1 0-1 0 0,-1 0 1 0 0,0-1-1 0 0,0 1 1 0 0,0 0-1 0 0,1 0 1 0 0,-1 0-1 0 0,0 0 1 0 0,0 0-1 0 0,1 0 1 0 0,-1 0-1 0 0,0 0 1 0 0,0 0-1 0 0,0 0 1 0 0,1-1-1 0 0,-1 1 1 0 0,0 0-1 0 0,0 0 1 0 0,1 0-1 0 0,-1 1 1 0 0,0-1-1 0 0,0 0 1 0 0,1 0-1 0 0,-1 0 1 0 0,0 0-1 0 0,0 0 1 0 0,0 0-1 0 0,1 0 1 0 0,-1 0-1 0 0,10 12-28 0 0,2 20-9 0 0,-1 23 80 0 0,-2 0-1 0 0,2 89 1 0 0,-10-165-56 0 0,1 1 1 0 0,0 0 0 0 0,2 0 0 0 0,0 0-1 0 0,8-21 1 0 0,-8 28-19 0 0,1 0 0 0 0,1 0 0 0 0,0 0 0 0 0,0 1 0 0 0,1 0 0 0 0,1 0 0 0 0,0 1 0 0 0,16-18 0 0 0,-21 26 20 0 0,0 1 0 0 0,1-1 0 0 0,-1 0 0 0 0,1 1 0 0 0,-1 0 0 0 0,1 0 0 0 0,0 0 0 0 0,0 0 0 0 0,0 0 0 0 0,5-1 0 0 0,-8 3 11 0 0,0 0 0 0 0,1 0 0 0 0,-1 0 0 0 0,0 0 0 0 0,0 0 0 0 0,0 0 0 0 0,0 0 0 0 0,0 0 1 0 0,0 1-1 0 0,0-1 0 0 0,0 0 0 0 0,0 1 0 0 0,0-1 0 0 0,0 1 0 0 0,0-1 0 0 0,0 1 0 0 0,0-1 0 0 0,0 1 0 0 0,0 0 0 0 0,0-1 1 0 0,-1 1-1 0 0,1 0 0 0 0,0 0 0 0 0,-1-1 0 0 0,1 1 0 0 0,0 0 0 0 0,-1 0 0 0 0,1 0 0 0 0,-1 0 0 0 0,1 0 0 0 0,-1 0 0 0 0,1 0 1 0 0,-1 0-1 0 0,0 0 0 0 0,0 0 0 0 0,1 0 0 0 0,-1 0 0 0 0,0 0 0 0 0,0 1 0 0 0,0-1 0 0 0,0 0 0 0 0,0 0 0 0 0,-1 0 0 0 0,1 0 1 0 0,-1 2-1 0 0,-1 76 118 0 0,0-41-141 0 0,2 1 0 0 0,6 56 1 0 0,-6-92-59 0 0,0-1 0 0 0,0 1 0 0 0,1-1 0 0 0,-1 1 1 0 0,1-1-1 0 0,0 1 0 0 0,0-1 0 0 0,0 0 0 0 0,0 1 0 0 0,0-1 1 0 0,0 0-1 0 0,0 0 0 0 0,1 0 0 0 0,-1 0 0 0 0,1 0 1 0 0,0 0-1 0 0,-1 0 0 0 0,1 0 0 0 0,0-1 0 0 0,0 1 0 0 0,0-1 1 0 0,0 1-1 0 0,1-1 0 0 0,-1 0 0 0 0,0 0 0 0 0,5 2 1 0 0,-4-3-160 0 0,0 0 1 0 0,-1 0 0 0 0,1 0 0 0 0,0-1-1 0 0,0 1 1 0 0,0-1 0 0 0,0 0 0 0 0,0 1 0 0 0,0-1-1 0 0,0 0 1 0 0,-1-1 0 0 0,1 1 0 0 0,0 0 0 0 0,-1-1-1 0 0,1 0 1 0 0,-1 1 0 0 0,1-1 0 0 0,-1 0-1 0 0,0 0 1 0 0,0 0 0 0 0,0-1 0 0 0,2-3 0 0 0,11-13-1284 0 0</inkml:trace>
+  <inkml:trace contextRef="#ctx0" brushRef="#br0" timeOffset="4358.36">2772 233 1464 0 0,'-2'2'533'0'0,"-1"0"-1"0"0,1 0 1 0 0,-1 1-1 0 0,1-1 1 0 0,-1 0 0 0 0,1 1-1 0 0,0-1 1 0 0,-3 6-1 0 0,-20 48 1479 0 0,7-12-1599 0 0,8-28-341 0 0,-2 5-16 0 0,17-17-54 0 0,12-9-16 0 0,25-11 4 0 0,-21 6 17 0 0,1 2 0 0 0,0 1 0 0 0,29-6 0 0 0,-44 12-4 0 0,0 0-1 0 0,1 1 1 0 0,-1-1 0 0 0,0 1-1 0 0,1 1 1 0 0,-1 0-1 0 0,0 0 1 0 0,1 0 0 0 0,-1 1-1 0 0,0 0 1 0 0,0 0 0 0 0,0 1-1 0 0,-1 0 1 0 0,11 5-1 0 0,-13-5 4 0 0,0 0 0 0 0,-1 1 0 0 0,1-1 0 0 0,-1 1-1 0 0,0-1 1 0 0,1 1 0 0 0,-2 0 0 0 0,1 0-1 0 0,0 0 1 0 0,-1 1 0 0 0,0-1 0 0 0,0 1-1 0 0,0-1 1 0 0,-1 1 0 0 0,1 0 0 0 0,-1-1-1 0 0,0 1 1 0 0,0 0 0 0 0,-1 0 0 0 0,0 6 0 0 0,1-3 45 0 0,-1 0 0 0 0,0 0 0 0 0,-1 0 0 0 0,0 0 0 0 0,0 0 0 0 0,-1-1 0 0 0,0 1 0 0 0,-1 0 1 0 0,1-1-1 0 0,-1 1 0 0 0,-6 10 0 0 0,2-8 29 0 0,-5 10 204 0 0,-2 0 0 0 0,-28 32 0 0 0,39-49-283 0 0,0 1 0 0 0,0-1 1 0 0,-1 0-1 0 0,1 0 0 0 0,-1 0 0 0 0,0 0 0 0 0,0-1 0 0 0,0 1 0 0 0,0-1 1 0 0,0 0-1 0 0,-1 0 0 0 0,1-1 0 0 0,-1 1 0 0 0,1-1 0 0 0,-1 0 0 0 0,1 0 1 0 0,-1-1-1 0 0,0 1 0 0 0,1-1 0 0 0,-1 0 0 0 0,-4-1 0 0 0,8 1-107 0 0,0 0-1 0 0,0-1 1 0 0,0 1 0 0 0,0-1-1 0 0,0 1 1 0 0,0-1-1 0 0,0 1 1 0 0,0-1-1 0 0,0 0 1 0 0,1 0 0 0 0,-1 1-1 0 0,0-1 1 0 0,0 0-1 0 0,1 0 1 0 0,-1 0 0 0 0,1 0-1 0 0,-1 0 1 0 0,1 0-1 0 0,-1 0 1 0 0,1 0-1 0 0,-1 0 1 0 0,1 0 0 0 0,0 0-1 0 0,-1 0 1 0 0,1 0-1 0 0,0 0 1 0 0,0 0-1 0 0,0 0 1 0 0,0-1 0 0 0,3-34-3471 0 0,3 10 1652 0 0</inkml:trace>
+</inkml:ink>
+</file>
+
+<file path=word/ink/ink8.xml><?xml version="1.0" encoding="utf-8"?>
+<inkml:ink xmlns:inkml="http://www.w3.org/2003/InkML">
+  <inkml:definitions>
+    <inkml:context xml:id="ctx0">
+      <inkml:inkSource xml:id="inkSrc0">
+        <inkml:traceFormat>
+          <inkml:channel name="X" type="integer" min="-2.14748E9" max="2.14748E9" units="cm"/>
+          <inkml:channel name="Y" type="integer" min="-2.14748E9" max="2.14748E9" units="cm"/>
+          <inkml:channel name="F" type="integer" max="32767" units="dev"/>
+          <inkml:channel name="OA" type="integer" max="360" units="deg"/>
+          <inkml:channel name="OE" type="integer" max="90" units="deg"/>
+        </inkml:traceFormat>
+        <inkml:channelProperties>
+          <inkml:channelProperty channel="X" name="resolution" value="1000" units="1/cm"/>
+          <inkml:channelProperty channel="Y" name="resolution" value="1000" units="1/cm"/>
+          <inkml:channelProperty channel="F" name="resolution" value="0" units="1/dev"/>
+          <inkml:channelProperty channel="OA" name="resolution" value="1000" units="1/deg"/>
+          <inkml:channelProperty channel="OE" name="resolution" value="1000" units="1/deg"/>
+        </inkml:channelProperties>
+      </inkml:inkSource>
+      <inkml:timestamp xml:id="ts0" timeString="2020-09-19T05:26:41.636"/>
+    </inkml:context>
+    <inkml:brush xml:id="br0">
+      <inkml:brushProperty name="width" value="0.05" units="cm"/>
+      <inkml:brushProperty name="height" value="0.05" units="cm"/>
+      <inkml:brushProperty name="color" value="#E71224"/>
+    </inkml:brush>
+  </inkml:definitions>
+  <inkml:trace contextRef="#ctx0" brushRef="#br0">30 150 216 0 0,'-4'-8'3324'0'0,"4"8"-3295"0"0,0 0 0 0 0,0 0-1 0 0,1 0 1 0 0,-1 0-1 0 0,0 0 1 0 0,0 0-1 0 0,0 0 1 0 0,0 0 0 0 0,0 0-1 0 0,0 0 1 0 0,1 0-1 0 0,-1 0 1 0 0,0 0 0 0 0,0 0-1 0 0,0 0 1 0 0,0 0-1 0 0,0 0 1 0 0,1 0-1 0 0,-1 0 1 0 0,0 0 0 0 0,0 0-1 0 0,0 0 1 0 0,0 0-1 0 0,0 0 1 0 0,0 0-1 0 0,0-1 1 0 0,0 1 0 0 0,1 0-1 0 0,-1 0 1 0 0,0 0-1 0 0,0 0 1 0 0,0 0 0 0 0,0 0-1 0 0,0 0 1 0 0,0 0-1 0 0,0-1 1 0 0,0 1-1 0 0,0 0 1 0 0,0 0 0 0 0,0 0-1 0 0,0 0 1 0 0,0 0-1 0 0,0 0 1 0 0,0-1 0 0 0,0 1-1 0 0,0 0 1 0 0,0 0-1 0 0,0 0 1 0 0,0 0-1 0 0,0 0 1 0 0,0-1 0 0 0,0 1-1 0 0,0 0 1 0 0,0 0-1 0 0,0 0 1 0 0,0 0-1 0 0,0 0 1 0 0,0 0 0 0 0,0 0-1 0 0,0-1 1 0 0,0 1-1 0 0,0 0 1 0 0,-1 0 0 0 0,1 0-1 0 0,0 0 1 0 0,0 0-1 0 0,0 0 1 0 0,1-1 776 0 0,-1 1-79 0 0,0 0-96 0 0,8 21 3139 0 0,-8 271-1679 0 0,-1-274-2083 0 0,2 0-1 0 0,1 0 1 0 0,0 0 0 0 0,1 0-1 0 0,1-1 1 0 0,0 1 0 0 0,1-1-1 0 0,11 23 1 0 0,-16-39-401 0 0,-5-6-488 0 0,-13-18-1934 0 0,-24-34-4116 0 0,33 38 5004 0 0</inkml:trace>
+  <inkml:trace contextRef="#ctx0" brushRef="#br0" timeOffset="970.49">16 198 448 0 0,'23'-18'5746'0'0,"13"-31"-2092"0"0,-14 17-2268 0 0,-19 29-1313 0 0,0-1-1 0 0,0 1 1 0 0,1 0 0 0 0,-1 0 0 0 0,1 0 0 0 0,-1 0 0 0 0,1 1-1 0 0,0-1 1 0 0,0 1 0 0 0,0 0 0 0 0,0 0 0 0 0,0 1 0 0 0,1-1 0 0 0,-1 1-1 0 0,0 0 1 0 0,1 0 0 0 0,-1 0 0 0 0,1 1 0 0 0,6-1 0 0 0,3 3 20 0 0,0-1 1 0 0,-1 2-1 0 0,0 0 1 0 0,26 9 0 0 0,-12-3 55 0 0,-22-6-48 0 0,-1 0-1 0 0,0 0 1 0 0,0 0 0 0 0,0 1 0 0 0,0 0 0 0 0,0 0-1 0 0,-1 0 1 0 0,0 0 0 0 0,0 0 0 0 0,0 1 0 0 0,0-1-1 0 0,-1 1 1 0 0,0 0 0 0 0,0 0 0 0 0,2 6 0 0 0,10 17 73 0 0,-9-19-84 0 0,0 0 0 0 0,-1 1 0 0 0,0 0 0 0 0,0 0-1 0 0,4 19 1 0 0,-2-11 43 0 0,2 13 37 0 0,-8-25-150 0 0,0 1 0 0 0,1-1 0 0 0,0 0 0 0 0,0 1 0 0 0,0-1 0 0 0,1 0 0 0 0,0 0 0 0 0,3 7 0 0 0,-3-8-7 0 0,-1-1-1 0 0,-1 1 1 0 0,1-1-1 0 0,-1 1 0 0 0,1 0 1 0 0,-1-1-1 0 0,-1 1 0 0 0,1 0 1 0 0,-1 4-1 0 0,0 5 11 0 0,1-2-14 0 0,0-17 484 0 0,0 5-311 0 0,-15 21 635 0 0,14-15-789 0 0,1-1 0 0 0,-1 1 0 0 0,0-1 0 0 0,-1 0 0 0 0,1 1 0 0 0,-1-1 0 0 0,-3 6 0 0 0,5-10-25 0 0,0 0 0 0 0,-1 0 0 0 0,1 0 1 0 0,0 0-1 0 0,-1 0 0 0 0,1 0 1 0 0,0 0-1 0 0,-1-1 0 0 0,1 1 0 0 0,-1 0 1 0 0,0 0-1 0 0,1 0 0 0 0,-1-1 1 0 0,0 1-1 0 0,1 0 0 0 0,-1-1 0 0 0,0 1 1 0 0,0-1-1 0 0,0 1 0 0 0,1-1 1 0 0,-1 1-1 0 0,0-1 0 0 0,0 1 0 0 0,0-1 1 0 0,0 0-1 0 0,0 0 0 0 0,0 1 1 0 0,0-1-1 0 0,0 0 0 0 0,0 0 0 0 0,0 0 1 0 0,0 0-1 0 0,0 0 0 0 0,0 0 1 0 0,0 0-1 0 0,0 0 0 0 0,0-1 0 0 0,0 1 1 0 0,0 0-1 0 0,0-1 0 0 0,1 1 1 0 0,-1 0-1 0 0,0-1 0 0 0,-1 0 0 0 0,-2-2 1 0 0,0 1 0 0 0,0-1-1 0 0,0 1 1 0 0,0 0 0 0 0,-1 0 0 0 0,1 0-1 0 0,-1 0 1 0 0,1 1 0 0 0,-1 0-1 0 0,0 0 1 0 0,1 0 0 0 0,-1 0 0 0 0,0 1-1 0 0,0 0 1 0 0,-8 1 0 0 0,-1 1-13 0 0,0 1 1 0 0,1 0-1 0 0,-26 11 1 0 0,22-8-12 0 0,1 0-1 0 0,-28 5 1 0 0,42-11 15 0 0,-1-1 1 0 0,1 1-1 0 0,0 0 0 0 0,0-1 1 0 0,0 1-1 0 0,0-1 0 0 0,0 0 1 0 0,0 1-1 0 0,0-1 1 0 0,0 0-1 0 0,1 0 0 0 0,-1 0 1 0 0,0-1-1 0 0,0 1 0 0 0,1 0 1 0 0,-1-1-1 0 0,1 1 0 0 0,-1-1 1 0 0,1 1-1 0 0,0-1 1 0 0,-1 0-1 0 0,1 1 0 0 0,0-1 1 0 0,0 0-1 0 0,0 0 0 0 0,0-2 1 0 0,1 3-32 0 0,10 9-626 0 0,-9-7 590 0 0,-1 0 1 0 0,0-1-1 0 0,1 1 1 0 0,-1-1-1 0 0,1 1 1 0 0,-1 0-1 0 0,1-1 1 0 0,-1 1-1 0 0,1-1 1 0 0,0 1-1 0 0,-1-1 1 0 0,1 0-1 0 0,0 1 1 0 0,-1-1 0 0 0,1 0-1 0 0,0 1 1 0 0,-1-1-1 0 0,1 0 1 0 0,1 1-1 0 0,1-2-144 0 0,0 1 0 0 0,-1 0 0 0 0,1-1 0 0 0,-1 0 0 0 0,1 1 0 0 0,-1-1 0 0 0,0 0 0 0 0,1 0 0 0 0,-1 0 0 0 0,0-1 0 0 0,1 1 0 0 0,-1 0 0 0 0,0-1-1 0 0,0 0 1 0 0,0 1 0 0 0,-1-1 0 0 0,1 0 0 0 0,0 0 0 0 0,0 0 0 0 0,-1 0 0 0 0,0 0 0 0 0,3-4 0 0 0,2-7-1033 0 0,0 1 0 0 0,-1-1-1 0 0,5-16 1 0 0,0 0-984 0 0,-1 2 140 0 0</inkml:trace>
+  <inkml:trace contextRef="#ctx0" brushRef="#br0" timeOffset="2020.44">128 236 1280 0 0,'-4'-18'2486'0'0,"3"17"-2391"0"0,0 0 1 0 0,1 0-1 0 0,-1-1 1 0 0,1 1-1 0 0,-1 0 0 0 0,1-1 1 0 0,-1 1-1 0 0,1 0 0 0 0,0-1 1 0 0,0 1-1 0 0,-1-1 1 0 0,1 1-1 0 0,0-1 0 0 0,1 1 1 0 0,-1 0-1 0 0,0-1 0 0 0,0 1 1 0 0,0-1-1 0 0,1 1 1 0 0,-1 0-1 0 0,1-1 0 0 0,-1 1 1 0 0,1 0-1 0 0,0 0 0 0 0,-1-1 1 0 0,1 1-1 0 0,1-2 1 0 0,-10 30 3063 0 0,-3 35-2515 0 0,10-61-582 0 0,-5 35 188 0 0,-2 0 0 0 0,-15 40 0 0 0,22-76-248 0 0,1 1-1 0 0,0 0 1 0 0,-1-1-1 0 0,1 1 1 0 0,0 0-1 0 0,-1 0 1 0 0,1-1-1 0 0,0 1 1 0 0,0 0-1 0 0,-1 0 1 0 0,1 0-1 0 0,0-1 0 0 0,0 1 1 0 0,0 0-1 0 0,0 0 1 0 0,0 0-1 0 0,0-1 1 0 0,1 1-1 0 0,-1 0 1 0 0,0 0-1 0 0,0-1 1 0 0,0 1-1 0 0,1 1 1 0 0,14-7-9 0 0,17-25 53 0 0,-11-4 38 0 0,-1-2-1 0 0,-1-1 1 0 0,26-74-1 0 0,-44 105 251 0 0,-3 7-69 0 0,-9 15 87 0 0,-16 30-132 0 0,18-23-209 0 0,0 1 0 0 0,2 0-1 0 0,1 0 1 0 0,1 1 0 0 0,1-1 0 0 0,1 1 0 0 0,1 0 0 0 0,2 39 0 0 0,0-64-11 0 0,1 0 0 0 0,-1-1 0 0 0,0 1 0 0 0,0-1 0 0 0,1 1 0 0 0,-1 0 0 0 0,0-1 1 0 0,1 1-1 0 0,-1 0 0 0 0,0-1 0 0 0,1 1 0 0 0,-1 0 0 0 0,0 0 0 0 0,1-1 0 0 0,-1 1 0 0 0,1 0 0 0 0,-1 0 0 0 0,0 0 0 0 0,1 0 1 0 0,-1-1-1 0 0,1 1 0 0 0,-1 0 0 0 0,1 0 0 0 0,-1 0 0 0 0,1 0 0 0 0,-1 0 0 0 0,1 0 0 0 0,-1 0 0 0 0,1 0 0 0 0,-1 0 0 0 0,0 0 1 0 0,1 1-1 0 0,-1-1 0 0 0,1 0 0 0 0,-1 0 0 0 0,1 0 0 0 0,-1 0 0 0 0,0 1 0 0 0,1-1 0 0 0,-1 0 0 0 0,1 1 0 0 0,-1-1 0 0 0,0 0 1 0 0,1 0-1 0 0,-1 1 0 0 0,0-1 0 0 0,0 1 0 0 0,1-1 0 0 0,-1 0 0 0 0,0 1 0 0 0,0-1 0 0 0,1 1 0 0 0,-1-1 0 0 0,0 0 1 0 0,0 1-1 0 0,0-1 0 0 0,0 1 0 0 0,0-1 0 0 0,0 1 0 0 0,0-1 0 0 0,0 1 0 0 0,0-1 0 0 0,0 1 0 0 0,0-1 0 0 0,0 0 0 0 0,0 1 1 0 0,0-1-1 0 0,0 2 0 0 0,25-32 81 0 0,8-35 108 0 0,-4-2 0 0 0,42-135 0 0 0,-71 198-174 0 0,1 1 0 0 0,0-1 0 0 0,-1 0 0 0 0,0 1 0 0 0,1-1 0 0 0,-1 1 0 0 0,-1-1 0 0 0,1 0 0 0 0,-1 1 0 0 0,1-1 0 0 0,-3-4 0 0 0,3 7-3 0 0,0 1 1 0 0,0-1-1 0 0,0 1 0 0 0,0-1 1 0 0,-1 1-1 0 0,1-1 0 0 0,0 1 1 0 0,-1-1-1 0 0,1 1 0 0 0,0-1 1 0 0,-1 1-1 0 0,1-1 0 0 0,0 1 1 0 0,-1 0-1 0 0,1-1 0 0 0,-1 1 1 0 0,1 0-1 0 0,-1-1 0 0 0,1 1 1 0 0,-1 0-1 0 0,1 0 0 0 0,-1-1 1 0 0,1 1-1 0 0,-1 0 1 0 0,0 0-1 0 0,0 0 4 0 0,0 0-1 0 0,0 1 1 0 0,0-1 0 0 0,0 1 0 0 0,0-1-1 0 0,0 1 1 0 0,0-1 0 0 0,0 1 0 0 0,0-1-1 0 0,0 1 1 0 0,0 0 0 0 0,1 0 0 0 0,-1-1-1 0 0,0 1 1 0 0,1 0 0 0 0,-1 0 0 0 0,0 0-1 0 0,1 0 1 0 0,-1 1 0 0 0,-2 6-10 0 0,0 1 1 0 0,0-1-1 0 0,1 1 0 0 0,1 0 0 0 0,-1 0 1 0 0,1 0-1 0 0,1 0 0 0 0,0 0 0 0 0,1 13 1 0 0,-1-6-4 0 0,-1 26 4 0 0,0-23 0 0 0,0 0 0 0 0,2 0 0 0 0,0 0 0 0 0,6 30 0 0 0,-6-47-8 0 0,-1-1 0 0 0,0 0 1 0 0,0 1-1 0 0,1-1 0 0 0,-1 0 0 0 0,1 1 1 0 0,-1-1-1 0 0,1 0 0 0 0,0 0 0 0 0,0 1 1 0 0,-1-1-1 0 0,1 0 0 0 0,0 0 0 0 0,0 0 0 0 0,0 0 1 0 0,0 0-1 0 0,2 1 0 0 0,-2-2 1 0 0,0 0-1 0 0,0 0 1 0 0,0 0-1 0 0,0 0 1 0 0,0 0-1 0 0,1 0 1 0 0,-1 0-1 0 0,0-1 1 0 0,0 1-1 0 0,0 0 1 0 0,0-1-1 0 0,0 1 1 0 0,0 0-1 0 0,0-1 1 0 0,0 1-1 0 0,0-1 1 0 0,0 0-1 0 0,0 1 1 0 0,0-1-1 0 0,0 0 1 0 0,1-1-1 0 0,1-1 7 0 0,0-1 0 0 0,0 1 0 0 0,0-1-1 0 0,-1 0 1 0 0,1 0 0 0 0,-1 0 0 0 0,2-5 0 0 0,12-16 29 0 0,-11 17-21 0 0,1 1 0 0 0,-1-1 0 0 0,-1-1 0 0 0,0 1 1 0 0,0 0-1 0 0,0-1 0 0 0,-1 0 0 0 0,0 0 0 0 0,-1 0 0 0 0,3-17 1 0 0,-5 26-10 0 0,0-1 0 0 0,-1 1 0 0 0,1 0 0 0 0,0 0 0 0 0,0-1-1 0 0,0 1 1 0 0,0 0 0 0 0,0 0 0 0 0,0-1 0 0 0,0 1 0 0 0,-1 0 0 0 0,1 0 0 0 0,0 0 0 0 0,0-1 0 0 0,0 1 0 0 0,0 0 0 0 0,-1 0 0 0 0,1 0 0 0 0,0-1 0 0 0,0 1 0 0 0,-1 0 0 0 0,1 0 0 0 0,0 0 0 0 0,0 0 0 0 0,-1 0 0 0 0,1 0 0 0 0,0 0 0 0 0,0 0 0 0 0,-1-1 0 0 0,1 1 0 0 0,0 0 0 0 0,0 0 0 0 0,-1 0 0 0 0,1 0 0 0 0,0 0 0 0 0,0 0 0 0 0,-1 1-1 0 0,1-1 1 0 0,0 0 0 0 0,0 0 0 0 0,-1 0 0 0 0,1 0 0 0 0,0 0 0 0 0,0 0 0 0 0,-1 0 0 0 0,1 0 0 0 0,0 1 0 0 0,0-1 0 0 0,-1 0 0 0 0,1 0 0 0 0,0 0 0 0 0,0 1 0 0 0,-13 9 272 0 0,8 4-236 0 0,0 1 0 0 0,1-1 0 0 0,1 1-1 0 0,0 0 1 0 0,1 0 0 0 0,1 1 0 0 0,1-1-1 0 0,1 25 1 0 0,0-6-20 0 0,6 21-23 0 0,-7-55-1 0 0,0 0 0 0 0,0 0 0 0 0,0-1 0 0 0,1 1 0 0 0,-1 0 0 0 0,0 0-1 0 0,0 0 1 0 0,0 0 0 0 0,0-1 0 0 0,0 1 0 0 0,1 0 0 0 0,-1 0 0 0 0,0 0-1 0 0,0 0 1 0 0,0-1 0 0 0,1 1 0 0 0,-1 0 0 0 0,0 0 0 0 0,0 0 0 0 0,0 0-1 0 0,1 0 1 0 0,-1 0 0 0 0,0 0 0 0 0,0 0 0 0 0,1 0 0 0 0,-1 0 0 0 0,0 0-1 0 0,0 0 1 0 0,0 0 0 0 0,1 0 0 0 0,-1 0 0 0 0,0 0 0 0 0,0 0 0 0 0,1 0-1 0 0,-1 0 1 0 0,0 0 0 0 0,0 0 0 0 0,0 0 0 0 0,1 0 0 0 0,-1 1 0 0 0,0-1-1 0 0,0 0 1 0 0,0 0 0 0 0,1 0 0 0 0,-1 0 0 0 0,0 0 0 0 0,0 1 0 0 0,0-1-1 0 0,0 0 1 0 0,0 0 0 0 0,1 0 0 0 0,-1 0 0 0 0,0 1 0 0 0,0-1 0 0 0,0 0-1 0 0,0 0 1 0 0,0 1 0 0 0,0-1 0 0 0,0 0 0 0 0,13-19-496 0 0,-1-13-2386 0 0,-1 1-1 0 0,-2-2 1 0 0,10-59-1 0 0,-18 61 604 0 0</inkml:trace>
+  <inkml:trace contextRef="#ctx0" brushRef="#br0" timeOffset="2555.93">750 311 480 0 0,'-6'-11'495'0'0,"0"1"-1"0"0,1-1 1 0 0,1-1 0 0 0,0 1-1 0 0,0-1 1 0 0,1 1-1 0 0,-2-16 1 0 0,2 21 3927 0 0,16 11-2296 0 0,-4-3-2085 0 0,1-1 0 0 0,0 0 0 0 0,0-1 0 0 0,0 0 0 0 0,0 0 0 0 0,-1-1-1 0 0,1 0 1 0 0,0-1 0 0 0,10-3 0 0 0,-5 2-49 0 0,-1 0 0 0 0,1 1 0 0 0,25 0 0 0 0,-31 2-188 0 0,-1 0-1 0 0,1 1 1 0 0,0 0-1 0 0,-1 1 1 0 0,1 0-1 0 0,-1 0 1 0 0,0 0-1 0 0,13 7 1 0 0,-50-15-6305 0 0,14-1 4688 0 0</inkml:trace>
+  <inkml:trace contextRef="#ctx0" brushRef="#br0" timeOffset="3324.63">743 457 660 0 0,'-1'1'214'0'0,"1"0"0"0"0,0 0 0 0 0,0 0-1 0 0,0 0 1 0 0,0-1 0 0 0,0 1 0 0 0,0 0 0 0 0,0 0 0 0 0,0 0 0 0 0,0 0-1 0 0,0 0 1 0 0,0 0 0 0 0,0 0 0 0 0,1 0 0 0 0,-1-1 0 0 0,0 1 0 0 0,1 0-1 0 0,-1 0 1 0 0,1 0 0 0 0,-1-1 0 0 0,1 1 0 0 0,-1 0 0 0 0,1 0 0 0 0,0-1-1 0 0,-1 1 1 0 0,1 0 0 0 0,0-1 0 0 0,-1 1 0 0 0,1-1 0 0 0,0 1 0 0 0,0-1-1 0 0,0 1 1 0 0,-1-1 0 0 0,1 0 0 0 0,2 1 0 0 0,0-1-54 0 0,1-1 1 0 0,0 0 0 0 0,0 1 0 0 0,-1-1-1 0 0,1 0 1 0 0,0-1 0 0 0,-1 1-1 0 0,5-3 1 0 0,26-13 296 0 0,-19 9-277 0 0,1 0-1 0 0,0 1 1 0 0,0 1 0 0 0,25-7-1 0 0,-37 12-251 0 0,-1 1 0 0 0,1-1-1 0 0,0 1 1 0 0,0-1 0 0 0,0 1-1 0 0,0 1 1 0 0,0-1 0 0 0,-1 0-1 0 0,1 1 1 0 0,0 0 0 0 0,0 0-1 0 0,0 0 1 0 0,-1 0 0 0 0,1 0-1 0 0,-1 1 1 0 0,1 0 0 0 0,-1 0-1 0 0,0 0 1 0 0,1 0 0 0 0,-1 0-1 0 0,0 0 1 0 0,0 1 0 0 0,-1 0-1 0 0,1-1 1 0 0,4 6 0 0 0,-2 14-2791 0 0,-4-18-1329 0 0,-7-10 2359 0 0</inkml:trace>
+  <inkml:trace contextRef="#ctx0" brushRef="#br0" timeOffset="3950.19">1553 244 524 0 0,'0'-7'994'0'0,"0"3"-615"0"0,0 0 0 0 0,0 0 0 0 0,0-1 0 0 0,0 1 0 0 0,0 0 0 0 0,-1 0 0 0 0,0-1 0 0 0,0 1 0 0 0,0 0 0 0 0,0 0 0 0 0,-1 0 0 0 0,1 0 0 0 0,-5-7 0 0 0,5 10-249 0 0,0 0 0 0 0,1 0 1 0 0,-1 0-1 0 0,0 0 0 0 0,0 0 0 0 0,0 1 0 0 0,0-1 1 0 0,0 0-1 0 0,0 0 0 0 0,0 1 0 0 0,0-1 0 0 0,0 0 1 0 0,0 1-1 0 0,-1-1 0 0 0,1 1 0 0 0,0 0 0 0 0,0-1 1 0 0,0 1-1 0 0,-1 0 0 0 0,1 0 0 0 0,0 0 1 0 0,-1 0-1 0 0,1 0 0 0 0,0 0 0 0 0,0 0 0 0 0,-1 0 1 0 0,1 0-1 0 0,0 0 0 0 0,0 1 0 0 0,0-1 0 0 0,-1 1 1 0 0,1-1-1 0 0,0 1 0 0 0,0-1 0 0 0,0 1 0 0 0,0 0 1 0 0,0-1-1 0 0,0 1 0 0 0,0 0 0 0 0,-1 1 0 0 0,-5 4-62 0 0,1 1-1 0 0,1 0 1 0 0,0 0-1 0 0,0 0 0 0 0,0 1 1 0 0,1-1-1 0 0,0 1 1 0 0,0 0-1 0 0,1 0 0 0 0,0 1 1 0 0,0-1-1 0 0,1 1 1 0 0,-2 10-1 0 0,-4 11 1 0 0,6-23-66 0 0,1-1 1 0 0,0 1 0 0 0,0 0-1 0 0,0 0 1 0 0,1-1-1 0 0,0 1 1 0 0,0 0-1 0 0,0 0 1 0 0,1 0 0 0 0,0-1-1 0 0,1 1 1 0 0,0-1-1 0 0,0 1 1 0 0,0-1 0 0 0,0 1-1 0 0,1-1 1 0 0,0 0-1 0 0,1 0 1 0 0,-1-1-1 0 0,1 1 1 0 0,0-1 0 0 0,1 1-1 0 0,-1-1 1 0 0,1-1-1 0 0,0 1 1 0 0,7 5-1 0 0,-5-5 7 0 0,0 0-1 0 0,0 0 0 0 0,0-1 1 0 0,1 0-1 0 0,-1 0 0 0 0,1-1 0 0 0,0 0 1 0 0,0 0-1 0 0,1-1 0 0 0,-1 0 0 0 0,0-1 1 0 0,1 1-1 0 0,-1-2 0 0 0,1 1 1 0 0,-1-1-1 0 0,1 0 0 0 0,0-1 0 0 0,-1 0 1 0 0,0 0-1 0 0,12-4 0 0 0,-9 0 6 0 0,0 0 0 0 0,-1 0 0 0 0,1-1 0 0 0,-1 0-1 0 0,0-1 1 0 0,0 0 0 0 0,-1-1 0 0 0,0 0 0 0 0,0 0-1 0 0,-1-1 1 0 0,0 0 0 0 0,-1-1 0 0 0,0 0 0 0 0,9-16 0 0 0,-13 21-11 0 0,0 0 1 0 0,0 0-1 0 0,-1-1 1 0 0,0 0-1 0 0,0 1 1 0 0,0-1 0 0 0,-1 0-1 0 0,0 0 1 0 0,0 0-1 0 0,0 0 1 0 0,-1 0 0 0 0,0 0-1 0 0,0 0 1 0 0,0 0-1 0 0,-1 0 1 0 0,0 0 0 0 0,0 1-1 0 0,0-1 1 0 0,-1 0-1 0 0,0 0 1 0 0,0 1 0 0 0,-1-1-1 0 0,1 1 1 0 0,-1 0-1 0 0,-1-1 1 0 0,1 1 0 0 0,0 1-1 0 0,-1-1 1 0 0,0 0-1 0 0,-6-4 1 0 0,-7-3 18 0 0,-1 1 1 0 0,0 0-1 0 0,-1 2 1 0 0,0 0-1 0 0,0 1 0 0 0,-41-10 1 0 0,-4-4 13 0 0,43 13-30 0 0,13 5-8 0 0,0 0-1 0 0,0 1 1 0 0,0-1-1 0 0,-1 2 1 0 0,0-1-1 0 0,1 1 1 0 0,-15-2-1 0 0,22 5-1 0 0,0-1 0 0 0,0 0-1 0 0,0 1 1 0 0,0-1 0 0 0,0 1-1 0 0,1-1 1 0 0,-1 1 0 0 0,0-1-1 0 0,0 1 1 0 0,1 0 0 0 0,-1-1-1 0 0,0 1 1 0 0,1 0 0 0 0,-1 0-1 0 0,1-1 1 0 0,-1 1 0 0 0,1 0-1 0 0,-1 0 1 0 0,1 0 0 0 0,0 0-1 0 0,-1 0 1 0 0,1 0 0 0 0,0-1-1 0 0,0 1 1 0 0,-1 0 0 0 0,1 0-1 0 0,0 0 1 0 0,0 0 0 0 0,0 0-1 0 0,0 0 1 0 0,1 1 0 0 0,3 38-128 0 0,-2-28 62 0 0,0 6-126 0 0,17 115-1407 0 0,-15-120 605 0 0,0 1 0 0 0,0-1 0 0 0,1 0-1 0 0,8 14 1 0 0,-11-21-33 0 0,-2-6 974 0 0,0 0-1 0 0,0 1 0 0 0,0-1 1 0 0,1 0-1 0 0,-1 0 0 0 0,0 0 0 0 0,0 1 1 0 0,0-1-1 0 0,0 0 0 0 0,0 0 1 0 0,0 0-1 0 0,0 1 0 0 0,0-1 1 0 0,1 0-1 0 0,-1 0 0 0 0,0 0 0 0 0,0 0 1 0 0,0 1-1 0 0,0-1 0 0 0,0 0 1 0 0,1 0-1 0 0,-1 0 0 0 0,0 0 1 0 0,0 0-1 0 0,0 0 0 0 0,1 1 0 0 0,-1-1 1 0 0,0 0-1 0 0,0 0 0 0 0,1 0 1 0 0,-1 0-1 0 0,0 0 0 0 0,0 0 1 0 0,0 0-1 0 0,1 0 0 0 0,-1 0 0 0 0,0 0 1 0 0,0 0-1 0 0,1 0 0 0 0,-1 0 1 0 0,0 0-1 0 0,0 0 0 0 0,0 0 1 0 0,1-1-1 0 0,-1 1 0 0 0,0 0 0 0 0,0 0 1 0 0,0 0-1 0 0,1 0 0 0 0,-1 0 1 0 0,0 0-1 0 0,0-1 0 0 0,14-6-1846 0 0</inkml:trace>
+  <inkml:trace contextRef="#ctx0" brushRef="#br0" timeOffset="4789.96">1965 25 60 0 0,'0'-1'253'0'0,"-1"1"1"0"0,1-1-1 0 0,-1 0 0 0 0,1 1 0 0 0,-1-1 1 0 0,1 0-1 0 0,-1 1 0 0 0,0-1 0 0 0,1 1 1 0 0,-1-1-1 0 0,0 1 0 0 0,1-1 1 0 0,-1 1-1 0 0,0-1 0 0 0,0 1 0 0 0,0 0 1 0 0,1 0-1 0 0,-1-1 0 0 0,0 1 0 0 0,0 0 1 0 0,0 0-1 0 0,1 0 0 0 0,-1 0 1 0 0,0 0-1 0 0,0 0 0 0 0,-1 0 0 0 0,4 21 1843 0 0,24 40-1963 0 0,-25-58 55 0 0,17 32-6 0 0,-11-24-82 0 0,-1 0 0 0 0,0 1-1 0 0,-1 0 1 0 0,4 14 0 0 0,6 27 342 0 0,-9-36-289 0 0,-1 0-1 0 0,-1 0 1 0 0,0 1-1 0 0,-1-1 1 0 0,-1 1-1 0 0,-1 0 0 0 0,0-1 1 0 0,-3 29-1 0 0,1-37-71 0 0,-5 23 156 0 0,6-31-205 0 0,0 0 0 0 0,0 0 0 0 0,0 0 0 0 0,-1-1 0 0 0,1 1 0 0 0,0 0 0 0 0,-1 0 0 0 0,1-1-1 0 0,0 1 1 0 0,-1 0 0 0 0,1 0 0 0 0,-1-1 0 0 0,1 1 0 0 0,-1 0 0 0 0,0-1 0 0 0,1 1 0 0 0,-1-1 0 0 0,0 1 0 0 0,1-1 0 0 0,-1 1-1 0 0,0-1 1 0 0,1 1 0 0 0,-1-1 0 0 0,0 0 0 0 0,0 1 0 0 0,0-1 0 0 0,-1 1 0 0 0,2-2 11 0 0,-1 1 0 0 0,0-1-1 0 0,1 1 1 0 0,-1-1 0 0 0,1 1 0 0 0,-1-1 0 0 0,0 1-1 0 0,1-1 1 0 0,0 1 0 0 0,-1-1 0 0 0,1 0 0 0 0,-1 1 0 0 0,1-1-1 0 0,0 0 1 0 0,-1 1 0 0 0,1-1 0 0 0,0 0 0 0 0,0 1 0 0 0,-1-1-1 0 0,1 0 1 0 0,0 0 0 0 0,0 1 0 0 0,0-1 0 0 0,0 0 0 0 0,0 0-1 0 0,0 0 1 0 0,0 0 0 0 0,0-29 308 0 0,1 25-201 0 0,-1-9-96 0 0,1 0 1 0 0,1 0-1 0 0,0 0 1 0 0,1 0-1 0 0,1 0 0 0 0,0 0 1 0 0,1 1-1 0 0,0 0 0 0 0,1 0 1 0 0,1 0-1 0 0,0 1 1 0 0,0 0-1 0 0,2 0 0 0 0,-1 1 1 0 0,18-17-1 0 0,-23 25-55 0 0,0 1-1 0 0,0 0 0 0 0,0 0 1 0 0,1 1-1 0 0,-1-1 1 0 0,1 1-1 0 0,-1 0 0 0 0,1 0 1 0 0,-1 0-1 0 0,1 0 1 0 0,0 0-1 0 0,-1 1 1 0 0,1 0-1 0 0,0 0 0 0 0,0 0 1 0 0,-1 0-1 0 0,1 0 1 0 0,0 1-1 0 0,-1 0 1 0 0,1 0-1 0 0,0 0 0 0 0,-1 0 1 0 0,1 0-1 0 0,-1 1 1 0 0,1-1-1 0 0,-1 1 0 0 0,0 0 1 0 0,0 0-1 0 0,4 4 1 0 0,8 5-8 0 0,-1 0 0 0 0,0 1 1 0 0,-1 1-1 0 0,18 22 0 0 0,-28-31 14 0 0,0-1 0 0 0,1 1-1 0 0,-2 0 1 0 0,1 1-1 0 0,0-1 1 0 0,-1 0 0 0 0,0 1-1 0 0,0 0 1 0 0,0-1-1 0 0,-1 1 1 0 0,1 0 0 0 0,-1 0-1 0 0,0 0 1 0 0,0-1-1 0 0,-1 1 1 0 0,0 9 0 0 0,-1-10 0 0 0,0 0 0 0 0,0 1 0 0 0,-1-1 1 0 0,1 0-1 0 0,-1 0 0 0 0,0 0 0 0 0,0 0 0 0 0,-1-1 1 0 0,1 1-1 0 0,-1 0 0 0 0,0-1 0 0 0,0 0 1 0 0,0 1-1 0 0,0-1 0 0 0,0 0 0 0 0,-1-1 0 0 0,0 1 1 0 0,1-1-1 0 0,-7 4 0 0 0,-2 0 16 0 0,0 0 0 0 0,-1 0 0 0 0,0-1 0 0 0,0-1 0 0 0,0 0-1 0 0,0-1 1 0 0,-21 3 0 0 0,29-5-120 0 0,1-1 0 0 0,-1 1 0 0 0,0-1 0 0 0,0 0-1 0 0,1 0 1 0 0,-1 0 0 0 0,0-1 0 0 0,1 0 0 0 0,-1 1-1 0 0,0-2 1 0 0,1 1 0 0 0,-1-1 0 0 0,1 1 0 0 0,0-1 0 0 0,-1 0-1 0 0,1-1 1 0 0,0 1 0 0 0,0-1 0 0 0,1 0 0 0 0,-1 0-1 0 0,0 0 1 0 0,1 0 0 0 0,0-1 0 0 0,0 1 0 0 0,-4-6 0 0 0,7 8-10 0 0,-1 1 0 0 0,1 0 1 0 0,0 0-1 0 0,0 0 1 0 0,0 0-1 0 0,0 0 1 0 0,0 0-1 0 0,0-1 0 0 0,0 1 1 0 0,-1 0-1 0 0,1 0 1 0 0,0 0-1 0 0,0 0 0 0 0,0-1 1 0 0,0 1-1 0 0,0 0 1 0 0,0 0-1 0 0,0 0 1 0 0,0-1-1 0 0,0 1 0 0 0,0 0 1 0 0,0 0-1 0 0,0 0 1 0 0,0 0-1 0 0,0-1 1 0 0,0 1-1 0 0,0 0 0 0 0,0 0 1 0 0,0 0-1 0 0,0 0 1 0 0,0-1-1 0 0,0 1 0 0 0,1 0 1 0 0,-1 0-1 0 0,0 0 1 0 0,0 0-1 0 0,0-1 1 0 0,0 1-1 0 0,0 0 0 0 0,0 0 1 0 0,1 0-1 0 0,-1 0 1 0 0,0 0-1 0 0,0 0 1 0 0,0 0-1 0 0,0-1 0 0 0,0 1 1 0 0,1 0-1 0 0,-1 0 1 0 0,0 0-1 0 0,0 0 1 0 0,0 0-1 0 0,0 0 0 0 0,1 0 1 0 0,-1 0-1 0 0,0 0 1 0 0,0 0-1 0 0,0 0 0 0 0,1 0 1 0 0,-1 0-1 0 0,0 0 1 0 0,0 0-1 0 0,0 0 1 0 0,0 0-1 0 0,1 0 0 0 0,-1 0 1 0 0,0 0-1 0 0,0 1 1 0 0,18 4-2493 0 0,-13-3 1436 0 0,4 0-618 0 0</inkml:trace>
+  <inkml:trace contextRef="#ctx0" brushRef="#br0" timeOffset="5389.5">2580 105 748 0 0,'-30'18'8857'0'0,"24"-12"-8672"0"0,0-1-1 0 0,0 1 1 0 0,1 0 0 0 0,-1 0-1 0 0,2 1 1 0 0,-1 0 0 0 0,-6 12-1 0 0,0-2-102 0 0,2-5-53 0 0,7-9-18 0 0,-1-1 0 0 0,1 1 0 0 0,0-1 0 0 0,1 1 0 0 0,-1 0 1 0 0,0-1-1 0 0,1 1 0 0 0,-1 0 0 0 0,1 0 0 0 0,0 0 0 0 0,-1 6 0 0 0,4-8-8 0 0,0 0 0 0 0,0 0 0 0 0,0 0 0 0 0,0 0 0 0 0,1 0 0 0 0,-1 0-1 0 0,0-1 1 0 0,1 1 0 0 0,-1-1 0 0 0,0 0 0 0 0,1 0 0 0 0,-1 1 0 0 0,0-2 0 0 0,1 1-1 0 0,-1 0 1 0 0,3-1 0 0 0,0 1-3 0 0,17 0-17 0 0,-1 0 1 0 0,0 2-1 0 0,0 0 0 0 0,1 1 0 0 0,-2 1 1 0 0,39 13-1 0 0,-54-15 19 0 0,0 0 0 0 0,0 1-1 0 0,0 0 1 0 0,0-1 0 0 0,-1 1 0 0 0,1 1 0 0 0,-1-1 0 0 0,1 1-1 0 0,-1 0 1 0 0,-1 0 0 0 0,1 0 0 0 0,0 0 0 0 0,-1 1 0 0 0,0-1 0 0 0,0 1-1 0 0,0 0 1 0 0,-1 0 0 0 0,1 0 0 0 0,-1 0 0 0 0,0 0 0 0 0,-1 1 0 0 0,1-1-1 0 0,-1 0 1 0 0,0 1 0 0 0,-1 0 0 0 0,1-1 0 0 0,-1 1 0 0 0,0-1-1 0 0,0 1 1 0 0,-1-1 0 0 0,-1 8 0 0 0,1-7 42 0 0,0 0 0 0 0,0 0 0 0 0,0-1 0 0 0,0 1 0 0 0,-1 0 0 0 0,0-1 0 0 0,-1 0-1 0 0,1 1 1 0 0,-1-1 0 0 0,0 0 0 0 0,0 0 0 0 0,0-1 0 0 0,-1 1 0 0 0,0 0 0 0 0,0-1 0 0 0,0 0 0 0 0,0 0 0 0 0,0 0 0 0 0,-1-1 0 0 0,0 0 0 0 0,0 0 0 0 0,0 0-1 0 0,0 0 1 0 0,0-1 0 0 0,-1 1 0 0 0,1-1 0 0 0,-1-1 0 0 0,1 1 0 0 0,-1-1 0 0 0,0 0 0 0 0,0 0 0 0 0,0-1 0 0 0,1 0 0 0 0,-1 0 0 0 0,0 0 0 0 0,0 0-1 0 0,0-1 1 0 0,1 0 0 0 0,-1-1 0 0 0,0 1 0 0 0,1-1 0 0 0,-1 0 0 0 0,1 0 0 0 0,-7-4 0 0 0,1 0-207 0 0,-20-9-22 0 0,30 14 81 0 0,0 1-1 0 0,-1-1 1 0 0,1 1 0 0 0,0-1-1 0 0,0 1 1 0 0,0 0-1 0 0,0-1 1 0 0,0 1 0 0 0,-1 0-1 0 0,1 0 1 0 0,0 0-1 0 0,0 0 1 0 0,0 0-1 0 0,0 0 1 0 0,-1 0 0 0 0,1 0-1 0 0,0 1 1 0 0,0-1-1 0 0,0 0 1 0 0,-2 1 0 0 0,3 0 15 0 0,0-1 0 0 0,0 0 1 0 0,-1 1-1 0 0,1-1 1 0 0,0 0-1 0 0,0 0 1 0 0,0 1-1 0 0,0-1 0 0 0,0 0 1 0 0,-1 1-1 0 0,1-1 1 0 0,0 0-1 0 0,0 1 0 0 0,0-1 1 0 0,0 0-1 0 0,0 1 1 0 0,0-1-1 0 0,0 0 1 0 0,0 1-1 0 0,0-1 0 0 0,0 1 1 0 0,0-1-1 0 0,1 0 1 0 0,-1 1-1 0 0,0-1 0 0 0,0 0 1 0 0,0 0-1 0 0,0 1 1 0 0,0-1-1 0 0,1 0 0 0 0,-1 1 1 0 0,0-1-1 0 0,0 0 1 0 0,1 0-1 0 0,-1 1 1 0 0,0-1-1 0 0,0 0 0 0 0,1 0 1 0 0,-1 1-1 0 0,0-1 1 0 0,0 0-1 0 0,1 0 0 0 0,-1 0 1 0 0,0 0-1 0 0,1 0 1 0 0,-1 0-1 0 0,0 1 1 0 0,1-1-1 0 0,-1 0 0 0 0,0 0 1 0 0,1 0-1 0 0,-1 0 1 0 0,0 0-1 0 0,1 0 0 0 0,0 0 1 0 0,21 4-2775 0 0,-1-6 1197 0 0</inkml:trace>
+  <inkml:trace contextRef="#ctx0" brushRef="#br0" timeOffset="5809.88">2947 35 884 0 0,'3'34'4893'0'0,"7"16"-3000"0"0,-1-12-1252 0 0,5 31-229 0 0,9 60 197 0 0,-18-79-401 0 0,-1 2-90 0 0,17 84 1 0 0,-16-125-1058 0 0,-2-24-344 0 0,-5-24-1128 0 0,-11-27-996 0 0,6 30 1782 0 0</inkml:trace>
+  <inkml:trace contextRef="#ctx0" brushRef="#br0" timeOffset="6144.76">2790 320 1384 0 0,'12'4'3750'0'0,"23"-5"-2552"0"0,-27 0-638 0 0,47-3 347 0 0,0-4 1 0 0,65-16 0 0 0,107-40-1177 0 0,-215 61 179 0 0,14-5-612 0 0,-13 3-409 0 0,0 1 1 0 0,0 0-1 0 0,0 2 1 0 0,0-1-1 0 0,18 0 1 0 0,-17 5-617 0 0</inkml:trace>
+  <inkml:trace contextRef="#ctx0" brushRef="#br0" timeOffset="6641.92">3524 277 152 0 0,'-14'-12'4520'0'0,"13"10"-4325"0"0,0 1 1 0 0,0 0 0 0 0,0 0 0 0 0,0 0-1 0 0,0 0 1 0 0,-1 0 0 0 0,1 0 0 0 0,0 0-1 0 0,-1 0 1 0 0,1 1 0 0 0,0-1 0 0 0,-1 0-1 0 0,1 1 1 0 0,-1-1 0 0 0,1 1 0 0 0,-1 0-1 0 0,1-1 1 0 0,-1 1 0 0 0,1 0 0 0 0,-1 0-1 0 0,-1 0 1 0 0,-7 1-6 0 0,-1 0 0 0 0,1 1 0 0 0,0 0 0 0 0,0 0 0 0 0,0 1 0 0 0,0 0 0 0 0,0 1 0 0 0,1 0 0 0 0,-1 1-1 0 0,1 0 1 0 0,0 1 0 0 0,-11 9 0 0 0,14-11-186 0 0,0 0-1 0 0,1 1 1 0 0,-1 0-1 0 0,1 0 1 0 0,0 0-1 0 0,1 1 1 0 0,-1 0-1 0 0,1 0 1 0 0,1 0-1 0 0,-1 0 1 0 0,1 1-1 0 0,0-1 1 0 0,0 1-1 0 0,1 0 1 0 0,0 0-1 0 0,0 0 1 0 0,0 0-1 0 0,0 12 1 0 0,2-15-5 0 0,0-1 0 0 0,0 1 1 0 0,1 0-1 0 0,-1 0 0 0 0,1-1 1 0 0,0 1-1 0 0,0 0 0 0 0,0-1 1 0 0,1 1-1 0 0,-1-1 0 0 0,1 1 0 0 0,0-1 1 0 0,0 0-1 0 0,0 0 0 0 0,0 0 1 0 0,1 0-1 0 0,-1 0 0 0 0,1 0 1 0 0,0-1-1 0 0,0 1 0 0 0,0-1 1 0 0,0 0-1 0 0,0 1 0 0 0,0-2 1 0 0,0 1-1 0 0,1 0 0 0 0,-1-1 0 0 0,1 1 1 0 0,7 1-1 0 0,-6-2-1 0 0,0 0 1 0 0,0-1-1 0 0,0 1 1 0 0,0-1-1 0 0,0 0 1 0 0,0 0-1 0 0,0 0 1 0 0,0-1-1 0 0,0 0 0 0 0,0 0 1 0 0,0 0-1 0 0,0-1 1 0 0,0 1-1 0 0,-1-1 1 0 0,1 0-1 0 0,-1-1 0 0 0,1 1 1 0 0,-1-1-1 0 0,0 0 1 0 0,0 0-1 0 0,0 0 1 0 0,4-5-1 0 0,3-3-1 0 0,-2-1-1 0 0,1-1 1 0 0,-1 1 0 0 0,-1-1-1 0 0,-1-1 1 0 0,0 0-1 0 0,0 0 1 0 0,-1 0 0 0 0,-1-1-1 0 0,-1 1 1 0 0,0-1 0 0 0,-1-1-1 0 0,0 1 1 0 0,0-21-1 0 0,-4 37 6 0 0,0 0 0 0 0,0-1 0 0 0,0 1 0 0 0,0 0 0 0 0,0 0 0 0 0,0-1 0 0 0,1 1 0 0 0,-1 0 0 0 0,0 0 0 0 0,0 0 0 0 0,0 0 0 0 0,1 0 0 0 0,-1 0 0 0 0,1 0 0 0 0,-1 1 0 0 0,1-1 0 0 0,-1 0 0 0 0,0 2 0 0 0,-2 32 11 0 0,2-29-14 0 0,0-1-1 0 0,0 0 1 0 0,0 1-1 0 0,1-1 1 0 0,0 0 0 0 0,0 1-1 0 0,1-1 1 0 0,-1 0 0 0 0,1 1-1 0 0,0-1 1 0 0,3 9-1 0 0,1-5-22 0 0,-1 1-1 0 0,1-2 0 0 0,1 1 1 0 0,-1 0-1 0 0,2-1 0 0 0,-1 0 1 0 0,1-1-1 0 0,0 1 0 0 0,1-1 0 0 0,-1-1 1 0 0,1 0-1 0 0,1 0 0 0 0,12 8 1 0 0,-16-12-161 0 0,0 0 1 0 0,-1 0-1 0 0,1-1 1 0 0,0 1-1 0 0,0-1 0 0 0,0 0 1 0 0,0 0-1 0 0,0-1 1 0 0,1 1-1 0 0,-1-1 1 0 0,0 0-1 0 0,0-1 1 0 0,0 1-1 0 0,0-1 1 0 0,0 0-1 0 0,0 0 1 0 0,0-1-1 0 0,0 1 1 0 0,0-1-1 0 0,-1 0 0 0 0,1-1 1 0 0,-1 1-1 0 0,1-1 1 0 0,-1 0-1 0 0,0 0 1 0 0,0 0-1 0 0,0 0 1 0 0,5-6-1 0 0,35-44-3469 0 0,-28 22 1929 0 0</inkml:trace>
+  <inkml:trace contextRef="#ctx0" brushRef="#br0" timeOffset="7090.54">3990 243 1240 0 0,'0'-1'171'0'0,"0"0"0"0"0,0 0 1 0 0,0 0-1 0 0,0 0 0 0 0,0 0 0 0 0,0 0 0 0 0,0 0 0 0 0,0 0 0 0 0,-1 0 1 0 0,1 0-1 0 0,0 0 0 0 0,-1 0 0 0 0,1 0 0 0 0,-1 0 0 0 0,1 0 1 0 0,-1 0-1 0 0,1 1 0 0 0,-1-1 0 0 0,0 0 0 0 0,1 0 0 0 0,-1 0 0 0 0,0 1 1 0 0,0-1-1 0 0,0 0 0 0 0,1 1 0 0 0,-1-1 0 0 0,0 1 0 0 0,-2-1 0 0 0,1 0 2 0 0,-1 1 0 0 0,1-1-1 0 0,-1 1 1 0 0,1 0-1 0 0,-1 0 1 0 0,1 0-1 0 0,-1 0 1 0 0,0 1-1 0 0,1-1 1 0 0,-1 1 0 0 0,-3 1-1 0 0,-10 4 149 0 0,-1 0 0 0 0,-27 17 0 0 0,36-19 40 0 0,1 0-310 0 0,0 1 0 0 0,0-1 0 0 0,1 1 0 0 0,-1 1 0 0 0,1-1 0 0 0,0 1 0 0 0,0 0 1 0 0,1 0-1 0 0,0 1 0 0 0,0-1 0 0 0,1 1 0 0 0,-1 0 0 0 0,1 0 0 0 0,1 1 0 0 0,0-1 0 0 0,0 1 0 0 0,0 0 0 0 0,1 0 0 0 0,0 0 0 0 0,0 0 0 0 0,1 0 0 0 0,0 0 0 0 0,1 1 0 0 0,0-1 0 0 0,0 0 0 0 0,1 0 0 0 0,0 1 0 0 0,0-1 0 0 0,1 0 0 0 0,4 15 0 0 0,-4-20-50 0 0,0 1-1 0 0,0-1 0 0 0,0 0 0 0 0,1 0 0 0 0,-1 0 1 0 0,1 0-1 0 0,-1 0 0 0 0,1 0 0 0 0,0-1 0 0 0,0 1 1 0 0,0-1-1 0 0,1 0 0 0 0,-1 0 0 0 0,0 0 1 0 0,1-1-1 0 0,-1 1 0 0 0,1-1 0 0 0,0 0 0 0 0,-1 0 1 0 0,1 0-1 0 0,0 0 0 0 0,0 0 0 0 0,0-1 0 0 0,0 0 1 0 0,5 0-1 0 0,4 0-7 0 0,0-1 1 0 0,-1 0-1 0 0,1 0 0 0 0,0-2 1 0 0,-1 1-1 0 0,19-8 1 0 0,109-49-2103 0 0,-50 13-3727 0 0,-74 37 3941 0 0</inkml:trace>
+  <inkml:trace contextRef="#ctx0" brushRef="#br0" timeOffset="7498.41">4298 39 364 0 0,'-3'-2'549'0'0,"0"0"0"0"0,0 0 0 0 0,0 0 0 0 0,0-1 0 0 0,0 1 0 0 0,0 0 0 0 0,1-1 0 0 0,-1 0 0 0 0,1 0 0 0 0,0 0 0 0 0,0 0 0 0 0,-3-5 0 0 0,5 7-71 0 0,0 1-20 0 0,0 33 1476 0 0,1-2-1424 0 0,1 1 0 0 0,10 50 1 0 0,6 12-227 0 0,-11-50-604 0 0,25 80-1 0 0,-29-104-322 0 0,-3-14-1019 0 0,-1-5-4307 0 0,-6-11 3962 0 0</inkml:trace>
+  <inkml:trace contextRef="#ctx0" brushRef="#br0" timeOffset="8031.89">4544 258 660 0 0,'0'0'103'0'0,"0"0"-1"0"0,0 0 1 0 0,0-1 0 0 0,0 1-1 0 0,-1 0 1 0 0,1 0 0 0 0,0 0-1 0 0,0 0 1 0 0,0 0 0 0 0,0 0-1 0 0,0 0 1 0 0,0 0 0 0 0,0 0-1 0 0,-1 0 1 0 0,1 0 0 0 0,0 0 0 0 0,0 0-1 0 0,0 0 1 0 0,0 0 0 0 0,0 0-1 0 0,0 0 1 0 0,0 0 0 0 0,-1 0-1 0 0,1 0 1 0 0,0 0 0 0 0,0 0-1 0 0,0 0 1 0 0,0 0 0 0 0,0 0-1 0 0,0 0 1 0 0,0 0 0 0 0,-1 0-1 0 0,1 0 1 0 0,0 0 0 0 0,0 0-1 0 0,0 0 1 0 0,0 0 0 0 0,0 0-1 0 0,0 0 1 0 0,0 1 0 0 0,0-1-1 0 0,0 0 1 0 0,-1 0 0 0 0,1 0-1 0 0,0 0 1 0 0,0 0 0 0 0,0 0-1 0 0,0 0 1 0 0,0 0 0 0 0,0 1-1 0 0,0-1 1 0 0,0 0 0 0 0,0 0-1 0 0,0 0 1 0 0,0 0 0 0 0,0 0-1 0 0,0 0 1 0 0,0 0 0 0 0,0 1-1 0 0,0-1 1 0 0,0 0 0 0 0,0 0-1 0 0,0 0 1 0 0,0 0 0 0 0,0 0 0 0 0,0 0-1 0 0,0 0 1 0 0,0 1 0 0 0,0-1-1 0 0,10 12 1536 0 0,-8-9-1653 0 0,1-1 1 0 0,-1 1-1 0 0,1-1 0 0 0,0 0 1 0 0,0 0-1 0 0,0 0 0 0 0,0 0 1 0 0,0 0-1 0 0,4 1 0 0 0,2-2 33 0 0,-1 0 1 0 0,0-1-1 0 0,1 0 0 0 0,-1 0 0 0 0,0-1 0 0 0,1 0 1 0 0,-1 0-1 0 0,0-1 0 0 0,0 0 0 0 0,0 0 1 0 0,0-1-1 0 0,0 0 0 0 0,11-6 0 0 0,0-1 17 0 0,-1-1 0 0 0,0-1 1 0 0,-1-1-1 0 0,17-15 0 0 0,-34 27-32 0 0,1 1 0 0 0,0 0 0 0 0,0-1 0 0 0,0 1 0 0 0,-1-1-1 0 0,1 1 1 0 0,0-1 0 0 0,-1 0 0 0 0,1 1 0 0 0,0-1 0 0 0,-1 0 0 0 0,1 1 0 0 0,-1-1 0 0 0,1 0 0 0 0,-1 0 0 0 0,0 1 0 0 0,1-1 0 0 0,-1 0 0 0 0,0 0-1 0 0,1 0 1 0 0,-1 0 0 0 0,0 1 0 0 0,0-1 0 0 0,0 0 0 0 0,0 0 0 0 0,0 0 0 0 0,0 0 0 0 0,0 0 0 0 0,0 0 0 0 0,0 1 0 0 0,0-1 0 0 0,-1-2 0 0 0,0 2 0 0 0,-1 0 1 0 0,1 0 0 0 0,-1 1 0 0 0,1-1 0 0 0,-1 0 0 0 0,0 0 0 0 0,1 1 0 0 0,-1-1 0 0 0,0 1 0 0 0,0 0 0 0 0,1-1 0 0 0,-1 1 0 0 0,0 0 0 0 0,-3 0 0 0 0,-67 6 31 0 0,54-2-48 0 0,1-1 41 0 0,0 0 0 0 0,1 1 0 0 0,-1 1 0 0 0,-16 8 0 0 0,29-11-12 0 0,0 0-1 0 0,0 0 1 0 0,0 0 0 0 0,1 1 0 0 0,-1 0-1 0 0,1-1 1 0 0,-1 1 0 0 0,1 1-1 0 0,0-1 1 0 0,0 0 0 0 0,0 1 0 0 0,1-1-1 0 0,-1 1 1 0 0,1 0 0 0 0,0 0-1 0 0,0 0 1 0 0,0 0 0 0 0,0 0 0 0 0,1 1-1 0 0,-2 7 1 0 0,1 0 0 0 0,0 1 1 0 0,1-1-1 0 0,1 1 1 0 0,0-1-1 0 0,3 20 1 0 0,-3-27-18 0 0,1 0 0 0 0,0 0 0 0 0,0 0-1 0 0,1-1 1 0 0,0 1 0 0 0,0 0 0 0 0,0-1 0 0 0,0 0 0 0 0,1 1 0 0 0,-1-1 0 0 0,1 0 0 0 0,0 0 0 0 0,0 0 0 0 0,1-1 0 0 0,-1 1-1 0 0,1-1 1 0 0,4 4 0 0 0,-4-6-18 0 0,0 1-1 0 0,0-1 1 0 0,0 0-1 0 0,0 1 1 0 0,0-2-1 0 0,0 1 1 0 0,0 0-1 0 0,0-1 1 0 0,0 0-1 0 0,1 0 1 0 0,-1 0-1 0 0,0-1 1 0 0,0 1-1 0 0,0-1 1 0 0,0 0-1 0 0,0 0 1 0 0,0-1 0 0 0,0 1-1 0 0,4-3 1 0 0,13-5-607 0 0,-1 0 1 0 0,21-15-1 0 0,-37 22 384 0 0,6-4-749 0 0,0-1 0 0 0,0 0 0 0 0,-1 0-1 0 0,13-14 1 0 0,-7 6-777 0 0</inkml:trace>
+  <inkml:trace contextRef="#ctx0" brushRef="#br0" timeOffset="8528.34">5100 126 1312 0 0,'2'-2'481'0'0,"-1"-1"0"0"0,1 1-1 0 0,0-1 1 0 0,-1 0 0 0 0,0 1 0 0 0,0-1-1 0 0,0 0 1 0 0,0 0 0 0 0,0 0 0 0 0,0 0 0 0 0,-1 0-1 0 0,1-4 1 0 0,-3 8-348 0 0,1-1 0 0 0,-1 1 0 0 0,1 0 0 0 0,-1-1 0 0 0,1 1 0 0 0,0 0-1 0 0,-1 0 1 0 0,1 0 0 0 0,0 0 0 0 0,0 0 0 0 0,-1 0 0 0 0,1 0 0 0 0,0 1 0 0 0,0-1 0 0 0,-1 2 0 0 0,1-2-58 0 0,-5 6-46 0 0,0 0-1 0 0,0 0 0 0 0,1 1 0 0 0,-1 0 1 0 0,2 0-1 0 0,-1 0 0 0 0,1 0 1 0 0,0 1-1 0 0,1 0 0 0 0,0 0 1 0 0,1 0-1 0 0,-4 18 0 0 0,7-27-29 0 0,-1 1 0 0 0,1 0 0 0 0,0 0 0 0 0,-1 0 0 0 0,1-1 0 0 0,-1 1-1 0 0,1 0 1 0 0,0 0 0 0 0,0-1 0 0 0,0 1 0 0 0,-1-1 0 0 0,1 1 0 0 0,0-1 0 0 0,0 1-1 0 0,0-1 1 0 0,0 1 0 0 0,0-1 0 0 0,0 0 0 0 0,0 0 0 0 0,0 1 0 0 0,0-1-1 0 0,0 0 1 0 0,0 0 0 0 0,0 0 0 0 0,0 0 0 0 0,0 0 0 0 0,0 0 0 0 0,0 0 0 0 0,0-1-1 0 0,0 1 1 0 0,0 0 0 0 0,1-1 0 0 0,44-6-9 0 0,-38 6 11 0 0,9-2-2 0 0,0 0 1 0 0,0 2 0 0 0,0 0 0 0 0,1 0-1 0 0,-1 2 1 0 0,17 2 0 0 0,-30-2 0 0 0,0-1 0 0 0,0 1 0 0 0,-1 0 0 0 0,1 0 0 0 0,-1 1 0 0 0,1-1 0 0 0,0 1 0 0 0,-1-1 0 0 0,0 1 0 0 0,1 0 0 0 0,-1 0 0 0 0,0 1 0 0 0,0-1 0 0 0,0 1 0 0 0,-1-1 0 0 0,1 1 0 0 0,-1 0 0 0 0,1 0 0 0 0,-1 0 0 0 0,0 0 0 0 0,0 0 0 0 0,0 1 1 0 0,0-1-1 0 0,-1 1 0 0 0,0-1 0 0 0,1 1 0 0 0,-1 0 0 0 0,0-1 0 0 0,-1 1 0 0 0,1 0 0 0 0,-1 0 0 0 0,0 0 0 0 0,0 4 0 0 0,0 2 32 0 0,-1 1 1 0 0,0-1-1 0 0,-1 0 0 0 0,0 0 0 0 0,0 0 1 0 0,-1 0-1 0 0,-1 0 0 0 0,0 0 1 0 0,0-1-1 0 0,0 0 0 0 0,-2 0 0 0 0,1 0 1 0 0,-1 0-1 0 0,0-1 0 0 0,-1 0 1 0 0,0 0-1 0 0,0-1 0 0 0,0 0 0 0 0,-1 0 1 0 0,-9 6-1 0 0,15-11-11 0 0,0-1 1 0 0,-1 0-1 0 0,1 0 0 0 0,0 0 0 0 0,0 0 1 0 0,-1 0-1 0 0,1-1 0 0 0,0 1 1 0 0,-1 0-1 0 0,1-1 0 0 0,0 0 1 0 0,-1 0-1 0 0,1 0 0 0 0,-1 0 0 0 0,1 0 1 0 0,-5-1-1 0 0,5 1-53 0 0,1-1 0 0 0,0 0-1 0 0,0 0 1 0 0,-1 0 0 0 0,1 0 0 0 0,0 1 0 0 0,0-1 0 0 0,0-1-1 0 0,0 1 1 0 0,0 0 0 0 0,0 0 0 0 0,0 0 0 0 0,1-1-1 0 0,-1 1 1 0 0,0 0 0 0 0,1-1 0 0 0,-1 1 0 0 0,1 0-1 0 0,-1-1 1 0 0,0-1 0 0 0,0-10-675 0 0,-1 1 0 0 0,2-1-1 0 0,0 1 1 0 0,0-1 0 0 0,3-15 0 0 0,-1-1-2168 0 0,-2 0 904 0 0</inkml:trace>
+</inkml:ink>
+</file>
+
+<file path=word/ink/ink9.xml><?xml version="1.0" encoding="utf-8"?>
+<inkml:ink xmlns:inkml="http://www.w3.org/2003/InkML">
+  <inkml:definitions>
+    <inkml:context xml:id="ctx0">
+      <inkml:inkSource xml:id="inkSrc0">
+        <inkml:traceFormat>
+          <inkml:channel name="X" type="integer" min="-2.14748E9" max="2.14748E9" units="cm"/>
+          <inkml:channel name="Y" type="integer" min="-2.14748E9" max="2.14748E9" units="cm"/>
+          <inkml:channel name="F" type="integer" max="32767" units="dev"/>
+          <inkml:channel name="OA" type="integer" max="360" units="deg"/>
+          <inkml:channel name="OE" type="integer" max="90" units="deg"/>
+        </inkml:traceFormat>
+        <inkml:channelProperties>
+          <inkml:channelProperty channel="X" name="resolution" value="1000" units="1/cm"/>
+          <inkml:channelProperty channel="Y" name="resolution" value="1000" units="1/cm"/>
+          <inkml:channelProperty channel="F" name="resolution" value="0" units="1/dev"/>
+          <inkml:channelProperty channel="OA" name="resolution" value="1000" units="1/deg"/>
+          <inkml:channelProperty channel="OE" name="resolution" value="1000" units="1/deg"/>
+        </inkml:channelProperties>
+      </inkml:inkSource>
+      <inkml:timestamp xml:id="ts0" timeString="2020-09-19T05:26:37.017"/>
+    </inkml:context>
+    <inkml:brush xml:id="br0">
+      <inkml:brushProperty name="width" value="0.05" units="cm"/>
+      <inkml:brushProperty name="height" value="0.05" units="cm"/>
+      <inkml:brushProperty name="color" value="#E71224"/>
+    </inkml:brush>
+  </inkml:definitions>
+  <inkml:trace contextRef="#ctx0" brushRef="#br0">154 102 480 0 0,'1'-2'391'0'0,"-1"0"1"0"0,0 0-1 0 0,0 0 0 0 0,0 0 0 0 0,0 0 1 0 0,-1 0-1 0 0,1 0 0 0 0,0 1 1 0 0,-1-1-1 0 0,0 0 0 0 0,1 0 1 0 0,-1 0-1 0 0,0 1 0 0 0,0-1 0 0 0,0 0 1 0 0,0 1-1 0 0,0-1 0 0 0,0 1 1 0 0,0-1-1 0 0,0 1 0 0 0,-1-1 0 0 0,1 1 1 0 0,-3-2-1 0 0,2 3-269 0 0,-1-1 0 0 0,1 0 1 0 0,-1 1-1 0 0,0-1 0 0 0,1 1 0 0 0,-1 0 1 0 0,0 0-1 0 0,0 0 0 0 0,1 0 0 0 0,-1 0 1 0 0,0 1-1 0 0,1-1 0 0 0,-1 1 0 0 0,1 0 0 0 0,-1-1 1 0 0,0 1-1 0 0,-2 2 0 0 0,0-1-70 0 0,1 0 0 0 0,0 0 1 0 0,1 0-1 0 0,-1 0 0 0 0,0 1 0 0 0,0 0 0 0 0,1-1 1 0 0,0 1-1 0 0,0 0 0 0 0,-1 1 0 0 0,2-1 0 0 0,-1 1 0 0 0,0-1 1 0 0,1 1-1 0 0,0 0 0 0 0,-1 0 0 0 0,1 0 0 0 0,1 0 0 0 0,-1 0 1 0 0,1 0-1 0 0,0 1 0 0 0,-1 3 0 0 0,1 1-44 0 0,0 0 0 0 0,0 0 0 0 0,1 0-1 0 0,1 0 1 0 0,0-1 0 0 0,0 1 0 0 0,0 0 0 0 0,1 0 0 0 0,1-1-1 0 0,4 14 1 0 0,17 29 0 0 0,-23-48-6 0 0,-1-1 0 0 0,1 0 0 0 0,0 1-1 0 0,0-1 1 0 0,0 0 0 0 0,1 1 0 0 0,-1-1-1 0 0,1 0 1 0 0,-1 0 0 0 0,1 0 0 0 0,-1 0-1 0 0,1-1 1 0 0,0 1 0 0 0,0 0 0 0 0,0-1-1 0 0,0 1 1 0 0,0-1 0 0 0,0 0 0 0 0,0 0-1 0 0,1 1 1 0 0,-1-2 0 0 0,0 1 0 0 0,1 0-1 0 0,-1 0 1 0 0,1-1 0 0 0,3 1 0 0 0,-2 0 28 0 0,0-1-1 0 0,0 0 1 0 0,0 0 0 0 0,1 0-1 0 0,-1 0 1 0 0,0-1 0 0 0,0 0 0 0 0,0 0-1 0 0,0 0 1 0 0,0 0 0 0 0,-1-1 0 0 0,1 1-1 0 0,0-1 1 0 0,-1 0 0 0 0,7-4 0 0 0,1-4 61 0 0,-1-1 1 0 0,-1 1 0 0 0,0-2-1 0 0,0 1 1 0 0,-1-2-1 0 0,-1 1 1 0 0,0-1 0 0 0,0 0-1 0 0,-1 0 1 0 0,5-18 0 0 0,-10 27-83 0 0,0 1 0 0 0,0-1 0 0 0,0 1 0 0 0,-1-1-1 0 0,1 1 1 0 0,-1-1 0 0 0,0 0 0 0 0,0 1 0 0 0,0-1 0 0 0,0 0 0 0 0,-1 1 0 0 0,0-1 0 0 0,1 1 0 0 0,-1-1 0 0 0,0 1 0 0 0,-1-1 0 0 0,1 1 0 0 0,-1 0 0 0 0,1 0 0 0 0,-1-1 0 0 0,0 1 0 0 0,0 0 0 0 0,-1 1 0 0 0,1-1-1 0 0,-4-3 1 0 0,4 4-5 0 0,0 0 0 0 0,0 0-1 0 0,0 0 1 0 0,-1 1-1 0 0,1-1 1 0 0,-1 1-1 0 0,1 0 1 0 0,-1 0-1 0 0,1 0 1 0 0,-1 0-1 0 0,0 0 1 0 0,1 0-1 0 0,-1 1 1 0 0,0-1-1 0 0,1 1 1 0 0,-1 0 0 0 0,0 0-1 0 0,0 0 1 0 0,0 0-1 0 0,1 0 1 0 0,-1 0-1 0 0,0 1 1 0 0,0 0-1 0 0,1-1 1 0 0,-1 1-1 0 0,0 0 1 0 0,1 0-1 0 0,-1 1 1 0 0,1-1-1 0 0,0 0 1 0 0,-1 1 0 0 0,-2 2-1 0 0,-7 7 0 0 0,0 0 0 0 0,0 1 0 0 0,1 0 0 0 0,1 1 0 0 0,0 0 0 0 0,1 1 0 0 0,0 0 0 0 0,1 1 0 0 0,1-1 0 0 0,0 2 0 0 0,1-1 0 0 0,0 1 0 0 0,2-1 0 0 0,0 1 0 0 0,0 1-1 0 0,2-1 1 0 0,-1 18 0 0 0,3-29-4 0 0,1 1-1 0 0,-1-1 0 0 0,1 0 0 0 0,0 1 0 0 0,1-1 0 0 0,-1 0 0 0 0,1 0 0 0 0,0 0 0 0 0,0 0 1 0 0,1 0-1 0 0,3 5 0 0 0,-5-8 3 0 0,0-1 0 0 0,0 1 1 0 0,0-1-1 0 0,1 0 1 0 0,-1 0-1 0 0,0 1 0 0 0,0-1 1 0 0,1 0-1 0 0,-1 0 0 0 0,1 0 1 0 0,-1 0-1 0 0,1 0 0 0 0,-1 0 1 0 0,1-1-1 0 0,0 1 0 0 0,-1-1 1 0 0,1 1-1 0 0,0-1 0 0 0,-1 1 1 0 0,1-1-1 0 0,0 0 0 0 0,0 0 1 0 0,0 0-1 0 0,-1 0 1 0 0,1 0-1 0 0,0 0 0 0 0,0 0 1 0 0,-1-1-1 0 0,1 1 0 0 0,0-1 1 0 0,-1 1-1 0 0,1-1 0 0 0,0 0 1 0 0,-1 1-1 0 0,1-1 0 0 0,-1 0 1 0 0,3-2-1 0 0,14-9 53 0 0,-1-1 0 0 0,-1-1 0 0 0,0 0-1 0 0,19-24 1 0 0,-27 29-31 0 0,0-1-1 0 0,-1 0 1 0 0,-1 0-1 0 0,0-1 1 0 0,0 0-1 0 0,-1 0 1 0 0,0-1-1 0 0,-1 1 1 0 0,3-15-1 0 0,-6 23-17 0 0,0 0 1 0 0,-1 1-1 0 0,0-1 1 0 0,1 0-1 0 0,-1 0 0 0 0,0 0 1 0 0,0 0-1 0 0,0 0 0 0 0,-1 0 1 0 0,1 0-1 0 0,-1 0 0 0 0,0 1 1 0 0,1-1-1 0 0,-1 0 0 0 0,0 0 1 0 0,-1 1-1 0 0,1-1 0 0 0,0 1 1 0 0,-1-1-1 0 0,0 1 0 0 0,1-1 1 0 0,-1 1-1 0 0,0 0 1 0 0,0 0-1 0 0,0 0 0 0 0,-1 0 1 0 0,1 0-1 0 0,0 0 0 0 0,-1 1 1 0 0,1-1-1 0 0,-1 1 0 0 0,1 0 1 0 0,-1 0-1 0 0,0-1 0 0 0,0 2 1 0 0,1-1-1 0 0,-1 0 0 0 0,0 1 1 0 0,0-1-1 0 0,-3 1 1 0 0,-6-2 12 0 0,1 1 1 0 0,-1 1 0 0 0,0 0-1 0 0,1 0 1 0 0,-1 2 0 0 0,1-1 0 0 0,-1 1-1 0 0,-20 7 1 0 0,26-7-16 0 0,1 0-1 0 0,-1 1 1 0 0,1 0-1 0 0,0 0 1 0 0,0 0 0 0 0,0 0-1 0 0,1 1 1 0 0,-1 0-1 0 0,1 0 1 0 0,0 0-1 0 0,0 0 1 0 0,0 1 0 0 0,0 0-1 0 0,1-1 1 0 0,0 1-1 0 0,-3 7 1 0 0,4-8-5 0 0,1 0 0 0 0,0-1 0 0 0,0 1 0 0 0,0 0 0 0 0,0 0 0 0 0,1 0 1 0 0,-1 0-1 0 0,1 0 0 0 0,0 0 0 0 0,0 0 0 0 0,1 0 0 0 0,-1 0 0 0 0,1 0 0 0 0,0 0 1 0 0,0 0-1 0 0,0 0 0 0 0,1 0 0 0 0,-1-1 0 0 0,1 1 0 0 0,0-1 0 0 0,0 1 0 0 0,0-1 0 0 0,0 1 1 0 0,1-1-1 0 0,4 5 0 0 0,-4-5 1 0 0,0 0 1 0 0,0-1 0 0 0,0 1-1 0 0,0-1 1 0 0,1 1 0 0 0,-1-1-1 0 0,1 0 1 0 0,0 0-1 0 0,-1-1 1 0 0,1 1 0 0 0,0-1-1 0 0,0 0 1 0 0,0 0 0 0 0,0 0-1 0 0,0 0 1 0 0,0-1-1 0 0,0 1 1 0 0,1-1 0 0 0,-1 0-1 0 0,0-1 1 0 0,0 1 0 0 0,0-1-1 0 0,0 1 1 0 0,0-1-1 0 0,0-1 1 0 0,0 1 0 0 0,0 0-1 0 0,-1-1 1 0 0,1 0 0 0 0,5-3-1 0 0,-2 1 7 0 0,0 0-1 0 0,0-1 1 0 0,-1 0-1 0 0,1 0 1 0 0,-1-1-1 0 0,0 0 1 0 0,-1 0-1 0 0,1 0 1 0 0,-1 0-1 0 0,-1-1 1 0 0,1 0 0 0 0,-1 0-1 0 0,0 0 1 0 0,4-12-1 0 0,-8 17-1 0 0,3-3 16 0 0,-1 0 0 0 0,0-1 0 0 0,-1 1 0 0 0,0-1-1 0 0,1 1 1 0 0,-2-1 0 0 0,1 0 0 0 0,-1 1 0 0 0,0-1 0 0 0,0 0-1 0 0,0 0 1 0 0,-1 1 0 0 0,0-1 0 0 0,-2-6 0 0 0,0 0 20 0 0,0 4-3 0 0,1 0-1 0 0,-1 0 1 0 0,-1 0-1 0 0,0 1 1 0 0,-5-10 0 0 0,7 14-28 0 0,-1 0 1 0 0,0 0 0 0 0,0 0 0 0 0,0 1-1 0 0,0-1 1 0 0,-1 1 0 0 0,1-1 0 0 0,-1 1-1 0 0,0 0 1 0 0,1 1 0 0 0,-1-1 0 0 0,0 1-1 0 0,-6-2 1 0 0,4 1-4 0 0,1 1 0 0 0,-1 1 0 0 0,0-1 0 0 0,0 1 0 0 0,0 0 0 0 0,0 0 1 0 0,0 1-1 0 0,0-1 0 0 0,1 1 0 0 0,-1 1 0 0 0,0-1 0 0 0,1 1 0 0 0,-1 0 0 0 0,1 0 0 0 0,-1 1 0 0 0,1-1 0 0 0,0 1 0 0 0,0 0 0 0 0,0 1 0 0 0,0-1 0 0 0,1 1 0 0 0,-8 8 0 0 0,9-9-6 0 0,0 0-1 0 0,1 0 0 0 0,-1 0 1 0 0,1 0-1 0 0,0 0 0 0 0,0 1 1 0 0,0-1-1 0 0,1 1 0 0 0,-1-1 1 0 0,1 1-1 0 0,0 0 0 0 0,0 0 1 0 0,0 0-1 0 0,0-1 0 0 0,0 1 1 0 0,1 0-1 0 0,0 0 0 0 0,0 0 1 0 0,0 0-1 0 0,0 0 0 0 0,1 0 1 0 0,0 0-1 0 0,-1 0 0 0 0,1-1 1 0 0,1 1-1 0 0,-1 0 0 0 0,0-1 1 0 0,1 1-1 0 0,0 0 0 0 0,0-1 1 0 0,0 0-1 0 0,0 0 1 0 0,1 1-1 0 0,3 3 0 0 0,-1-2-1 0 0,-1-1 1 0 0,1 0-1 0 0,1 1 0 0 0,-1-2 0 0 0,1 1 1 0 0,-1-1-1 0 0,1 1 0 0 0,0-2 0 0 0,0 1 1 0 0,0-1-1 0 0,0 0 0 0 0,1 0 0 0 0,-1 0 1 0 0,1-1-1 0 0,-1 0 0 0 0,1 0 0 0 0,-1-1 1 0 0,1 0-1 0 0,0 0 0 0 0,-1-1 0 0 0,1 1 1 0 0,-1-2-1 0 0,1 1 0 0 0,-1 0 0 0 0,0-1 1 0 0,7-3-1 0 0,-10 4 9 0 0,-1 0 0 0 0,0 0 0 0 0,1-1 0 0 0,-1 1 1 0 0,0-1-1 0 0,0 1 0 0 0,0-1 0 0 0,0 0 0 0 0,0 1 0 0 0,0-1 0 0 0,0 0 1 0 0,-1 0-1 0 0,1-1 0 0 0,-1 1 0 0 0,1 0 0 0 0,-1 0 0 0 0,0-1 0 0 0,0 1 0 0 0,0-1 1 0 0,0 1-1 0 0,0-1 0 0 0,-1 0 0 0 0,1 1 0 0 0,-1-1 0 0 0,1 1 0 0 0,-1-1 1 0 0,0 0-1 0 0,0 1 0 0 0,0-1 0 0 0,-1 0 0 0 0,1 1 0 0 0,-1-1 0 0 0,1 0 0 0 0,-1 1 1 0 0,0-1-1 0 0,0 1 0 0 0,0 0 0 0 0,0-1 0 0 0,-1 1 0 0 0,1 0 0 0 0,0-1 1 0 0,-1 1-1 0 0,0 0 0 0 0,1 0 0 0 0,-1 0 0 0 0,-4-2 0 0 0,-5-3 30 0 0,0 0-1 0 0,0 1 1 0 0,-1 0 0 0 0,1 1-1 0 0,-2 1 1 0 0,1 0 0 0 0,-16-3-1 0 0,-4-2-17 0 0,67 33-157 0 0,-30-20 133 0 0,-1 0 0 0 0,1 0 1 0 0,0 0-1 0 0,0 0 0 0 0,1-1 1 0 0,-1 0-1 0 0,1 0 1 0 0,-1-1-1 0 0,1 1 0 0 0,0-1 1 0 0,0 0-1 0 0,0-1 1 0 0,9 2-1 0 0,-13-3 4 0 0,0 0 1 0 0,0 0-1 0 0,0 0 0 0 0,0 0 1 0 0,-1 0-1 0 0,1 0 0 0 0,0-1 1 0 0,0 1-1 0 0,0-1 0 0 0,0 1 1 0 0,-1-1-1 0 0,1 0 0 0 0,0 0 1 0 0,0 0-1 0 0,-1 1 0 0 0,1-2 1 0 0,-1 1-1 0 0,1 0 1 0 0,-1 0-1 0 0,1 0 0 0 0,-1-1 1 0 0,0 1-1 0 0,3-4 0 0 0,-4 3 3 0 0,1-1 0 0 0,0 1-1 0 0,0-1 1 0 0,-1 1-1 0 0,1-1 1 0 0,-1 0 0 0 0,0 1-1 0 0,0-1 1 0 0,0 1 0 0 0,0-1-1 0 0,0 0 1 0 0,-1 1 0 0 0,1-1-1 0 0,-1 1 1 0 0,-1-4 0 0 0,0-1 3 0 0,0 1 1 0 0,-1 0-1 0 0,0 0 1 0 0,0 0 0 0 0,0 0-1 0 0,-1 1 1 0 0,1-1 0 0 0,-2 1-1 0 0,1 0 1 0 0,0 0-1 0 0,-1 1 1 0 0,0-1 0 0 0,-8-5-1 0 0,11 8-3 0 0,-1 1 0 0 0,1 0 0 0 0,0 0 0 0 0,0-1 0 0 0,-1 1 0 0 0,1 1 0 0 0,-1-1 0 0 0,1 0 0 0 0,-1 0 0 0 0,1 1 0 0 0,-1 0 0 0 0,0-1 0 0 0,1 1 0 0 0,-1 0 1 0 0,1 0-1 0 0,-1 1 0 0 0,0-1 0 0 0,1 0 0 0 0,-1 1 0 0 0,1 0 0 0 0,-1-1 0 0 0,1 1 0 0 0,0 0 0 0 0,-1 0 0 0 0,-2 2 0 0 0,2 0-4 0 0,1-1 1 0 0,0 1 0 0 0,0 0-1 0 0,0 0 1 0 0,0 0 0 0 0,1 0-1 0 0,-1 0 1 0 0,1 0-1 0 0,-1 0 1 0 0,1 0 0 0 0,0 0-1 0 0,0 1 1 0 0,1-1 0 0 0,-1 0-1 0 0,1 1 1 0 0,0-1 0 0 0,-1 1-1 0 0,2 3 1 0 0,6 47-21 0 0,-6-54 21 0 0,-1 1 1 0 0,0 0-1 0 0,1-1 1 0 0,-1 1-1 0 0,1-1 0 0 0,-1 1 1 0 0,1-1-1 0 0,-1 0 1 0 0,1 1-1 0 0,-1-1 0 0 0,1 0 1 0 0,-1 1-1 0 0,1-1 1 0 0,0 0-1 0 0,-1 1 0 0 0,1-1 1 0 0,0 0-1 0 0,-1 0 1 0 0,1 0-1 0 0,0 0 0 0 0,-1 0 1 0 0,1 1-1 0 0,0-1 1 0 0,-1 0-1 0 0,1-1 0 0 0,0 1 1 0 0,-1 0-1 0 0,1 0 1 0 0,-1 0-1 0 0,1 0 0 0 0,0 0 1 0 0,-1-1-1 0 0,1 1 1 0 0,0 0-1 0 0,-1-1 0 0 0,2 0 1 0 0,32-10-36 0 0,-29 9 19 0 0,16-6-1217 0 0,0-2 1 0 0,24-14-1 0 0,-44 24-642 0 0,-32 1-5242 0 0,10-2 4818 0 0,-2-2 209 0 0</inkml:trace>
+</inkml:ink>
+</file>
+
 <file path=word/theme/theme1.xml><?xml version="1.0" encoding="utf-8"?>
 <a:theme xmlns:a="http://schemas.openxmlformats.org/drawingml/2006/main" name="Office Theme">
   <a:themeElements>

</xml_diff>